<commit_message>
Nate added sNumber & Name to Docs
</commit_message>
<xml_diff>
--- a/Project Plan.docx
+++ b/Project Plan.docx
@@ -1,6 +1,6 @@
 
 <file path=word/document.xml><?xml version="1.0" encoding="utf-8"?>
-<w:document xmlns:wpc="http://schemas.microsoft.com/office/word/2010/wordprocessingCanvas" xmlns:cx="http://schemas.microsoft.com/office/drawing/2014/chartex" xmlns:cx1="http://schemas.microsoft.com/office/drawing/2015/9/8/chartex" xmlns:mc="http://schemas.openxmlformats.org/markup-compatibility/2006" xmlns:o="urn:schemas-microsoft-com:office:office" xmlns:r="http://schemas.openxmlformats.org/officeDocument/2006/relationships" xmlns:m="http://schemas.openxmlformats.org/officeDocument/2006/math" xmlns:v="urn:schemas-microsoft-com:vml" xmlns:wp14="http://schemas.microsoft.com/office/word/2010/wordprocessingDrawing" xmlns:wp="http://schemas.openxmlformats.org/drawingml/2006/wordprocessingDrawing" xmlns:w10="urn:schemas-microsoft-com:office:word" xmlns:w="http://schemas.openxmlformats.org/wordprocessingml/2006/main" xmlns:w14="http://schemas.microsoft.com/office/word/2010/wordml" xmlns:w15="http://schemas.microsoft.com/office/word/2012/wordml" xmlns:w16se="http://schemas.microsoft.com/office/word/2015/wordml/symex" xmlns:wpg="http://schemas.microsoft.com/office/word/2010/wordprocessingGroup" xmlns:wpi="http://schemas.microsoft.com/office/word/2010/wordprocessingInk" xmlns:wne="http://schemas.microsoft.com/office/word/2006/wordml" xmlns:wps="http://schemas.microsoft.com/office/word/2010/wordprocessingShape" mc:Ignorable="w14 w15 w16se wp14">
+<w:document xmlns:wpc="http://schemas.microsoft.com/office/word/2010/wordprocessingCanvas" xmlns:cx="http://schemas.microsoft.com/office/drawing/2014/chartex" xmlns:cx1="http://schemas.microsoft.com/office/drawing/2015/9/8/chartex" xmlns:cx2="http://schemas.microsoft.com/office/drawing/2015/10/21/chartex" xmlns:cx3="http://schemas.microsoft.com/office/drawing/2016/5/9/chartex" xmlns:cx4="http://schemas.microsoft.com/office/drawing/2016/5/10/chartex" xmlns:cx5="http://schemas.microsoft.com/office/drawing/2016/5/11/chartex" xmlns:cx6="http://schemas.microsoft.com/office/drawing/2016/5/12/chartex" xmlns:cx7="http://schemas.microsoft.com/office/drawing/2016/5/13/chartex" xmlns:cx8="http://schemas.microsoft.com/office/drawing/2016/5/14/chartex" xmlns:mc="http://schemas.openxmlformats.org/markup-compatibility/2006" xmlns:aink="http://schemas.microsoft.com/office/drawing/2016/ink" xmlns:am3d="http://schemas.microsoft.com/office/drawing/2017/model3d" xmlns:o="urn:schemas-microsoft-com:office:office" xmlns:oel="http://schemas.microsoft.com/office/2019/extlst" xmlns:r="http://schemas.openxmlformats.org/officeDocument/2006/relationships" xmlns:m="http://schemas.openxmlformats.org/officeDocument/2006/math" xmlns:v="urn:schemas-microsoft-com:vml" xmlns:wp14="http://schemas.microsoft.com/office/word/2010/wordprocessingDrawing" xmlns:wp="http://schemas.openxmlformats.org/drawingml/2006/wordprocessingDrawing" xmlns:w10="urn:schemas-microsoft-com:office:word" xmlns:w="http://schemas.openxmlformats.org/wordprocessingml/2006/main" xmlns:w14="http://schemas.microsoft.com/office/word/2010/wordml" xmlns:w15="http://schemas.microsoft.com/office/word/2012/wordml" xmlns:w16cex="http://schemas.microsoft.com/office/word/2018/wordml/cex" xmlns:w16cid="http://schemas.microsoft.com/office/word/2016/wordml/cid" xmlns:w16="http://schemas.microsoft.com/office/word/2018/wordml" xmlns:w16sdtdh="http://schemas.microsoft.com/office/word/2020/wordml/sdtdatahash" xmlns:w16se="http://schemas.microsoft.com/office/word/2015/wordml/symex" xmlns:wpg="http://schemas.microsoft.com/office/word/2010/wordprocessingGroup" xmlns:wpi="http://schemas.microsoft.com/office/word/2010/wordprocessingInk" xmlns:wne="http://schemas.microsoft.com/office/word/2006/wordml" xmlns:wps="http://schemas.microsoft.com/office/word/2010/wordprocessingShape" mc:Ignorable="w14 w15 w16se w16cid w16 w16cex w16sdtdh wp14">
   <w:body>
     <w:p>
       <w:pPr>
@@ -23,10 +23,7 @@
     </w:p>
     <w:p>
       <w:r>
-        <w:t>Student Name</w:t>
-      </w:r>
-      <w:r>
-        <w:t>s</w:t>
+        <w:t>s5273814 – Nathanael Gazzard</w:t>
       </w:r>
     </w:p>
     <w:p>
@@ -929,8 +926,6 @@
         </w:rPr>
         <w:t>Activity Definition</w:t>
       </w:r>
-      <w:bookmarkStart w:id="4" w:name="_GoBack"/>
-      <w:bookmarkEnd w:id="4"/>
     </w:p>
     <w:p>
       <w:pPr>
@@ -968,7 +963,7 @@
           <w:numId w:val="2"/>
         </w:numPr>
       </w:pPr>
-      <w:bookmarkStart w:id="5" w:name="_Toc46748292"/>
+      <w:bookmarkStart w:id="4" w:name="_Toc46748292"/>
       <w:r>
         <w:lastRenderedPageBreak/>
         <w:t>Activity Definition</w:t>
@@ -976,7 +971,7 @@
       <w:r>
         <w:t xml:space="preserve"> &amp; Estimation</w:t>
       </w:r>
-      <w:bookmarkEnd w:id="5"/>
+      <w:bookmarkEnd w:id="4"/>
     </w:p>
     <w:p>
       <w:pPr>
@@ -1033,12 +1028,12 @@
           <w:numId w:val="2"/>
         </w:numPr>
       </w:pPr>
-      <w:bookmarkStart w:id="6" w:name="_Toc46748293"/>
+      <w:bookmarkStart w:id="5" w:name="_Toc46748293"/>
       <w:r>
         <w:lastRenderedPageBreak/>
         <w:t>Gantt Chart</w:t>
       </w:r>
-      <w:bookmarkEnd w:id="6"/>
+      <w:bookmarkEnd w:id="5"/>
     </w:p>
     <w:p>
       <w:pPr>
@@ -1080,7 +1075,7 @@
 </file>
 
 <file path=word/numbering.xml><?xml version="1.0" encoding="utf-8"?>
-<w:numbering xmlns:wpc="http://schemas.microsoft.com/office/word/2010/wordprocessingCanvas" xmlns:cx="http://schemas.microsoft.com/office/drawing/2014/chartex" xmlns:cx1="http://schemas.microsoft.com/office/drawing/2015/9/8/chartex" xmlns:mc="http://schemas.openxmlformats.org/markup-compatibility/2006" xmlns:o="urn:schemas-microsoft-com:office:office" xmlns:r="http://schemas.openxmlformats.org/officeDocument/2006/relationships" xmlns:m="http://schemas.openxmlformats.org/officeDocument/2006/math" xmlns:v="urn:schemas-microsoft-com:vml" xmlns:wp14="http://schemas.microsoft.com/office/word/2010/wordprocessingDrawing" xmlns:wp="http://schemas.openxmlformats.org/drawingml/2006/wordprocessingDrawing" xmlns:w10="urn:schemas-microsoft-com:office:word" xmlns:w="http://schemas.openxmlformats.org/wordprocessingml/2006/main" xmlns:w14="http://schemas.microsoft.com/office/word/2010/wordml" xmlns:w15="http://schemas.microsoft.com/office/word/2012/wordml" xmlns:w16se="http://schemas.microsoft.com/office/word/2015/wordml/symex" xmlns:wpg="http://schemas.microsoft.com/office/word/2010/wordprocessingGroup" xmlns:wpi="http://schemas.microsoft.com/office/word/2010/wordprocessingInk" xmlns:wne="http://schemas.microsoft.com/office/word/2006/wordml" xmlns:wps="http://schemas.microsoft.com/office/word/2010/wordprocessingShape" mc:Ignorable="w14 w15 w16se wp14">
+<w:numbering xmlns:wpc="http://schemas.microsoft.com/office/word/2010/wordprocessingCanvas" xmlns:cx="http://schemas.microsoft.com/office/drawing/2014/chartex" xmlns:cx1="http://schemas.microsoft.com/office/drawing/2015/9/8/chartex" xmlns:cx2="http://schemas.microsoft.com/office/drawing/2015/10/21/chartex" xmlns:cx3="http://schemas.microsoft.com/office/drawing/2016/5/9/chartex" xmlns:cx4="http://schemas.microsoft.com/office/drawing/2016/5/10/chartex" xmlns:cx5="http://schemas.microsoft.com/office/drawing/2016/5/11/chartex" xmlns:cx6="http://schemas.microsoft.com/office/drawing/2016/5/12/chartex" xmlns:cx7="http://schemas.microsoft.com/office/drawing/2016/5/13/chartex" xmlns:cx8="http://schemas.microsoft.com/office/drawing/2016/5/14/chartex" xmlns:mc="http://schemas.openxmlformats.org/markup-compatibility/2006" xmlns:aink="http://schemas.microsoft.com/office/drawing/2016/ink" xmlns:am3d="http://schemas.microsoft.com/office/drawing/2017/model3d" xmlns:o="urn:schemas-microsoft-com:office:office" xmlns:oel="http://schemas.microsoft.com/office/2019/extlst" xmlns:r="http://schemas.openxmlformats.org/officeDocument/2006/relationships" xmlns:m="http://schemas.openxmlformats.org/officeDocument/2006/math" xmlns:v="urn:schemas-microsoft-com:vml" xmlns:wp14="http://schemas.microsoft.com/office/word/2010/wordprocessingDrawing" xmlns:wp="http://schemas.openxmlformats.org/drawingml/2006/wordprocessingDrawing" xmlns:w10="urn:schemas-microsoft-com:office:word" xmlns:w="http://schemas.openxmlformats.org/wordprocessingml/2006/main" xmlns:w14="http://schemas.microsoft.com/office/word/2010/wordml" xmlns:w15="http://schemas.microsoft.com/office/word/2012/wordml" xmlns:w16cex="http://schemas.microsoft.com/office/word/2018/wordml/cex" xmlns:w16cid="http://schemas.microsoft.com/office/word/2016/wordml/cid" xmlns:w16="http://schemas.microsoft.com/office/word/2018/wordml" xmlns:w16sdtdh="http://schemas.microsoft.com/office/word/2020/wordml/sdtdatahash" xmlns:w16se="http://schemas.microsoft.com/office/word/2015/wordml/symex" xmlns:wpg="http://schemas.microsoft.com/office/word/2010/wordprocessingGroup" xmlns:wpi="http://schemas.microsoft.com/office/word/2010/wordprocessingInk" xmlns:wne="http://schemas.microsoft.com/office/word/2006/wordml" xmlns:wps="http://schemas.microsoft.com/office/word/2010/wordprocessingShape" mc:Ignorable="w14 w15 w16se w16cid w16 w16cex w16sdtdh wp14">
   <w:abstractNum w:abstractNumId="0" w15:restartNumberingAfterBreak="0">
     <w:nsid w:val="375D36C8"/>
     <w:multiLevelType w:val="multilevel"/>
@@ -1307,17 +1302,17 @@
       </w:rPr>
     </w:lvl>
   </w:abstractNum>
-  <w:num w:numId="1">
+  <w:num w:numId="1" w16cid:durableId="1061906547">
     <w:abstractNumId w:val="0"/>
   </w:num>
-  <w:num w:numId="2">
+  <w:num w:numId="2" w16cid:durableId="832843983">
     <w:abstractNumId w:val="1"/>
   </w:num>
 </w:numbering>
 </file>
 
 <file path=word/styles.xml><?xml version="1.0" encoding="utf-8"?>
-<w:styles xmlns:mc="http://schemas.openxmlformats.org/markup-compatibility/2006" xmlns:r="http://schemas.openxmlformats.org/officeDocument/2006/relationships" xmlns:w="http://schemas.openxmlformats.org/wordprocessingml/2006/main" xmlns:w14="http://schemas.microsoft.com/office/word/2010/wordml" xmlns:w15="http://schemas.microsoft.com/office/word/2012/wordml" xmlns:w16se="http://schemas.microsoft.com/office/word/2015/wordml/symex" mc:Ignorable="w14 w15 w16se">
+<w:styles xmlns:mc="http://schemas.openxmlformats.org/markup-compatibility/2006" xmlns:r="http://schemas.openxmlformats.org/officeDocument/2006/relationships" xmlns:w="http://schemas.openxmlformats.org/wordprocessingml/2006/main" xmlns:w14="http://schemas.microsoft.com/office/word/2010/wordml" xmlns:w15="http://schemas.microsoft.com/office/word/2012/wordml" xmlns:w16cex="http://schemas.microsoft.com/office/word/2018/wordml/cex" xmlns:w16cid="http://schemas.microsoft.com/office/word/2016/wordml/cid" xmlns:w16="http://schemas.microsoft.com/office/word/2018/wordml" xmlns:w16sdtdh="http://schemas.microsoft.com/office/word/2020/wordml/sdtdatahash" xmlns:w16se="http://schemas.microsoft.com/office/word/2015/wordml/symex" mc:Ignorable="w14 w15 w16se w16cid w16 w16cex w16sdtdh">
   <w:docDefaults>
     <w:rPrDefault>
       <w:rPr>
@@ -1333,7 +1328,7 @@
       </w:pPr>
     </w:pPrDefault>
   </w:docDefaults>
-  <w:latentStyles w:defLockedState="0" w:defUIPriority="99" w:defSemiHidden="0" w:defUnhideWhenUsed="0" w:defQFormat="0" w:count="371">
+  <w:latentStyles w:defLockedState="0" w:defUIPriority="99" w:defSemiHidden="0" w:defUnhideWhenUsed="0" w:defQFormat="0" w:count="376">
     <w:lsdException w:name="Normal" w:uiPriority="0" w:qFormat="1"/>
     <w:lsdException w:name="heading 1" w:uiPriority="9" w:qFormat="1"/>
     <w:lsdException w:name="heading 2" w:semiHidden="1" w:uiPriority="9" w:unhideWhenUsed="1" w:qFormat="1"/>
@@ -1705,6 +1700,11 @@
     <w:lsdException w:name="List Table 5 Dark Accent 6" w:uiPriority="50"/>
     <w:lsdException w:name="List Table 6 Colorful Accent 6" w:uiPriority="51"/>
     <w:lsdException w:name="List Table 7 Colorful Accent 6" w:uiPriority="52"/>
+    <w:lsdException w:name="Mention" w:semiHidden="1" w:unhideWhenUsed="1"/>
+    <w:lsdException w:name="Smart Hyperlink" w:semiHidden="1" w:unhideWhenUsed="1"/>
+    <w:lsdException w:name="Hashtag" w:semiHidden="1" w:unhideWhenUsed="1"/>
+    <w:lsdException w:name="Unresolved Mention" w:semiHidden="1" w:unhideWhenUsed="1"/>
+    <w:lsdException w:name="Smart Link" w:semiHidden="1" w:unhideWhenUsed="1"/>
   </w:latentStyles>
   <w:style w:type="paragraph" w:default="1" w:styleId="Normal">
     <w:name w:val="Normal"/>
@@ -2682,4 +2682,10 @@
     <ds:schemaRef ds:uri="http://schemas.openxmlformats.org/officeDocument/2006/bibliography"/>
   </ds:schemaRefs>
 </ds:datastoreItem>
+</file>
+
+<file path=docMetadata/LabelInfo.xml><?xml version="1.0" encoding="utf-8"?>
+<clbl:labelList xmlns:clbl="http://schemas.microsoft.com/office/2020/mipLabelMetadata">
+  <clbl:label id="{c9f92db8-2851-4df9-9d12-fab52f5b1415}" enabled="1" method="Standard" siteId="{5a7cc8ab-a4dc-4f9b-bf60-66714049ad62}" contentBits="0" removed="0"/>
+</clbl:labelList>
 </file>
</xml_diff>

<commit_message>
Added Stephen's Name/sNum to Docs
</commit_message>
<xml_diff>
--- a/Project Plan.docx
+++ b/Project Plan.docx
@@ -24,6 +24,11 @@
     <w:p>
       <w:r>
         <w:t>s5273814 – Nathanael Gazzard</w:t>
+      </w:r>
+    </w:p>
+    <w:p>
+      <w:r>
+        <w:t>s5309988 - Stephen Urquhart</w:t>
       </w:r>
     </w:p>
     <w:p>

</xml_diff>

<commit_message>
Very basic draft layout for WBS
</commit_message>
<xml_diff>
--- a/Project Plan.docx
+++ b/Project Plan.docx
@@ -848,8 +848,17 @@
           <w:i/>
           <w:color w:val="FF0000"/>
         </w:rPr>
-        <w:t>. Remember to consider ALL project activities – anything you do or will need to do should be included in the WBS</w:t>
-      </w:r>
+        <w:t xml:space="preserve">. Remember to consider ALL project activities – anything you do or will need to do should be included in the </w:t>
+      </w:r>
+      <w:proofErr w:type="gramStart"/>
+      <w:r>
+        <w:rPr>
+          <w:i/>
+          <w:color w:val="FF0000"/>
+        </w:rPr>
+        <w:t>WBS</w:t>
+      </w:r>
+      <w:proofErr w:type="gramEnd"/>
     </w:p>
     <w:p>
       <w:pPr>
@@ -956,9 +965,529 @@
       </w:r>
     </w:p>
     <w:p>
-      <w:r>
-        <w:br w:type="page"/>
-      </w:r>
+      <w:pPr>
+        <w:spacing w:after="0"/>
+        <w:rPr>
+          <w:b/>
+          <w:bCs/>
+          <w:sz w:val="20"/>
+          <w:szCs w:val="20"/>
+        </w:rPr>
+      </w:pPr>
+      <w:r>
+        <w:rPr>
+          <w:b/>
+          <w:bCs/>
+          <w:sz w:val="20"/>
+          <w:szCs w:val="20"/>
+        </w:rPr>
+        <w:t>Project: Data Analysis and Visualization Tool for New York Restaurant Inspection Results</w:t>
+      </w:r>
+    </w:p>
+    <w:p>
+      <w:pPr>
+        <w:spacing w:after="0"/>
+        <w:rPr>
+          <w:sz w:val="20"/>
+          <w:szCs w:val="20"/>
+        </w:rPr>
+      </w:pPr>
+      <w:r>
+        <w:rPr>
+          <w:i/>
+          <w:iCs/>
+          <w:sz w:val="20"/>
+          <w:szCs w:val="20"/>
+        </w:rPr>
+        <w:t>Deliverable: Functional Data Analysis and Visualization Tool</w:t>
+      </w:r>
+    </w:p>
+    <w:p>
+      <w:pPr>
+        <w:pStyle w:val="ListParagraph"/>
+        <w:numPr>
+          <w:ilvl w:val="0"/>
+          <w:numId w:val="3"/>
+        </w:numPr>
+        <w:spacing w:after="0"/>
+        <w:rPr>
+          <w:sz w:val="20"/>
+          <w:szCs w:val="20"/>
+        </w:rPr>
+      </w:pPr>
+      <w:r>
+        <w:rPr>
+          <w:sz w:val="20"/>
+          <w:szCs w:val="20"/>
+        </w:rPr>
+        <w:t>Project Initiation and Planning</w:t>
+      </w:r>
+    </w:p>
+    <w:p>
+      <w:pPr>
+        <w:pStyle w:val="ListParagraph"/>
+        <w:numPr>
+          <w:ilvl w:val="1"/>
+          <w:numId w:val="3"/>
+        </w:numPr>
+        <w:spacing w:after="0"/>
+        <w:rPr>
+          <w:sz w:val="20"/>
+          <w:szCs w:val="20"/>
+        </w:rPr>
+      </w:pPr>
+      <w:r>
+        <w:rPr>
+          <w:sz w:val="20"/>
+          <w:szCs w:val="20"/>
+        </w:rPr>
+        <w:t>Software Configuration Management</w:t>
+      </w:r>
+      <w:r>
+        <w:rPr>
+          <w:sz w:val="20"/>
+          <w:szCs w:val="20"/>
+        </w:rPr>
+        <w:t xml:space="preserve"> SCM</w:t>
+      </w:r>
+      <w:r>
+        <w:rPr>
+          <w:sz w:val="20"/>
+          <w:szCs w:val="20"/>
+        </w:rPr>
+        <w:t>?</w:t>
+      </w:r>
+      <w:r>
+        <w:rPr>
+          <w:sz w:val="20"/>
+          <w:szCs w:val="20"/>
+        </w:rPr>
+        <w:t xml:space="preserve"> (Not sure if needed)</w:t>
+      </w:r>
+    </w:p>
+    <w:p>
+      <w:pPr>
+        <w:pStyle w:val="ListParagraph"/>
+        <w:numPr>
+          <w:ilvl w:val="1"/>
+          <w:numId w:val="3"/>
+        </w:numPr>
+        <w:spacing w:after="0"/>
+        <w:rPr>
+          <w:sz w:val="20"/>
+          <w:szCs w:val="20"/>
+        </w:rPr>
+      </w:pPr>
+      <w:r>
+        <w:rPr>
+          <w:sz w:val="20"/>
+          <w:szCs w:val="20"/>
+        </w:rPr>
+        <w:t>Version Control Systems VCS(</w:t>
+      </w:r>
+      <w:proofErr w:type="spellStart"/>
+      <w:r>
+        <w:rPr>
+          <w:sz w:val="20"/>
+          <w:szCs w:val="20"/>
+        </w:rPr>
+        <w:t>GitHUb</w:t>
+      </w:r>
+      <w:proofErr w:type="spellEnd"/>
+      <w:r>
+        <w:rPr>
+          <w:sz w:val="20"/>
+          <w:szCs w:val="20"/>
+        </w:rPr>
+        <w:t>)?</w:t>
+      </w:r>
+      <w:r>
+        <w:rPr>
+          <w:sz w:val="20"/>
+          <w:szCs w:val="20"/>
+        </w:rPr>
+        <w:t xml:space="preserve"> (</w:t>
+      </w:r>
+      <w:r>
+        <w:rPr>
+          <w:sz w:val="20"/>
+          <w:szCs w:val="20"/>
+        </w:rPr>
+        <w:t>Not</w:t>
+      </w:r>
+      <w:r>
+        <w:rPr>
+          <w:sz w:val="20"/>
+          <w:szCs w:val="20"/>
+        </w:rPr>
+        <w:t xml:space="preserve"> sure if needed)</w:t>
+      </w:r>
+    </w:p>
+    <w:p>
+      <w:pPr>
+        <w:pStyle w:val="ListParagraph"/>
+        <w:numPr>
+          <w:ilvl w:val="1"/>
+          <w:numId w:val="3"/>
+        </w:numPr>
+        <w:spacing w:after="0"/>
+        <w:rPr>
+          <w:sz w:val="20"/>
+          <w:szCs w:val="20"/>
+        </w:rPr>
+      </w:pPr>
+      <w:r>
+        <w:rPr>
+          <w:sz w:val="20"/>
+          <w:szCs w:val="20"/>
+        </w:rPr>
+        <w:t>High-Level Requirements and Scope Definition</w:t>
+      </w:r>
+    </w:p>
+    <w:p>
+      <w:pPr>
+        <w:pStyle w:val="ListParagraph"/>
+        <w:numPr>
+          <w:ilvl w:val="1"/>
+          <w:numId w:val="3"/>
+        </w:numPr>
+        <w:spacing w:after="0"/>
+        <w:rPr>
+          <w:sz w:val="20"/>
+          <w:szCs w:val="20"/>
+        </w:rPr>
+      </w:pPr>
+      <w:r>
+        <w:rPr>
+          <w:sz w:val="20"/>
+          <w:szCs w:val="20"/>
+        </w:rPr>
+        <w:t>Project Team Formation</w:t>
+      </w:r>
+    </w:p>
+    <w:p>
+      <w:pPr>
+        <w:pStyle w:val="ListParagraph"/>
+        <w:numPr>
+          <w:ilvl w:val="1"/>
+          <w:numId w:val="3"/>
+        </w:numPr>
+        <w:spacing w:after="0"/>
+        <w:rPr>
+          <w:sz w:val="20"/>
+          <w:szCs w:val="20"/>
+        </w:rPr>
+      </w:pPr>
+    </w:p>
+    <w:p>
+      <w:pPr>
+        <w:pStyle w:val="ListParagraph"/>
+        <w:numPr>
+          <w:ilvl w:val="0"/>
+          <w:numId w:val="3"/>
+        </w:numPr>
+        <w:spacing w:after="0"/>
+        <w:rPr>
+          <w:sz w:val="20"/>
+          <w:szCs w:val="20"/>
+        </w:rPr>
+      </w:pPr>
+      <w:r>
+        <w:rPr>
+          <w:sz w:val="20"/>
+          <w:szCs w:val="20"/>
+        </w:rPr>
+        <w:t>Requirements Analysis and Design</w:t>
+      </w:r>
+    </w:p>
+    <w:p>
+      <w:pPr>
+        <w:pStyle w:val="ListParagraph"/>
+        <w:numPr>
+          <w:ilvl w:val="1"/>
+          <w:numId w:val="3"/>
+        </w:numPr>
+        <w:spacing w:after="0"/>
+        <w:rPr>
+          <w:sz w:val="20"/>
+          <w:szCs w:val="20"/>
+        </w:rPr>
+      </w:pPr>
+      <w:r>
+        <w:rPr>
+          <w:sz w:val="20"/>
+          <w:szCs w:val="20"/>
+        </w:rPr>
+        <w:t>Detailed User Requirements</w:t>
+      </w:r>
+    </w:p>
+    <w:p>
+      <w:pPr>
+        <w:pStyle w:val="ListParagraph"/>
+        <w:numPr>
+          <w:ilvl w:val="1"/>
+          <w:numId w:val="3"/>
+        </w:numPr>
+        <w:spacing w:after="0"/>
+        <w:rPr>
+          <w:sz w:val="20"/>
+          <w:szCs w:val="20"/>
+        </w:rPr>
+      </w:pPr>
+      <w:r>
+        <w:rPr>
+          <w:sz w:val="20"/>
+          <w:szCs w:val="20"/>
+        </w:rPr>
+        <w:t>Use Case Identification and Prioritization</w:t>
+      </w:r>
+    </w:p>
+    <w:p>
+      <w:pPr>
+        <w:pStyle w:val="ListParagraph"/>
+        <w:numPr>
+          <w:ilvl w:val="1"/>
+          <w:numId w:val="3"/>
+        </w:numPr>
+        <w:spacing w:after="0"/>
+        <w:rPr>
+          <w:sz w:val="20"/>
+          <w:szCs w:val="20"/>
+        </w:rPr>
+      </w:pPr>
+      <w:r>
+        <w:rPr>
+          <w:sz w:val="20"/>
+          <w:szCs w:val="20"/>
+        </w:rPr>
+        <w:t>User Interface Design and Wireframes</w:t>
+      </w:r>
+    </w:p>
+    <w:p>
+      <w:pPr>
+        <w:pStyle w:val="ListParagraph"/>
+        <w:numPr>
+          <w:ilvl w:val="1"/>
+          <w:numId w:val="3"/>
+        </w:numPr>
+        <w:spacing w:after="0"/>
+        <w:rPr>
+          <w:sz w:val="20"/>
+          <w:szCs w:val="20"/>
+        </w:rPr>
+      </w:pPr>
+    </w:p>
+    <w:p>
+      <w:pPr>
+        <w:pStyle w:val="ListParagraph"/>
+        <w:numPr>
+          <w:ilvl w:val="0"/>
+          <w:numId w:val="3"/>
+        </w:numPr>
+        <w:spacing w:after="0"/>
+        <w:rPr>
+          <w:sz w:val="20"/>
+          <w:szCs w:val="20"/>
+        </w:rPr>
+      </w:pPr>
+      <w:r>
+        <w:rPr>
+          <w:sz w:val="20"/>
+          <w:szCs w:val="20"/>
+        </w:rPr>
+        <w:t>Tool Development</w:t>
+      </w:r>
+    </w:p>
+    <w:p>
+      <w:pPr>
+        <w:pStyle w:val="ListParagraph"/>
+        <w:numPr>
+          <w:ilvl w:val="1"/>
+          <w:numId w:val="3"/>
+        </w:numPr>
+        <w:spacing w:after="0"/>
+        <w:rPr>
+          <w:sz w:val="20"/>
+          <w:szCs w:val="20"/>
+        </w:rPr>
+      </w:pPr>
+      <w:r>
+        <w:rPr>
+          <w:sz w:val="20"/>
+          <w:szCs w:val="20"/>
+        </w:rPr>
+        <w:t>GUI Development</w:t>
+      </w:r>
+    </w:p>
+    <w:p>
+      <w:pPr>
+        <w:pStyle w:val="ListParagraph"/>
+        <w:numPr>
+          <w:ilvl w:val="1"/>
+          <w:numId w:val="3"/>
+        </w:numPr>
+        <w:spacing w:after="0"/>
+        <w:rPr>
+          <w:sz w:val="20"/>
+          <w:szCs w:val="20"/>
+        </w:rPr>
+      </w:pPr>
+      <w:r>
+        <w:rPr>
+          <w:sz w:val="20"/>
+          <w:szCs w:val="20"/>
+        </w:rPr>
+        <w:t>Backend API Developmen</w:t>
+      </w:r>
+      <w:r>
+        <w:rPr>
+          <w:sz w:val="20"/>
+          <w:szCs w:val="20"/>
+        </w:rPr>
+        <w:t>t</w:t>
+      </w:r>
+    </w:p>
+    <w:p>
+      <w:pPr>
+        <w:pStyle w:val="ListParagraph"/>
+        <w:numPr>
+          <w:ilvl w:val="1"/>
+          <w:numId w:val="3"/>
+        </w:numPr>
+        <w:spacing w:after="0"/>
+        <w:rPr>
+          <w:sz w:val="20"/>
+          <w:szCs w:val="20"/>
+        </w:rPr>
+      </w:pPr>
+      <w:r>
+        <w:rPr>
+          <w:sz w:val="20"/>
+          <w:szCs w:val="20"/>
+        </w:rPr>
+        <w:t>Database Implementation</w:t>
+      </w:r>
+    </w:p>
+    <w:p>
+      <w:pPr>
+        <w:pStyle w:val="ListParagraph"/>
+        <w:numPr>
+          <w:ilvl w:val="1"/>
+          <w:numId w:val="3"/>
+        </w:numPr>
+        <w:spacing w:after="0"/>
+        <w:rPr>
+          <w:sz w:val="20"/>
+          <w:szCs w:val="20"/>
+        </w:rPr>
+      </w:pPr>
+    </w:p>
+    <w:p>
+      <w:pPr>
+        <w:pStyle w:val="ListParagraph"/>
+        <w:numPr>
+          <w:ilvl w:val="0"/>
+          <w:numId w:val="3"/>
+        </w:numPr>
+        <w:spacing w:after="0"/>
+        <w:rPr>
+          <w:sz w:val="20"/>
+          <w:szCs w:val="20"/>
+        </w:rPr>
+      </w:pPr>
+      <w:r>
+        <w:rPr>
+          <w:sz w:val="20"/>
+          <w:szCs w:val="20"/>
+        </w:rPr>
+        <w:t>Testing and Quality Assurance</w:t>
+      </w:r>
+    </w:p>
+    <w:p>
+      <w:pPr>
+        <w:pStyle w:val="ListParagraph"/>
+        <w:numPr>
+          <w:ilvl w:val="1"/>
+          <w:numId w:val="3"/>
+        </w:numPr>
+        <w:spacing w:after="0"/>
+        <w:rPr>
+          <w:sz w:val="20"/>
+          <w:szCs w:val="20"/>
+        </w:rPr>
+      </w:pPr>
+      <w:r>
+        <w:rPr>
+          <w:sz w:val="20"/>
+          <w:szCs w:val="20"/>
+        </w:rPr>
+        <w:t>Unit Testing of GUI and APIs</w:t>
+      </w:r>
+    </w:p>
+    <w:p>
+      <w:pPr>
+        <w:pStyle w:val="ListParagraph"/>
+        <w:numPr>
+          <w:ilvl w:val="1"/>
+          <w:numId w:val="3"/>
+        </w:numPr>
+        <w:spacing w:after="0"/>
+        <w:rPr>
+          <w:sz w:val="20"/>
+          <w:szCs w:val="20"/>
+        </w:rPr>
+      </w:pPr>
+      <w:r>
+        <w:rPr>
+          <w:sz w:val="20"/>
+          <w:szCs w:val="20"/>
+        </w:rPr>
+        <w:t>Integration Testing of Components</w:t>
+      </w:r>
+    </w:p>
+    <w:p>
+      <w:pPr>
+        <w:pStyle w:val="ListParagraph"/>
+        <w:numPr>
+          <w:ilvl w:val="1"/>
+          <w:numId w:val="3"/>
+        </w:numPr>
+        <w:spacing w:after="0"/>
+        <w:rPr>
+          <w:sz w:val="20"/>
+          <w:szCs w:val="20"/>
+        </w:rPr>
+      </w:pPr>
+      <w:r>
+        <w:rPr>
+          <w:sz w:val="20"/>
+          <w:szCs w:val="20"/>
+        </w:rPr>
+        <w:t>User Acceptance Testing (UAT)</w:t>
+      </w:r>
+    </w:p>
+    <w:p>
+      <w:pPr>
+        <w:pStyle w:val="ListParagraph"/>
+        <w:numPr>
+          <w:ilvl w:val="1"/>
+          <w:numId w:val="3"/>
+        </w:numPr>
+        <w:spacing w:after="0"/>
+        <w:rPr>
+          <w:sz w:val="20"/>
+          <w:szCs w:val="20"/>
+        </w:rPr>
+      </w:pPr>
+    </w:p>
+    <w:p>
+      <w:pPr>
+        <w:spacing w:after="0"/>
+        <w:rPr>
+          <w:sz w:val="20"/>
+          <w:szCs w:val="20"/>
+        </w:rPr>
+      </w:pPr>
     </w:p>
     <w:p>
       <w:pPr>
@@ -970,7 +1499,6 @@
       </w:pPr>
       <w:bookmarkStart w:id="4" w:name="_Toc46748292"/>
       <w:r>
-        <w:lastRenderedPageBreak/>
         <w:t>Activity Definition</w:t>
       </w:r>
       <w:r>
@@ -1195,7 +1723,7 @@
     </w:lvl>
   </w:abstractNum>
   <w:abstractNum w:abstractNumId="1" w15:restartNumberingAfterBreak="0">
-    <w:nsid w:val="765D23A3"/>
+    <w:nsid w:val="708B4C0C"/>
     <w:multiLevelType w:val="multilevel"/>
     <w:tmpl w:val="D2A25216"/>
     <w:lvl w:ilvl="0">
@@ -1307,10 +1835,126 @@
       </w:rPr>
     </w:lvl>
   </w:abstractNum>
+  <w:abstractNum w:abstractNumId="2" w15:restartNumberingAfterBreak="0">
+    <w:nsid w:val="765D23A3"/>
+    <w:multiLevelType w:val="multilevel"/>
+    <w:tmpl w:val="D2A25216"/>
+    <w:lvl w:ilvl="0">
+      <w:start w:val="1"/>
+      <w:numFmt w:val="decimal"/>
+      <w:lvlText w:val="%1.0"/>
+      <w:lvlJc w:val="left"/>
+      <w:pPr>
+        <w:ind w:left="432" w:hanging="432"/>
+      </w:pPr>
+      <w:rPr>
+        <w:rFonts w:hint="default"/>
+      </w:rPr>
+    </w:lvl>
+    <w:lvl w:ilvl="1">
+      <w:start w:val="1"/>
+      <w:numFmt w:val="decimal"/>
+      <w:lvlText w:val="%1.%2"/>
+      <w:lvlJc w:val="left"/>
+      <w:pPr>
+        <w:ind w:left="716" w:hanging="432"/>
+      </w:pPr>
+      <w:rPr>
+        <w:rFonts w:hint="default"/>
+      </w:rPr>
+    </w:lvl>
+    <w:lvl w:ilvl="2">
+      <w:start w:val="1"/>
+      <w:numFmt w:val="decimal"/>
+      <w:lvlText w:val="%1.%2.%3"/>
+      <w:lvlJc w:val="left"/>
+      <w:pPr>
+        <w:ind w:left="2160" w:hanging="720"/>
+      </w:pPr>
+      <w:rPr>
+        <w:rFonts w:hint="default"/>
+      </w:rPr>
+    </w:lvl>
+    <w:lvl w:ilvl="3">
+      <w:start w:val="1"/>
+      <w:numFmt w:val="decimal"/>
+      <w:lvlText w:val="%1.%2.%3.%4"/>
+      <w:lvlJc w:val="left"/>
+      <w:pPr>
+        <w:ind w:left="2880" w:hanging="720"/>
+      </w:pPr>
+      <w:rPr>
+        <w:rFonts w:hint="default"/>
+      </w:rPr>
+    </w:lvl>
+    <w:lvl w:ilvl="4">
+      <w:start w:val="1"/>
+      <w:numFmt w:val="decimal"/>
+      <w:lvlText w:val="%1.%2.%3.%4.%5"/>
+      <w:lvlJc w:val="left"/>
+      <w:pPr>
+        <w:ind w:left="3960" w:hanging="1080"/>
+      </w:pPr>
+      <w:rPr>
+        <w:rFonts w:hint="default"/>
+      </w:rPr>
+    </w:lvl>
+    <w:lvl w:ilvl="5">
+      <w:start w:val="1"/>
+      <w:numFmt w:val="decimal"/>
+      <w:lvlText w:val="%1.%2.%3.%4.%5.%6"/>
+      <w:lvlJc w:val="left"/>
+      <w:pPr>
+        <w:ind w:left="4680" w:hanging="1080"/>
+      </w:pPr>
+      <w:rPr>
+        <w:rFonts w:hint="default"/>
+      </w:rPr>
+    </w:lvl>
+    <w:lvl w:ilvl="6">
+      <w:start w:val="1"/>
+      <w:numFmt w:val="decimal"/>
+      <w:lvlText w:val="%1.%2.%3.%4.%5.%6.%7"/>
+      <w:lvlJc w:val="left"/>
+      <w:pPr>
+        <w:ind w:left="5760" w:hanging="1440"/>
+      </w:pPr>
+      <w:rPr>
+        <w:rFonts w:hint="default"/>
+      </w:rPr>
+    </w:lvl>
+    <w:lvl w:ilvl="7">
+      <w:start w:val="1"/>
+      <w:numFmt w:val="decimal"/>
+      <w:lvlText w:val="%1.%2.%3.%4.%5.%6.%7.%8"/>
+      <w:lvlJc w:val="left"/>
+      <w:pPr>
+        <w:ind w:left="6480" w:hanging="1440"/>
+      </w:pPr>
+      <w:rPr>
+        <w:rFonts w:hint="default"/>
+      </w:rPr>
+    </w:lvl>
+    <w:lvl w:ilvl="8">
+      <w:start w:val="1"/>
+      <w:numFmt w:val="decimal"/>
+      <w:lvlText w:val="%1.%2.%3.%4.%5.%6.%7.%8.%9"/>
+      <w:lvlJc w:val="left"/>
+      <w:pPr>
+        <w:ind w:left="7200" w:hanging="1440"/>
+      </w:pPr>
+      <w:rPr>
+        <w:rFonts w:hint="default"/>
+      </w:rPr>
+    </w:lvl>
+  </w:abstractNum>
   <w:num w:numId="1" w16cid:durableId="1061906547">
     <w:abstractNumId w:val="0"/>
   </w:num>
   <w:num w:numId="2" w16cid:durableId="832843983">
+    <w:abstractNumId w:val="2"/>
+  </w:num>
+  <w:num w:numId="3" w16cid:durableId="745300507">
     <w:abstractNumId w:val="1"/>
   </w:num>
 </w:numbering>

</xml_diff>

<commit_message>
Update Activity Descriptions (Zaib)
</commit_message>
<xml_diff>
--- a/Project Plan.docx
+++ b/Project Plan.docx
@@ -1003,12 +1003,82 @@
           <w:rFonts w:asciiTheme="minorHAnsi" w:hAnsiTheme="minorHAnsi" w:cstheme="minorHAnsi"/>
           <w:b/>
           <w:bCs/>
-          <w:color w:val="000000" w:themeColor="text1"/>
           <w:sz w:val="20"/>
           <w:szCs w:val="20"/>
         </w:rPr>
       </w:pPr>
-      <w:r>
+      <w:bookmarkStart w:id="4" w:name="_Toc46748292"/>
+      <w:r>
+        <w:rPr>
+          <w:rFonts w:asciiTheme="minorHAnsi" w:hAnsiTheme="minorHAnsi" w:cstheme="minorHAnsi"/>
+          <w:b/>
+          <w:bCs/>
+          <w:sz w:val="20"/>
+          <w:szCs w:val="20"/>
+        </w:rPr>
+        <w:t>Project: Data Analysis and Visualization Tool for New York Restaurant Inspection Results</w:t>
+      </w:r>
+    </w:p>
+    <w:p>
+      <w:pPr>
+        <w:rPr>
+          <w:rFonts w:asciiTheme="minorHAnsi" w:hAnsiTheme="minorHAnsi" w:cstheme="minorHAnsi"/>
+          <w:i/>
+          <w:iCs/>
+          <w:sz w:val="20"/>
+          <w:szCs w:val="20"/>
+        </w:rPr>
+      </w:pPr>
+    </w:p>
+    <w:p>
+      <w:pPr>
+        <w:rPr>
+          <w:rFonts w:asciiTheme="minorHAnsi" w:hAnsiTheme="minorHAnsi" w:cstheme="minorHAnsi"/>
+          <w:i/>
+          <w:iCs/>
+          <w:sz w:val="20"/>
+          <w:szCs w:val="20"/>
+        </w:rPr>
+      </w:pPr>
+      <w:r>
+        <w:rPr>
+          <w:rFonts w:asciiTheme="minorHAnsi" w:hAnsiTheme="minorHAnsi" w:cstheme="minorHAnsi"/>
+          <w:b/>
+          <w:bCs/>
+          <w:i/>
+          <w:iCs/>
+          <w:sz w:val="20"/>
+          <w:szCs w:val="20"/>
+        </w:rPr>
+        <w:t>Deliverable:</w:t>
+      </w:r>
+      <w:r>
+        <w:rPr>
+          <w:rFonts w:asciiTheme="minorHAnsi" w:hAnsiTheme="minorHAnsi" w:cstheme="minorHAnsi"/>
+          <w:i/>
+          <w:iCs/>
+          <w:sz w:val="20"/>
+          <w:szCs w:val="20"/>
+        </w:rPr>
+        <w:t xml:space="preserve"> Functional Data Analysis and Visualization Tool</w:t>
+      </w:r>
+    </w:p>
+    <w:p>
+      <w:pPr>
+        <w:rPr>
+          <w:rFonts w:asciiTheme="minorHAnsi" w:hAnsiTheme="minorHAnsi" w:cstheme="minorHAnsi"/>
+          <w:sz w:val="20"/>
+          <w:szCs w:val="20"/>
+        </w:rPr>
+      </w:pPr>
+    </w:p>
+    <w:p>
+      <w:pPr>
+        <w:pStyle w:val="ListParagraph"/>
+        <w:numPr>
+          <w:ilvl w:val="0"/>
+          <w:numId w:val="73"/>
+        </w:numPr>
         <w:rPr>
           <w:rFonts w:asciiTheme="minorHAnsi" w:hAnsiTheme="minorHAnsi" w:cstheme="minorHAnsi"/>
           <w:b/>
@@ -1017,28 +1087,788 @@
           <w:sz w:val="20"/>
           <w:szCs w:val="20"/>
         </w:rPr>
-        <w:t>Project: Data Analysis and Visualization Tool for New York Restaurant Inspection Results</w:t>
-      </w:r>
-    </w:p>
-    <w:p>
-      <w:pPr>
-        <w:rPr>
-          <w:rFonts w:asciiTheme="minorHAnsi" w:hAnsiTheme="minorHAnsi" w:cstheme="minorHAnsi"/>
+      </w:pPr>
+      <w:r>
+        <w:rPr>
+          <w:rFonts w:asciiTheme="minorHAnsi" w:hAnsiTheme="minorHAnsi" w:cstheme="minorHAnsi"/>
+          <w:b/>
+          <w:bCs/>
           <w:color w:val="000000" w:themeColor="text1"/>
           <w:sz w:val="20"/>
           <w:szCs w:val="20"/>
         </w:rPr>
-      </w:pPr>
-      <w:r>
-        <w:rPr>
-          <w:rFonts w:asciiTheme="minorHAnsi" w:hAnsiTheme="minorHAnsi" w:cstheme="minorHAnsi"/>
-          <w:i/>
-          <w:iCs/>
+        <w:t>Project Initiation and Planning</w:t>
+      </w:r>
+    </w:p>
+    <w:p>
+      <w:pPr>
+        <w:pStyle w:val="ListParagraph"/>
+        <w:numPr>
+          <w:ilvl w:val="1"/>
+          <w:numId w:val="73"/>
+        </w:numPr>
+        <w:rPr>
+          <w:rFonts w:asciiTheme="minorHAnsi" w:hAnsiTheme="minorHAnsi" w:cstheme="minorHAnsi"/>
           <w:color w:val="000000" w:themeColor="text1"/>
           <w:sz w:val="20"/>
           <w:szCs w:val="20"/>
         </w:rPr>
-        <w:t>Deliverable: Functional Data Analysis and Visualization Tool</w:t>
+      </w:pPr>
+      <w:r>
+        <w:rPr>
+          <w:rFonts w:asciiTheme="minorHAnsi" w:hAnsiTheme="minorHAnsi" w:cstheme="minorHAnsi"/>
+          <w:color w:val="000000" w:themeColor="text1"/>
+          <w:sz w:val="20"/>
+          <w:szCs w:val="20"/>
+        </w:rPr>
+        <w:t xml:space="preserve"> </w:t>
+      </w:r>
+      <w:r>
+        <w:rPr>
+          <w:rFonts w:asciiTheme="minorHAnsi" w:hAnsiTheme="minorHAnsi" w:cstheme="minorHAnsi"/>
+          <w:color w:val="000000" w:themeColor="text1"/>
+          <w:sz w:val="20"/>
+          <w:szCs w:val="20"/>
+        </w:rPr>
+        <w:t xml:space="preserve">Software Configuration Management </w:t>
+      </w:r>
+      <w:r>
+        <w:rPr>
+          <w:rFonts w:asciiTheme="minorHAnsi" w:hAnsiTheme="minorHAnsi" w:cstheme="minorHAnsi"/>
+          <w:color w:val="000000" w:themeColor="text1"/>
+          <w:sz w:val="20"/>
+          <w:szCs w:val="20"/>
+        </w:rPr>
+        <w:t>(</w:t>
+      </w:r>
+      <w:r>
+        <w:rPr>
+          <w:rFonts w:asciiTheme="minorHAnsi" w:hAnsiTheme="minorHAnsi" w:cstheme="minorHAnsi"/>
+          <w:color w:val="000000" w:themeColor="text1"/>
+          <w:sz w:val="20"/>
+          <w:szCs w:val="20"/>
+        </w:rPr>
+        <w:t>SCM</w:t>
+      </w:r>
+      <w:r>
+        <w:rPr>
+          <w:rFonts w:asciiTheme="minorHAnsi" w:hAnsiTheme="minorHAnsi" w:cstheme="minorHAnsi"/>
+          <w:color w:val="000000" w:themeColor="text1"/>
+          <w:sz w:val="20"/>
+          <w:szCs w:val="20"/>
+        </w:rPr>
+        <w:t>)</w:t>
+      </w:r>
+    </w:p>
+    <w:p>
+      <w:pPr>
+        <w:pStyle w:val="ListParagraph"/>
+        <w:numPr>
+          <w:ilvl w:val="1"/>
+          <w:numId w:val="73"/>
+        </w:numPr>
+        <w:rPr>
+          <w:rFonts w:asciiTheme="minorHAnsi" w:hAnsiTheme="minorHAnsi" w:cstheme="minorHAnsi"/>
+          <w:color w:val="000000" w:themeColor="text1"/>
+          <w:sz w:val="20"/>
+          <w:szCs w:val="20"/>
+        </w:rPr>
+      </w:pPr>
+      <w:r>
+        <w:rPr>
+          <w:rFonts w:asciiTheme="minorHAnsi" w:hAnsiTheme="minorHAnsi" w:cstheme="minorHAnsi"/>
+          <w:color w:val="000000" w:themeColor="text1"/>
+          <w:sz w:val="20"/>
+          <w:szCs w:val="20"/>
+        </w:rPr>
+        <w:t xml:space="preserve"> </w:t>
+      </w:r>
+      <w:r>
+        <w:rPr>
+          <w:rFonts w:asciiTheme="minorHAnsi" w:hAnsiTheme="minorHAnsi" w:cstheme="minorHAnsi"/>
+          <w:color w:val="000000" w:themeColor="text1"/>
+          <w:sz w:val="20"/>
+          <w:szCs w:val="20"/>
+        </w:rPr>
+        <w:t xml:space="preserve">Version Control Systems </w:t>
+      </w:r>
+      <w:r>
+        <w:rPr>
+          <w:rFonts w:asciiTheme="minorHAnsi" w:hAnsiTheme="minorHAnsi" w:cstheme="minorHAnsi"/>
+          <w:color w:val="000000" w:themeColor="text1"/>
+          <w:sz w:val="20"/>
+          <w:szCs w:val="20"/>
+        </w:rPr>
+        <w:t>(</w:t>
+      </w:r>
+      <w:r>
+        <w:rPr>
+          <w:rFonts w:asciiTheme="minorHAnsi" w:hAnsiTheme="minorHAnsi" w:cstheme="minorHAnsi"/>
+          <w:color w:val="000000" w:themeColor="text1"/>
+          <w:sz w:val="20"/>
+          <w:szCs w:val="20"/>
+        </w:rPr>
+        <w:t>VCS</w:t>
+      </w:r>
+      <w:r>
+        <w:rPr>
+          <w:rFonts w:asciiTheme="minorHAnsi" w:hAnsiTheme="minorHAnsi" w:cstheme="minorHAnsi"/>
+          <w:color w:val="000000" w:themeColor="text1"/>
+          <w:sz w:val="20"/>
+          <w:szCs w:val="20"/>
+        </w:rPr>
+        <w:t>)</w:t>
+      </w:r>
+    </w:p>
+    <w:p>
+      <w:pPr>
+        <w:pStyle w:val="ListParagraph"/>
+        <w:numPr>
+          <w:ilvl w:val="1"/>
+          <w:numId w:val="73"/>
+        </w:numPr>
+        <w:rPr>
+          <w:rFonts w:asciiTheme="minorHAnsi" w:hAnsiTheme="minorHAnsi" w:cstheme="minorHAnsi"/>
+          <w:color w:val="000000" w:themeColor="text1"/>
+          <w:sz w:val="20"/>
+          <w:szCs w:val="20"/>
+        </w:rPr>
+      </w:pPr>
+      <w:r>
+        <w:rPr>
+          <w:rFonts w:asciiTheme="minorHAnsi" w:hAnsiTheme="minorHAnsi" w:cstheme="minorHAnsi"/>
+          <w:color w:val="000000" w:themeColor="text1"/>
+          <w:sz w:val="20"/>
+          <w:szCs w:val="20"/>
+        </w:rPr>
+        <w:t xml:space="preserve"> </w:t>
+      </w:r>
+      <w:r>
+        <w:rPr>
+          <w:rFonts w:asciiTheme="minorHAnsi" w:hAnsiTheme="minorHAnsi" w:cstheme="minorHAnsi"/>
+          <w:color w:val="000000" w:themeColor="text1"/>
+          <w:sz w:val="20"/>
+          <w:szCs w:val="20"/>
+        </w:rPr>
+        <w:t>High-Level Requirements and Scope Definition</w:t>
+      </w:r>
+    </w:p>
+    <w:p>
+      <w:pPr>
+        <w:pStyle w:val="ListParagraph"/>
+        <w:numPr>
+          <w:ilvl w:val="1"/>
+          <w:numId w:val="73"/>
+        </w:numPr>
+        <w:rPr>
+          <w:rFonts w:asciiTheme="minorHAnsi" w:hAnsiTheme="minorHAnsi" w:cstheme="minorHAnsi"/>
+          <w:color w:val="000000" w:themeColor="text1"/>
+          <w:sz w:val="20"/>
+          <w:szCs w:val="20"/>
+        </w:rPr>
+      </w:pPr>
+      <w:r>
+        <w:rPr>
+          <w:rFonts w:asciiTheme="minorHAnsi" w:hAnsiTheme="minorHAnsi" w:cstheme="minorHAnsi"/>
+          <w:color w:val="000000" w:themeColor="text1"/>
+          <w:sz w:val="20"/>
+          <w:szCs w:val="20"/>
+        </w:rPr>
+        <w:t xml:space="preserve"> </w:t>
+      </w:r>
+      <w:r>
+        <w:rPr>
+          <w:rFonts w:asciiTheme="minorHAnsi" w:hAnsiTheme="minorHAnsi" w:cstheme="minorHAnsi"/>
+          <w:color w:val="000000" w:themeColor="text1"/>
+          <w:sz w:val="20"/>
+          <w:szCs w:val="20"/>
+        </w:rPr>
+        <w:t>Project Team Formation</w:t>
+      </w:r>
+    </w:p>
+    <w:p>
+      <w:pPr>
+        <w:pStyle w:val="ListParagraph"/>
+        <w:numPr>
+          <w:ilvl w:val="1"/>
+          <w:numId w:val="73"/>
+        </w:numPr>
+        <w:rPr>
+          <w:rFonts w:asciiTheme="minorHAnsi" w:hAnsiTheme="minorHAnsi" w:cstheme="minorHAnsi"/>
+          <w:color w:val="000000" w:themeColor="text1"/>
+          <w:sz w:val="20"/>
+          <w:szCs w:val="20"/>
+        </w:rPr>
+      </w:pPr>
+      <w:r>
+        <w:rPr>
+          <w:rFonts w:asciiTheme="minorHAnsi" w:hAnsiTheme="minorHAnsi" w:cstheme="minorHAnsi"/>
+          <w:color w:val="000000" w:themeColor="text1"/>
+          <w:sz w:val="20"/>
+          <w:szCs w:val="20"/>
+        </w:rPr>
+        <w:t xml:space="preserve"> </w:t>
+      </w:r>
+      <w:r>
+        <w:rPr>
+          <w:rFonts w:asciiTheme="minorHAnsi" w:hAnsiTheme="minorHAnsi" w:cstheme="minorHAnsi"/>
+          <w:color w:val="000000" w:themeColor="text1"/>
+          <w:sz w:val="20"/>
+          <w:szCs w:val="20"/>
+        </w:rPr>
+        <w:t>Requirements</w:t>
+      </w:r>
+    </w:p>
+    <w:p>
+      <w:pPr>
+        <w:pStyle w:val="ListParagraph"/>
+        <w:numPr>
+          <w:ilvl w:val="1"/>
+          <w:numId w:val="73"/>
+        </w:numPr>
+        <w:rPr>
+          <w:rFonts w:asciiTheme="minorHAnsi" w:hAnsiTheme="minorHAnsi" w:cstheme="minorHAnsi"/>
+          <w:color w:val="000000" w:themeColor="text1"/>
+          <w:sz w:val="20"/>
+          <w:szCs w:val="20"/>
+        </w:rPr>
+      </w:pPr>
+      <w:r>
+        <w:rPr>
+          <w:rFonts w:asciiTheme="minorHAnsi" w:hAnsiTheme="minorHAnsi" w:cstheme="minorHAnsi"/>
+          <w:color w:val="000000" w:themeColor="text1"/>
+          <w:sz w:val="20"/>
+          <w:szCs w:val="20"/>
+        </w:rPr>
+        <w:t xml:space="preserve"> </w:t>
+      </w:r>
+      <w:r>
+        <w:rPr>
+          <w:rFonts w:asciiTheme="minorHAnsi" w:hAnsiTheme="minorHAnsi" w:cstheme="minorHAnsi"/>
+          <w:color w:val="000000" w:themeColor="text1"/>
+          <w:sz w:val="20"/>
+          <w:szCs w:val="20"/>
+        </w:rPr>
+        <w:t xml:space="preserve">Planning </w:t>
+      </w:r>
+    </w:p>
+    <w:p>
+      <w:pPr>
+        <w:pStyle w:val="ListParagraph"/>
+        <w:numPr>
+          <w:ilvl w:val="1"/>
+          <w:numId w:val="73"/>
+        </w:numPr>
+        <w:rPr>
+          <w:rFonts w:asciiTheme="minorHAnsi" w:hAnsiTheme="minorHAnsi" w:cstheme="minorHAnsi"/>
+          <w:color w:val="000000" w:themeColor="text1"/>
+          <w:sz w:val="20"/>
+          <w:szCs w:val="20"/>
+        </w:rPr>
+      </w:pPr>
+      <w:r>
+        <w:rPr>
+          <w:rFonts w:asciiTheme="minorHAnsi" w:hAnsiTheme="minorHAnsi" w:cstheme="minorHAnsi"/>
+          <w:color w:val="000000" w:themeColor="text1"/>
+          <w:sz w:val="20"/>
+          <w:szCs w:val="20"/>
+        </w:rPr>
+        <w:t xml:space="preserve"> </w:t>
+      </w:r>
+      <w:r>
+        <w:rPr>
+          <w:rFonts w:asciiTheme="minorHAnsi" w:hAnsiTheme="minorHAnsi" w:cstheme="minorHAnsi"/>
+          <w:color w:val="000000" w:themeColor="text1"/>
+          <w:sz w:val="20"/>
+          <w:szCs w:val="20"/>
+        </w:rPr>
+        <w:t>Set Project Team</w:t>
+      </w:r>
+    </w:p>
+    <w:p>
+      <w:pPr>
+        <w:pStyle w:val="ListParagraph"/>
+        <w:numPr>
+          <w:ilvl w:val="1"/>
+          <w:numId w:val="73"/>
+        </w:numPr>
+        <w:rPr>
+          <w:rFonts w:asciiTheme="minorHAnsi" w:hAnsiTheme="minorHAnsi" w:cstheme="minorHAnsi"/>
+          <w:color w:val="000000" w:themeColor="text1"/>
+          <w:sz w:val="20"/>
+          <w:szCs w:val="20"/>
+        </w:rPr>
+      </w:pPr>
+      <w:r>
+        <w:rPr>
+          <w:rFonts w:asciiTheme="minorHAnsi" w:hAnsiTheme="minorHAnsi" w:cstheme="minorHAnsi"/>
+          <w:color w:val="000000" w:themeColor="text1"/>
+          <w:sz w:val="20"/>
+          <w:szCs w:val="20"/>
+        </w:rPr>
+        <w:t xml:space="preserve"> </w:t>
+      </w:r>
+      <w:r>
+        <w:rPr>
+          <w:rFonts w:asciiTheme="minorHAnsi" w:hAnsiTheme="minorHAnsi" w:cstheme="minorHAnsi"/>
+          <w:color w:val="000000" w:themeColor="text1"/>
+          <w:sz w:val="20"/>
+          <w:szCs w:val="20"/>
+        </w:rPr>
+        <w:t xml:space="preserve">Initiate team meetings </w:t>
+      </w:r>
+    </w:p>
+    <w:p>
+      <w:pPr>
+        <w:pStyle w:val="ListParagraph"/>
+        <w:numPr>
+          <w:ilvl w:val="1"/>
+          <w:numId w:val="73"/>
+        </w:numPr>
+        <w:rPr>
+          <w:rFonts w:asciiTheme="minorHAnsi" w:hAnsiTheme="minorHAnsi" w:cstheme="minorHAnsi"/>
+          <w:color w:val="000000" w:themeColor="text1"/>
+          <w:sz w:val="20"/>
+          <w:szCs w:val="20"/>
+        </w:rPr>
+      </w:pPr>
+      <w:r>
+        <w:rPr>
+          <w:rFonts w:asciiTheme="minorHAnsi" w:hAnsiTheme="minorHAnsi" w:cstheme="minorHAnsi"/>
+          <w:color w:val="000000" w:themeColor="text1"/>
+          <w:sz w:val="20"/>
+          <w:szCs w:val="20"/>
+        </w:rPr>
+        <w:t xml:space="preserve"> </w:t>
+      </w:r>
+      <w:r>
+        <w:rPr>
+          <w:rFonts w:asciiTheme="minorHAnsi" w:hAnsiTheme="minorHAnsi" w:cstheme="minorHAnsi"/>
+          <w:color w:val="000000" w:themeColor="text1"/>
+          <w:sz w:val="20"/>
+          <w:szCs w:val="20"/>
+        </w:rPr>
+        <w:t>Develop Project Plan</w:t>
+      </w:r>
+    </w:p>
+    <w:p>
+      <w:pPr>
+        <w:pStyle w:val="ListParagraph"/>
+        <w:numPr>
+          <w:ilvl w:val="1"/>
+          <w:numId w:val="73"/>
+        </w:numPr>
+        <w:rPr>
+          <w:rFonts w:asciiTheme="minorHAnsi" w:hAnsiTheme="minorHAnsi" w:cstheme="minorHAnsi"/>
+          <w:color w:val="000000" w:themeColor="text1"/>
+          <w:sz w:val="20"/>
+          <w:szCs w:val="20"/>
+        </w:rPr>
+      </w:pPr>
+      <w:r>
+        <w:rPr>
+          <w:rFonts w:asciiTheme="minorHAnsi" w:hAnsiTheme="minorHAnsi" w:cstheme="minorHAnsi"/>
+          <w:color w:val="000000" w:themeColor="text1"/>
+          <w:sz w:val="20"/>
+          <w:szCs w:val="20"/>
+        </w:rPr>
+        <w:t xml:space="preserve"> </w:t>
+      </w:r>
+      <w:r>
+        <w:rPr>
+          <w:rFonts w:asciiTheme="minorHAnsi" w:hAnsiTheme="minorHAnsi" w:cstheme="minorHAnsi"/>
+          <w:color w:val="000000" w:themeColor="text1"/>
+          <w:sz w:val="20"/>
+          <w:szCs w:val="20"/>
+        </w:rPr>
+        <w:t>Request Approval</w:t>
+      </w:r>
+    </w:p>
+    <w:p>
+      <w:pPr>
+        <w:pStyle w:val="ListParagraph"/>
+        <w:numPr>
+          <w:ilvl w:val="1"/>
+          <w:numId w:val="73"/>
+        </w:numPr>
+        <w:rPr>
+          <w:rFonts w:asciiTheme="minorHAnsi" w:hAnsiTheme="minorHAnsi" w:cstheme="minorHAnsi"/>
+          <w:color w:val="000000" w:themeColor="text1"/>
+          <w:sz w:val="20"/>
+          <w:szCs w:val="20"/>
+        </w:rPr>
+      </w:pPr>
+      <w:r>
+        <w:rPr>
+          <w:rFonts w:asciiTheme="minorHAnsi" w:hAnsiTheme="minorHAnsi" w:cstheme="minorHAnsi"/>
+          <w:color w:val="000000" w:themeColor="text1"/>
+          <w:sz w:val="20"/>
+          <w:szCs w:val="20"/>
+        </w:rPr>
+        <w:t xml:space="preserve"> </w:t>
+      </w:r>
+      <w:r>
+        <w:rPr>
+          <w:rFonts w:asciiTheme="minorHAnsi" w:hAnsiTheme="minorHAnsi" w:cstheme="minorHAnsi"/>
+          <w:color w:val="000000" w:themeColor="text1"/>
+          <w:sz w:val="20"/>
+          <w:szCs w:val="20"/>
+        </w:rPr>
+        <w:t>Risk Management Analysis</w:t>
+      </w:r>
+    </w:p>
+    <w:p>
+      <w:pPr>
+        <w:pStyle w:val="ListParagraph"/>
+        <w:numPr>
+          <w:ilvl w:val="1"/>
+          <w:numId w:val="73"/>
+        </w:numPr>
+        <w:rPr>
+          <w:rFonts w:asciiTheme="minorHAnsi" w:hAnsiTheme="minorHAnsi" w:cstheme="minorHAnsi"/>
+          <w:color w:val="000000" w:themeColor="text1"/>
+          <w:sz w:val="20"/>
+          <w:szCs w:val="20"/>
+        </w:rPr>
+      </w:pPr>
+      <w:r>
+        <w:rPr>
+          <w:rFonts w:asciiTheme="minorHAnsi" w:hAnsiTheme="minorHAnsi" w:cstheme="minorHAnsi"/>
+          <w:color w:val="000000" w:themeColor="text1"/>
+          <w:sz w:val="20"/>
+          <w:szCs w:val="20"/>
+        </w:rPr>
+        <w:t xml:space="preserve"> </w:t>
+      </w:r>
+      <w:r>
+        <w:rPr>
+          <w:rFonts w:asciiTheme="minorHAnsi" w:hAnsiTheme="minorHAnsi" w:cstheme="minorHAnsi"/>
+          <w:color w:val="000000" w:themeColor="text1"/>
+          <w:sz w:val="20"/>
+          <w:szCs w:val="20"/>
+        </w:rPr>
+        <w:t>Evaluation and recommendation</w:t>
+      </w:r>
+    </w:p>
+    <w:p>
+      <w:pPr>
+        <w:pStyle w:val="ListParagraph"/>
+        <w:numPr>
+          <w:ilvl w:val="1"/>
+          <w:numId w:val="73"/>
+        </w:numPr>
+        <w:rPr>
+          <w:rFonts w:asciiTheme="minorHAnsi" w:hAnsiTheme="minorHAnsi" w:cstheme="minorHAnsi"/>
+          <w:color w:val="000000" w:themeColor="text1"/>
+          <w:sz w:val="20"/>
+          <w:szCs w:val="20"/>
+        </w:rPr>
+      </w:pPr>
+      <w:r>
+        <w:rPr>
+          <w:rFonts w:asciiTheme="minorHAnsi" w:hAnsiTheme="minorHAnsi" w:cstheme="minorHAnsi"/>
+          <w:color w:val="000000" w:themeColor="text1"/>
+          <w:sz w:val="20"/>
+          <w:szCs w:val="20"/>
+        </w:rPr>
+        <w:t xml:space="preserve"> </w:t>
+      </w:r>
+      <w:r>
+        <w:rPr>
+          <w:rFonts w:asciiTheme="minorHAnsi" w:hAnsiTheme="minorHAnsi" w:cstheme="minorHAnsi"/>
+          <w:color w:val="000000" w:themeColor="text1"/>
+          <w:sz w:val="20"/>
+          <w:szCs w:val="20"/>
+        </w:rPr>
+        <w:t xml:space="preserve">Develop </w:t>
+      </w:r>
+      <w:r>
+        <w:rPr>
+          <w:rFonts w:asciiTheme="minorHAnsi" w:hAnsiTheme="minorHAnsi" w:cstheme="minorHAnsi"/>
+          <w:color w:val="000000" w:themeColor="text1"/>
+          <w:sz w:val="20"/>
+          <w:szCs w:val="20"/>
+        </w:rPr>
+        <w:t>P</w:t>
+      </w:r>
+      <w:r>
+        <w:rPr>
+          <w:rFonts w:asciiTheme="minorHAnsi" w:hAnsiTheme="minorHAnsi" w:cstheme="minorHAnsi"/>
+          <w:color w:val="000000" w:themeColor="text1"/>
+          <w:sz w:val="20"/>
+          <w:szCs w:val="20"/>
+        </w:rPr>
+        <w:t xml:space="preserve">roject </w:t>
+      </w:r>
+      <w:r>
+        <w:rPr>
+          <w:rFonts w:asciiTheme="minorHAnsi" w:hAnsiTheme="minorHAnsi" w:cstheme="minorHAnsi"/>
+          <w:color w:val="000000" w:themeColor="text1"/>
+          <w:sz w:val="20"/>
+          <w:szCs w:val="20"/>
+        </w:rPr>
+        <w:t>C</w:t>
+      </w:r>
+      <w:r>
+        <w:rPr>
+          <w:rFonts w:asciiTheme="minorHAnsi" w:hAnsiTheme="minorHAnsi" w:cstheme="minorHAnsi"/>
+          <w:color w:val="000000" w:themeColor="text1"/>
+          <w:sz w:val="20"/>
+          <w:szCs w:val="20"/>
+        </w:rPr>
+        <w:t>hart</w:t>
+      </w:r>
+    </w:p>
+    <w:p>
+      <w:pPr>
+        <w:pStyle w:val="ListParagraph"/>
+        <w:numPr>
+          <w:ilvl w:val="1"/>
+          <w:numId w:val="73"/>
+        </w:numPr>
+        <w:rPr>
+          <w:rFonts w:asciiTheme="minorHAnsi" w:hAnsiTheme="minorHAnsi" w:cstheme="minorHAnsi"/>
+          <w:color w:val="000000" w:themeColor="text1"/>
+          <w:sz w:val="20"/>
+          <w:szCs w:val="20"/>
+        </w:rPr>
+      </w:pPr>
+      <w:r>
+        <w:rPr>
+          <w:rFonts w:asciiTheme="minorHAnsi" w:hAnsiTheme="minorHAnsi" w:cstheme="minorHAnsi"/>
+          <w:color w:val="000000" w:themeColor="text1"/>
+          <w:sz w:val="20"/>
+          <w:szCs w:val="20"/>
+        </w:rPr>
+        <w:t xml:space="preserve"> </w:t>
+      </w:r>
+      <w:r>
+        <w:rPr>
+          <w:rFonts w:asciiTheme="minorHAnsi" w:hAnsiTheme="minorHAnsi" w:cstheme="minorHAnsi"/>
+          <w:color w:val="000000" w:themeColor="text1"/>
+          <w:sz w:val="20"/>
+          <w:szCs w:val="20"/>
+        </w:rPr>
+        <w:t xml:space="preserve">Develop </w:t>
+      </w:r>
+      <w:r>
+        <w:rPr>
+          <w:rFonts w:asciiTheme="minorHAnsi" w:hAnsiTheme="minorHAnsi" w:cstheme="minorHAnsi"/>
+          <w:color w:val="000000" w:themeColor="text1"/>
+          <w:sz w:val="20"/>
+          <w:szCs w:val="20"/>
+        </w:rPr>
+        <w:t>S</w:t>
+      </w:r>
+      <w:r>
+        <w:rPr>
+          <w:rFonts w:asciiTheme="minorHAnsi" w:hAnsiTheme="minorHAnsi" w:cstheme="minorHAnsi"/>
+          <w:color w:val="000000" w:themeColor="text1"/>
+          <w:sz w:val="20"/>
+          <w:szCs w:val="20"/>
+        </w:rPr>
+        <w:t>cope</w:t>
+      </w:r>
+    </w:p>
+    <w:p>
+      <w:pPr>
+        <w:pStyle w:val="ListParagraph"/>
+        <w:numPr>
+          <w:ilvl w:val="1"/>
+          <w:numId w:val="73"/>
+        </w:numPr>
+        <w:rPr>
+          <w:rFonts w:asciiTheme="minorHAnsi" w:hAnsiTheme="minorHAnsi" w:cstheme="minorHAnsi"/>
+          <w:color w:val="000000" w:themeColor="text1"/>
+          <w:sz w:val="20"/>
+          <w:szCs w:val="20"/>
+        </w:rPr>
+      </w:pPr>
+      <w:r>
+        <w:rPr>
+          <w:rFonts w:asciiTheme="minorHAnsi" w:hAnsiTheme="minorHAnsi" w:cstheme="minorHAnsi"/>
+          <w:color w:val="000000" w:themeColor="text1"/>
+          <w:sz w:val="20"/>
+          <w:szCs w:val="20"/>
+        </w:rPr>
+        <w:t xml:space="preserve"> </w:t>
+      </w:r>
+      <w:r>
+        <w:rPr>
+          <w:rFonts w:asciiTheme="minorHAnsi" w:hAnsiTheme="minorHAnsi" w:cstheme="minorHAnsi"/>
+          <w:color w:val="000000" w:themeColor="text1"/>
+          <w:sz w:val="20"/>
+          <w:szCs w:val="20"/>
+        </w:rPr>
+        <w:t>Identify Stakeholders</w:t>
+      </w:r>
+    </w:p>
+    <w:p>
+      <w:pPr>
+        <w:pStyle w:val="ListParagraph"/>
+        <w:numPr>
+          <w:ilvl w:val="1"/>
+          <w:numId w:val="73"/>
+        </w:numPr>
+        <w:rPr>
+          <w:rFonts w:asciiTheme="minorHAnsi" w:hAnsiTheme="minorHAnsi" w:cstheme="minorHAnsi"/>
+          <w:color w:val="000000" w:themeColor="text1"/>
+          <w:sz w:val="20"/>
+          <w:szCs w:val="20"/>
+        </w:rPr>
+      </w:pPr>
+      <w:r>
+        <w:rPr>
+          <w:rFonts w:asciiTheme="minorHAnsi" w:hAnsiTheme="minorHAnsi" w:cstheme="minorHAnsi"/>
+          <w:color w:val="000000" w:themeColor="text1"/>
+          <w:sz w:val="20"/>
+          <w:szCs w:val="20"/>
+        </w:rPr>
+        <w:t xml:space="preserve"> </w:t>
+      </w:r>
+      <w:r>
+        <w:rPr>
+          <w:rFonts w:asciiTheme="minorHAnsi" w:hAnsiTheme="minorHAnsi" w:cstheme="minorHAnsi"/>
+          <w:color w:val="000000" w:themeColor="text1"/>
+          <w:sz w:val="20"/>
+          <w:szCs w:val="20"/>
+        </w:rPr>
+        <w:t xml:space="preserve">External/Internal communication </w:t>
+      </w:r>
+    </w:p>
+    <w:p>
+      <w:pPr>
+        <w:pStyle w:val="ListParagraph"/>
+        <w:numPr>
+          <w:ilvl w:val="1"/>
+          <w:numId w:val="73"/>
+        </w:numPr>
+        <w:rPr>
+          <w:rFonts w:asciiTheme="minorHAnsi" w:hAnsiTheme="minorHAnsi" w:cstheme="minorHAnsi"/>
+          <w:color w:val="000000" w:themeColor="text1"/>
+          <w:sz w:val="20"/>
+          <w:szCs w:val="20"/>
+        </w:rPr>
+      </w:pPr>
+      <w:r>
+        <w:rPr>
+          <w:rFonts w:asciiTheme="minorHAnsi" w:hAnsiTheme="minorHAnsi" w:cstheme="minorHAnsi"/>
+          <w:color w:val="000000" w:themeColor="text1"/>
+          <w:sz w:val="20"/>
+          <w:szCs w:val="20"/>
+        </w:rPr>
+        <w:t xml:space="preserve"> </w:t>
+      </w:r>
+      <w:r>
+        <w:rPr>
+          <w:rFonts w:asciiTheme="minorHAnsi" w:hAnsiTheme="minorHAnsi" w:cstheme="minorHAnsi"/>
+          <w:color w:val="000000" w:themeColor="text1"/>
+          <w:sz w:val="20"/>
+          <w:szCs w:val="20"/>
+        </w:rPr>
+        <w:t xml:space="preserve">Time </w:t>
+      </w:r>
+    </w:p>
+    <w:p>
+      <w:pPr>
+        <w:pStyle w:val="ListParagraph"/>
+        <w:numPr>
+          <w:ilvl w:val="1"/>
+          <w:numId w:val="73"/>
+        </w:numPr>
+        <w:rPr>
+          <w:rFonts w:asciiTheme="minorHAnsi" w:hAnsiTheme="minorHAnsi" w:cstheme="minorHAnsi"/>
+          <w:color w:val="000000" w:themeColor="text1"/>
+          <w:sz w:val="20"/>
+          <w:szCs w:val="20"/>
+        </w:rPr>
+      </w:pPr>
+      <w:r>
+        <w:rPr>
+          <w:rFonts w:asciiTheme="minorHAnsi" w:hAnsiTheme="minorHAnsi" w:cstheme="minorHAnsi"/>
+          <w:color w:val="000000" w:themeColor="text1"/>
+          <w:sz w:val="20"/>
+          <w:szCs w:val="20"/>
+        </w:rPr>
+        <w:t xml:space="preserve"> </w:t>
+      </w:r>
+      <w:r>
+        <w:rPr>
+          <w:rFonts w:asciiTheme="minorHAnsi" w:hAnsiTheme="minorHAnsi" w:cstheme="minorHAnsi"/>
+          <w:color w:val="000000" w:themeColor="text1"/>
+          <w:sz w:val="20"/>
+          <w:szCs w:val="20"/>
+        </w:rPr>
+        <w:t xml:space="preserve">Sponsor reviews project chart </w:t>
+      </w:r>
+    </w:p>
+    <w:p>
+      <w:pPr>
+        <w:pStyle w:val="ListParagraph"/>
+        <w:numPr>
+          <w:ilvl w:val="1"/>
+          <w:numId w:val="73"/>
+        </w:numPr>
+        <w:rPr>
+          <w:rFonts w:asciiTheme="minorHAnsi" w:hAnsiTheme="minorHAnsi" w:cstheme="minorHAnsi"/>
+          <w:color w:val="000000" w:themeColor="text1"/>
+          <w:sz w:val="20"/>
+          <w:szCs w:val="20"/>
+        </w:rPr>
+      </w:pPr>
+      <w:r>
+        <w:rPr>
+          <w:rFonts w:asciiTheme="minorHAnsi" w:hAnsiTheme="minorHAnsi" w:cstheme="minorHAnsi"/>
+          <w:color w:val="000000" w:themeColor="text1"/>
+          <w:sz w:val="20"/>
+          <w:szCs w:val="20"/>
+        </w:rPr>
+        <w:t xml:space="preserve"> </w:t>
+      </w:r>
+      <w:r>
+        <w:rPr>
+          <w:rFonts w:asciiTheme="minorHAnsi" w:hAnsiTheme="minorHAnsi" w:cstheme="minorHAnsi"/>
+          <w:color w:val="000000" w:themeColor="text1"/>
+          <w:sz w:val="20"/>
+          <w:szCs w:val="20"/>
+        </w:rPr>
+        <w:t xml:space="preserve">Project </w:t>
+      </w:r>
+      <w:r>
+        <w:rPr>
+          <w:rFonts w:asciiTheme="minorHAnsi" w:hAnsiTheme="minorHAnsi" w:cstheme="minorHAnsi"/>
+          <w:color w:val="000000" w:themeColor="text1"/>
+          <w:sz w:val="20"/>
+          <w:szCs w:val="20"/>
+        </w:rPr>
+        <w:t>C</w:t>
+      </w:r>
+      <w:r>
+        <w:rPr>
+          <w:rFonts w:asciiTheme="minorHAnsi" w:hAnsiTheme="minorHAnsi" w:cstheme="minorHAnsi"/>
+          <w:color w:val="000000" w:themeColor="text1"/>
+          <w:sz w:val="20"/>
+          <w:szCs w:val="20"/>
+        </w:rPr>
+        <w:t xml:space="preserve">hart </w:t>
+      </w:r>
+      <w:r>
+        <w:rPr>
+          <w:rFonts w:asciiTheme="minorHAnsi" w:hAnsiTheme="minorHAnsi" w:cstheme="minorHAnsi"/>
+          <w:color w:val="000000" w:themeColor="text1"/>
+          <w:sz w:val="20"/>
+          <w:szCs w:val="20"/>
+        </w:rPr>
+        <w:t>A</w:t>
+      </w:r>
+      <w:r>
+        <w:rPr>
+          <w:rFonts w:asciiTheme="minorHAnsi" w:hAnsiTheme="minorHAnsi" w:cstheme="minorHAnsi"/>
+          <w:color w:val="000000" w:themeColor="text1"/>
+          <w:sz w:val="20"/>
+          <w:szCs w:val="20"/>
+        </w:rPr>
+        <w:t xml:space="preserve">pproved </w:t>
       </w:r>
     </w:p>
     <w:p>
@@ -1046,7 +1876,33 @@
         <w:pStyle w:val="ListParagraph"/>
         <w:numPr>
           <w:ilvl w:val="0"/>
-          <w:numId w:val="3"/>
+          <w:numId w:val="73"/>
+        </w:numPr>
+        <w:rPr>
+          <w:rFonts w:asciiTheme="minorHAnsi" w:hAnsiTheme="minorHAnsi" w:cstheme="minorHAnsi"/>
+          <w:b/>
+          <w:bCs/>
+          <w:sz w:val="20"/>
+          <w:szCs w:val="20"/>
+        </w:rPr>
+      </w:pPr>
+      <w:r>
+        <w:rPr>
+          <w:rFonts w:asciiTheme="minorHAnsi" w:hAnsiTheme="minorHAnsi" w:cstheme="minorHAnsi"/>
+          <w:b/>
+          <w:bCs/>
+          <w:sz w:val="20"/>
+          <w:szCs w:val="20"/>
+        </w:rPr>
+        <w:t>Requirements Analysis and Design</w:t>
+      </w:r>
+    </w:p>
+    <w:p>
+      <w:pPr>
+        <w:pStyle w:val="ListParagraph"/>
+        <w:numPr>
+          <w:ilvl w:val="1"/>
+          <w:numId w:val="73"/>
         </w:numPr>
         <w:rPr>
           <w:rFonts w:asciiTheme="minorHAnsi" w:hAnsiTheme="minorHAnsi" w:cstheme="minorHAnsi"/>
@@ -1062,7 +1918,7 @@
           <w:sz w:val="20"/>
           <w:szCs w:val="20"/>
         </w:rPr>
-        <w:t>Project Initiation and Planning</w:t>
+        <w:t>Detailed User Requirements</w:t>
       </w:r>
     </w:p>
     <w:p>
@@ -1070,7 +1926,7 @@
         <w:pStyle w:val="ListParagraph"/>
         <w:numPr>
           <w:ilvl w:val="1"/>
-          <w:numId w:val="3"/>
+          <w:numId w:val="73"/>
         </w:numPr>
         <w:rPr>
           <w:rFonts w:asciiTheme="minorHAnsi" w:hAnsiTheme="minorHAnsi" w:cstheme="minorHAnsi"/>
@@ -1082,18 +1938,11 @@
       <w:r>
         <w:rPr>
           <w:rFonts w:asciiTheme="minorHAnsi" w:hAnsiTheme="minorHAnsi" w:cstheme="minorHAnsi"/>
+          <w:color w:val="000000" w:themeColor="text1"/>
           <w:sz w:val="20"/>
           <w:szCs w:val="20"/>
         </w:rPr>
-        <w:t>Software Configuration Management</w:t>
-      </w:r>
-      <w:r>
-        <w:rPr>
-          <w:rFonts w:asciiTheme="minorHAnsi" w:hAnsiTheme="minorHAnsi" w:cstheme="minorHAnsi"/>
-          <w:sz w:val="20"/>
-          <w:szCs w:val="20"/>
-        </w:rPr>
-        <w:t xml:space="preserve"> (SCM)</w:t>
+        <w:t>Use Case Identification and Prioritization</w:t>
       </w:r>
     </w:p>
     <w:p>
@@ -1101,7 +1950,7 @@
         <w:pStyle w:val="ListParagraph"/>
         <w:numPr>
           <w:ilvl w:val="1"/>
-          <w:numId w:val="3"/>
+          <w:numId w:val="73"/>
         </w:numPr>
         <w:rPr>
           <w:rFonts w:asciiTheme="minorHAnsi" w:hAnsiTheme="minorHAnsi" w:cstheme="minorHAnsi"/>
@@ -1117,17 +1966,23 @@
           <w:sz w:val="20"/>
           <w:szCs w:val="20"/>
         </w:rPr>
-        <w:t xml:space="preserve">Version Control Systems </w:t>
-      </w:r>
-      <w:r>
+        <w:t>User Interface Design and Wireframes</w:t>
+      </w:r>
+    </w:p>
+    <w:p>
+      <w:pPr>
+        <w:pStyle w:val="ListParagraph"/>
+        <w:numPr>
+          <w:ilvl w:val="1"/>
+          <w:numId w:val="73"/>
+        </w:numPr>
         <w:rPr>
           <w:rFonts w:asciiTheme="minorHAnsi" w:hAnsiTheme="minorHAnsi" w:cstheme="minorHAnsi"/>
           <w:color w:val="000000" w:themeColor="text1"/>
           <w:sz w:val="20"/>
           <w:szCs w:val="20"/>
         </w:rPr>
-        <w:t>(</w:t>
-      </w:r>
+      </w:pPr>
       <w:r>
         <w:rPr>
           <w:rFonts w:asciiTheme="minorHAnsi" w:hAnsiTheme="minorHAnsi" w:cstheme="minorHAnsi"/>
@@ -1135,7 +1990,7 @@
           <w:sz w:val="20"/>
           <w:szCs w:val="20"/>
         </w:rPr>
-        <w:t>VCS)</w:t>
+        <w:t>Design Hardware &amp; Software</w:t>
       </w:r>
     </w:p>
     <w:p>
@@ -1143,7 +1998,7 @@
         <w:pStyle w:val="ListParagraph"/>
         <w:numPr>
           <w:ilvl w:val="1"/>
-          <w:numId w:val="3"/>
+          <w:numId w:val="73"/>
         </w:numPr>
         <w:rPr>
           <w:rFonts w:asciiTheme="minorHAnsi" w:hAnsiTheme="minorHAnsi" w:cstheme="minorHAnsi"/>
@@ -1159,7 +2014,7 @@
           <w:sz w:val="20"/>
           <w:szCs w:val="20"/>
         </w:rPr>
-        <w:t>High-Level Requirements and Scope Definition</w:t>
+        <w:t xml:space="preserve">Validation and verification </w:t>
       </w:r>
     </w:p>
     <w:p>
@@ -1167,7 +2022,7 @@
         <w:pStyle w:val="ListParagraph"/>
         <w:numPr>
           <w:ilvl w:val="1"/>
-          <w:numId w:val="3"/>
+          <w:numId w:val="73"/>
         </w:numPr>
         <w:rPr>
           <w:rFonts w:asciiTheme="minorHAnsi" w:hAnsiTheme="minorHAnsi" w:cstheme="minorHAnsi"/>
@@ -1183,7 +2038,33 @@
           <w:sz w:val="20"/>
           <w:szCs w:val="20"/>
         </w:rPr>
-        <w:t>Project Team Formation</w:t>
+        <w:t>Designs Approved</w:t>
+      </w:r>
+    </w:p>
+    <w:p>
+      <w:pPr>
+        <w:pStyle w:val="ListParagraph"/>
+        <w:numPr>
+          <w:ilvl w:val="0"/>
+          <w:numId w:val="73"/>
+        </w:numPr>
+        <w:rPr>
+          <w:rFonts w:asciiTheme="minorHAnsi" w:hAnsiTheme="minorHAnsi" w:cstheme="minorHAnsi"/>
+          <w:b/>
+          <w:bCs/>
+          <w:sz w:val="20"/>
+          <w:szCs w:val="20"/>
+        </w:rPr>
+      </w:pPr>
+      <w:r>
+        <w:rPr>
+          <w:rFonts w:asciiTheme="minorHAnsi" w:hAnsiTheme="minorHAnsi" w:cstheme="minorHAnsi"/>
+          <w:b/>
+          <w:bCs/>
+          <w:sz w:val="20"/>
+          <w:szCs w:val="20"/>
+        </w:rPr>
+        <w:t>Tool Development</w:t>
       </w:r>
     </w:p>
     <w:p>
@@ -1191,10 +2072,78 @@
         <w:pStyle w:val="ListParagraph"/>
         <w:numPr>
           <w:ilvl w:val="1"/>
-          <w:numId w:val="3"/>
+          <w:numId w:val="73"/>
         </w:numPr>
         <w:rPr>
           <w:rFonts w:asciiTheme="minorHAnsi" w:hAnsiTheme="minorHAnsi" w:cstheme="minorHAnsi"/>
+          <w:sz w:val="20"/>
+          <w:szCs w:val="20"/>
+        </w:rPr>
+      </w:pPr>
+      <w:r>
+        <w:rPr>
+          <w:rFonts w:asciiTheme="minorHAnsi" w:hAnsiTheme="minorHAnsi" w:cstheme="minorHAnsi"/>
+          <w:sz w:val="20"/>
+          <w:szCs w:val="20"/>
+        </w:rPr>
+        <w:t>GUI Development</w:t>
+      </w:r>
+    </w:p>
+    <w:p>
+      <w:pPr>
+        <w:pStyle w:val="ListParagraph"/>
+        <w:numPr>
+          <w:ilvl w:val="1"/>
+          <w:numId w:val="73"/>
+        </w:numPr>
+        <w:rPr>
+          <w:rFonts w:asciiTheme="minorHAnsi" w:hAnsiTheme="minorHAnsi" w:cstheme="minorHAnsi"/>
+          <w:sz w:val="20"/>
+          <w:szCs w:val="20"/>
+        </w:rPr>
+      </w:pPr>
+      <w:r>
+        <w:rPr>
+          <w:rFonts w:asciiTheme="minorHAnsi" w:hAnsiTheme="minorHAnsi" w:cstheme="minorHAnsi"/>
+          <w:sz w:val="20"/>
+          <w:szCs w:val="20"/>
+        </w:rPr>
+        <w:t>Backend API Development</w:t>
+      </w:r>
+    </w:p>
+    <w:p>
+      <w:pPr>
+        <w:pStyle w:val="ListParagraph"/>
+        <w:numPr>
+          <w:ilvl w:val="1"/>
+          <w:numId w:val="73"/>
+        </w:numPr>
+        <w:rPr>
+          <w:rFonts w:asciiTheme="minorHAnsi" w:hAnsiTheme="minorHAnsi" w:cstheme="minorHAnsi"/>
+          <w:sz w:val="20"/>
+          <w:szCs w:val="20"/>
+        </w:rPr>
+      </w:pPr>
+      <w:r>
+        <w:rPr>
+          <w:rFonts w:asciiTheme="minorHAnsi" w:hAnsiTheme="minorHAnsi" w:cstheme="minorHAnsi"/>
+          <w:sz w:val="20"/>
+          <w:szCs w:val="20"/>
+        </w:rPr>
+        <w:t>Database Implementation</w:t>
+      </w:r>
+    </w:p>
+    <w:p>
+      <w:pPr>
+        <w:pStyle w:val="ListParagraph"/>
+        <w:numPr>
+          <w:ilvl w:val="0"/>
+          <w:numId w:val="73"/>
+        </w:numPr>
+        <w:rPr>
+          <w:rFonts w:asciiTheme="minorHAnsi" w:hAnsiTheme="minorHAnsi" w:cstheme="minorHAnsi"/>
+          <w:b/>
+          <w:bCs/>
           <w:color w:val="000000" w:themeColor="text1"/>
           <w:sz w:val="20"/>
           <w:szCs w:val="20"/>
@@ -1203,20 +2152,37 @@
       <w:r>
         <w:rPr>
           <w:rFonts w:asciiTheme="minorHAnsi" w:hAnsiTheme="minorHAnsi" w:cstheme="minorHAnsi"/>
+          <w:b/>
+          <w:bCs/>
           <w:color w:val="000000" w:themeColor="text1"/>
           <w:sz w:val="20"/>
           <w:szCs w:val="20"/>
         </w:rPr>
-        <w:t>Requirements</w:t>
-      </w:r>
-      <w:r>
+        <w:t>Testing and Quality Assurance</w:t>
+      </w:r>
+    </w:p>
+    <w:p>
+      <w:pPr>
+        <w:pStyle w:val="ListParagraph"/>
+        <w:numPr>
+          <w:ilvl w:val="1"/>
+          <w:numId w:val="73"/>
+        </w:numPr>
         <w:rPr>
           <w:rFonts w:asciiTheme="minorHAnsi" w:hAnsiTheme="minorHAnsi" w:cstheme="minorHAnsi"/>
           <w:color w:val="000000" w:themeColor="text1"/>
           <w:sz w:val="20"/>
           <w:szCs w:val="20"/>
         </w:rPr>
-        <w:t xml:space="preserve"> Planning</w:t>
+      </w:pPr>
+      <w:r>
+        <w:rPr>
+          <w:rFonts w:asciiTheme="minorHAnsi" w:hAnsiTheme="minorHAnsi" w:cstheme="minorHAnsi"/>
+          <w:color w:val="000000" w:themeColor="text1"/>
+          <w:sz w:val="20"/>
+          <w:szCs w:val="20"/>
+        </w:rPr>
+        <w:t>Unit Testing of GUI and APIs</w:t>
       </w:r>
     </w:p>
     <w:p>
@@ -1224,7 +2190,7 @@
         <w:pStyle w:val="ListParagraph"/>
         <w:numPr>
           <w:ilvl w:val="1"/>
-          <w:numId w:val="3"/>
+          <w:numId w:val="73"/>
         </w:numPr>
         <w:rPr>
           <w:rFonts w:asciiTheme="minorHAnsi" w:hAnsiTheme="minorHAnsi" w:cstheme="minorHAnsi"/>
@@ -1236,19 +2202,11 @@
       <w:r>
         <w:rPr>
           <w:rFonts w:asciiTheme="minorHAnsi" w:hAnsiTheme="minorHAnsi" w:cstheme="minorHAnsi"/>
-          <w:sz w:val="20"/>
-          <w:szCs w:val="20"/>
-        </w:rPr>
-        <w:t>Set Project Team</w:t>
-      </w:r>
-      <w:r>
-        <w:rPr>
-          <w:rFonts w:asciiTheme="minorHAnsi" w:hAnsiTheme="minorHAnsi" w:cstheme="minorHAnsi"/>
           <w:color w:val="000000" w:themeColor="text1"/>
           <w:sz w:val="20"/>
           <w:szCs w:val="20"/>
         </w:rPr>
-        <w:t xml:space="preserve"> </w:t>
+        <w:t>Integration Testing of Components</w:t>
       </w:r>
     </w:p>
     <w:p>
@@ -1256,7 +2214,7 @@
         <w:pStyle w:val="ListParagraph"/>
         <w:numPr>
           <w:ilvl w:val="1"/>
-          <w:numId w:val="3"/>
+          <w:numId w:val="73"/>
         </w:numPr>
         <w:rPr>
           <w:rFonts w:asciiTheme="minorHAnsi" w:hAnsiTheme="minorHAnsi" w:cstheme="minorHAnsi"/>
@@ -1268,10 +2226,11 @@
       <w:r>
         <w:rPr>
           <w:rFonts w:asciiTheme="minorHAnsi" w:hAnsiTheme="minorHAnsi" w:cstheme="minorHAnsi"/>
+          <w:color w:val="000000" w:themeColor="text1"/>
           <w:sz w:val="20"/>
           <w:szCs w:val="20"/>
         </w:rPr>
-        <w:t>Initiate Team Meetings</w:t>
+        <w:t>User Acceptance Testing (UAT)</w:t>
       </w:r>
     </w:p>
     <w:p>
@@ -1279,7 +2238,7 @@
         <w:pStyle w:val="ListParagraph"/>
         <w:numPr>
           <w:ilvl w:val="1"/>
-          <w:numId w:val="3"/>
+          <w:numId w:val="73"/>
         </w:numPr>
         <w:rPr>
           <w:rFonts w:asciiTheme="minorHAnsi" w:hAnsiTheme="minorHAnsi" w:cstheme="minorHAnsi"/>
@@ -1291,19 +2250,11 @@
       <w:r>
         <w:rPr>
           <w:rFonts w:asciiTheme="minorHAnsi" w:hAnsiTheme="minorHAnsi" w:cstheme="minorHAnsi"/>
-          <w:sz w:val="20"/>
-          <w:szCs w:val="20"/>
-        </w:rPr>
-        <w:t>Develop Project Plan</w:t>
-      </w:r>
-      <w:r>
-        <w:rPr>
-          <w:rFonts w:asciiTheme="minorHAnsi" w:hAnsiTheme="minorHAnsi" w:cstheme="minorHAnsi"/>
           <w:color w:val="000000" w:themeColor="text1"/>
           <w:sz w:val="20"/>
           <w:szCs w:val="20"/>
         </w:rPr>
-        <w:t xml:space="preserve"> </w:t>
+        <w:t xml:space="preserve">Validation and verification </w:t>
       </w:r>
     </w:p>
     <w:p>
@@ -1311,7 +2262,7 @@
         <w:pStyle w:val="ListParagraph"/>
         <w:numPr>
           <w:ilvl w:val="1"/>
-          <w:numId w:val="3"/>
+          <w:numId w:val="73"/>
         </w:numPr>
         <w:rPr>
           <w:rFonts w:asciiTheme="minorHAnsi" w:hAnsiTheme="minorHAnsi" w:cstheme="minorHAnsi"/>
@@ -1323,10 +2274,11 @@
       <w:r>
         <w:rPr>
           <w:rFonts w:asciiTheme="minorHAnsi" w:hAnsiTheme="minorHAnsi" w:cstheme="minorHAnsi"/>
+          <w:color w:val="000000" w:themeColor="text1"/>
           <w:sz w:val="20"/>
           <w:szCs w:val="20"/>
         </w:rPr>
-        <w:t>Request Approval</w:t>
+        <w:t>User Feedback</w:t>
       </w:r>
     </w:p>
     <w:p>
@@ -1334,7 +2286,7 @@
         <w:pStyle w:val="ListParagraph"/>
         <w:numPr>
           <w:ilvl w:val="1"/>
-          <w:numId w:val="3"/>
+          <w:numId w:val="73"/>
         </w:numPr>
         <w:rPr>
           <w:rFonts w:asciiTheme="minorHAnsi" w:hAnsiTheme="minorHAnsi" w:cstheme="minorHAnsi"/>
@@ -1350,7 +2302,33 @@
           <w:sz w:val="20"/>
           <w:szCs w:val="20"/>
         </w:rPr>
-        <w:t>Risk Management Analysis</w:t>
+        <w:t>Approved</w:t>
+      </w:r>
+    </w:p>
+    <w:p>
+      <w:pPr>
+        <w:pStyle w:val="ListParagraph"/>
+        <w:numPr>
+          <w:ilvl w:val="0"/>
+          <w:numId w:val="73"/>
+        </w:numPr>
+        <w:rPr>
+          <w:rFonts w:asciiTheme="minorHAnsi" w:hAnsiTheme="minorHAnsi" w:cstheme="minorHAnsi"/>
+          <w:b/>
+          <w:bCs/>
+          <w:sz w:val="20"/>
+          <w:szCs w:val="20"/>
+        </w:rPr>
+      </w:pPr>
+      <w:r>
+        <w:rPr>
+          <w:rFonts w:asciiTheme="minorHAnsi" w:hAnsiTheme="minorHAnsi" w:cstheme="minorHAnsi"/>
+          <w:b/>
+          <w:bCs/>
+          <w:sz w:val="20"/>
+          <w:szCs w:val="20"/>
+        </w:rPr>
+        <w:t>Implementation</w:t>
       </w:r>
     </w:p>
     <w:p>
@@ -1358,7 +2336,7 @@
         <w:pStyle w:val="ListParagraph"/>
         <w:numPr>
           <w:ilvl w:val="1"/>
-          <w:numId w:val="3"/>
+          <w:numId w:val="73"/>
         </w:numPr>
         <w:rPr>
           <w:rFonts w:asciiTheme="minorHAnsi" w:hAnsiTheme="minorHAnsi" w:cstheme="minorHAnsi"/>
@@ -1374,17 +2352,24 @@
           <w:sz w:val="20"/>
           <w:szCs w:val="20"/>
         </w:rPr>
-        <w:t xml:space="preserve">Evaluation and </w:t>
-      </w:r>
-      <w:r>
+        <w:lastRenderedPageBreak/>
+        <w:t>Facility construction</w:t>
+      </w:r>
+    </w:p>
+    <w:p>
+      <w:pPr>
+        <w:pStyle w:val="ListParagraph"/>
+        <w:numPr>
+          <w:ilvl w:val="1"/>
+          <w:numId w:val="73"/>
+        </w:numPr>
         <w:rPr>
           <w:rFonts w:asciiTheme="minorHAnsi" w:hAnsiTheme="minorHAnsi" w:cstheme="minorHAnsi"/>
           <w:color w:val="000000" w:themeColor="text1"/>
           <w:sz w:val="20"/>
           <w:szCs w:val="20"/>
         </w:rPr>
-        <w:t>R</w:t>
-      </w:r>
+      </w:pPr>
       <w:r>
         <w:rPr>
           <w:rFonts w:asciiTheme="minorHAnsi" w:hAnsiTheme="minorHAnsi" w:cstheme="minorHAnsi"/>
@@ -1392,7 +2377,7 @@
           <w:sz w:val="20"/>
           <w:szCs w:val="20"/>
         </w:rPr>
-        <w:t>ecommendation</w:t>
+        <w:t>Installation</w:t>
       </w:r>
     </w:p>
     <w:p>
@@ -1400,7 +2385,7 @@
         <w:pStyle w:val="ListParagraph"/>
         <w:numPr>
           <w:ilvl w:val="1"/>
-          <w:numId w:val="3"/>
+          <w:numId w:val="73"/>
         </w:numPr>
         <w:rPr>
           <w:rFonts w:asciiTheme="minorHAnsi" w:hAnsiTheme="minorHAnsi" w:cstheme="minorHAnsi"/>
@@ -1416,43 +2401,57 @@
           <w:sz w:val="20"/>
           <w:szCs w:val="20"/>
         </w:rPr>
-        <w:t xml:space="preserve">Develop </w:t>
-      </w:r>
-      <w:r>
-        <w:rPr>
-          <w:rFonts w:asciiTheme="minorHAnsi" w:hAnsiTheme="minorHAnsi" w:cstheme="minorHAnsi"/>
+        <w:t>Beta Testing</w:t>
+      </w:r>
+    </w:p>
+    <w:p>
+      <w:pPr>
+        <w:pStyle w:val="ListParagraph"/>
+        <w:numPr>
+          <w:ilvl w:val="0"/>
+          <w:numId w:val="73"/>
+        </w:numPr>
+        <w:rPr>
+          <w:rFonts w:asciiTheme="minorHAnsi" w:hAnsiTheme="minorHAnsi" w:cstheme="minorHAnsi"/>
+          <w:b/>
+          <w:bCs/>
           <w:color w:val="000000" w:themeColor="text1"/>
           <w:sz w:val="20"/>
           <w:szCs w:val="20"/>
         </w:rPr>
-        <w:t>P</w:t>
-      </w:r>
-      <w:r>
-        <w:rPr>
-          <w:rFonts w:asciiTheme="minorHAnsi" w:hAnsiTheme="minorHAnsi" w:cstheme="minorHAnsi"/>
+      </w:pPr>
+      <w:r>
+        <w:rPr>
+          <w:rFonts w:asciiTheme="minorHAnsi" w:hAnsiTheme="minorHAnsi" w:cstheme="minorHAnsi"/>
+          <w:b/>
+          <w:bCs/>
           <w:color w:val="000000" w:themeColor="text1"/>
           <w:sz w:val="20"/>
           <w:szCs w:val="20"/>
         </w:rPr>
-        <w:t xml:space="preserve">roject </w:t>
-      </w:r>
-      <w:r>
-        <w:rPr>
-          <w:rFonts w:asciiTheme="minorHAnsi" w:hAnsiTheme="minorHAnsi" w:cstheme="minorHAnsi"/>
+        <w:t>Delivery</w:t>
+      </w:r>
+    </w:p>
+    <w:p>
+      <w:pPr>
+        <w:ind w:left="720"/>
+        <w:rPr>
+          <w:rFonts w:asciiTheme="minorHAnsi" w:hAnsiTheme="minorHAnsi" w:cstheme="minorHAnsi"/>
+          <w:strike/>
           <w:color w:val="000000" w:themeColor="text1"/>
           <w:sz w:val="20"/>
           <w:szCs w:val="20"/>
         </w:rPr>
-        <w:t>C</w:t>
-      </w:r>
-      <w:r>
-        <w:rPr>
-          <w:rFonts w:asciiTheme="minorHAnsi" w:hAnsiTheme="minorHAnsi" w:cstheme="minorHAnsi"/>
+      </w:pPr>
+      <w:r>
+        <w:rPr>
+          <w:rFonts w:asciiTheme="minorHAnsi" w:hAnsiTheme="minorHAnsi" w:cstheme="minorHAnsi"/>
+          <w:strike/>
           <w:color w:val="000000" w:themeColor="text1"/>
           <w:sz w:val="20"/>
           <w:szCs w:val="20"/>
         </w:rPr>
-        <w:t>hart</w:t>
+        <w:t xml:space="preserve">Turn Over </w:t>
       </w:r>
     </w:p>
     <w:p>
@@ -1460,7 +2459,7 @@
         <w:pStyle w:val="ListParagraph"/>
         <w:numPr>
           <w:ilvl w:val="1"/>
-          <w:numId w:val="3"/>
+          <w:numId w:val="73"/>
         </w:numPr>
         <w:rPr>
           <w:rFonts w:asciiTheme="minorHAnsi" w:hAnsiTheme="minorHAnsi" w:cstheme="minorHAnsi"/>
@@ -1476,25 +2475,29 @@
           <w:sz w:val="20"/>
           <w:szCs w:val="20"/>
         </w:rPr>
-        <w:t xml:space="preserve">Develop </w:t>
-      </w:r>
-      <w:r>
-        <w:rPr>
-          <w:rFonts w:asciiTheme="minorHAnsi" w:hAnsiTheme="minorHAnsi" w:cstheme="minorHAnsi"/>
+        <w:t>Staff Training</w:t>
+      </w:r>
+    </w:p>
+    <w:p>
+      <w:pPr>
+        <w:ind w:left="720"/>
+        <w:rPr>
+          <w:rFonts w:asciiTheme="minorHAnsi" w:hAnsiTheme="minorHAnsi" w:cstheme="minorHAnsi"/>
+          <w:strike/>
           <w:color w:val="000000" w:themeColor="text1"/>
           <w:sz w:val="20"/>
           <w:szCs w:val="20"/>
         </w:rPr>
-        <w:t>S</w:t>
-      </w:r>
-      <w:r>
-        <w:rPr>
-          <w:rFonts w:asciiTheme="minorHAnsi" w:hAnsiTheme="minorHAnsi" w:cstheme="minorHAnsi"/>
+      </w:pPr>
+      <w:r>
+        <w:rPr>
+          <w:rFonts w:asciiTheme="minorHAnsi" w:hAnsiTheme="minorHAnsi" w:cstheme="minorHAnsi"/>
+          <w:strike/>
           <w:color w:val="000000" w:themeColor="text1"/>
           <w:sz w:val="20"/>
           <w:szCs w:val="20"/>
         </w:rPr>
-        <w:t>cope</w:t>
+        <w:t>User Manual</w:t>
       </w:r>
     </w:p>
     <w:p>
@@ -1502,7 +2505,7 @@
         <w:pStyle w:val="ListParagraph"/>
         <w:numPr>
           <w:ilvl w:val="1"/>
-          <w:numId w:val="3"/>
+          <w:numId w:val="73"/>
         </w:numPr>
         <w:rPr>
           <w:rFonts w:asciiTheme="minorHAnsi" w:hAnsiTheme="minorHAnsi" w:cstheme="minorHAnsi"/>
@@ -1518,18 +2521,15 @@
           <w:sz w:val="20"/>
           <w:szCs w:val="20"/>
         </w:rPr>
-        <w:t>Identify Stakeholders</w:t>
-      </w:r>
-    </w:p>
-    <w:p>
-      <w:pPr>
-        <w:pStyle w:val="ListParagraph"/>
-        <w:numPr>
-          <w:ilvl w:val="1"/>
-          <w:numId w:val="3"/>
-        </w:numPr>
-        <w:rPr>
-          <w:rFonts w:asciiTheme="minorHAnsi" w:hAnsiTheme="minorHAnsi" w:cstheme="minorHAnsi"/>
+        <w:t>Support</w:t>
+      </w:r>
+    </w:p>
+    <w:p>
+      <w:pPr>
+        <w:ind w:left="720"/>
+        <w:rPr>
+          <w:rFonts w:asciiTheme="minorHAnsi" w:hAnsiTheme="minorHAnsi" w:cstheme="minorHAnsi"/>
+          <w:strike/>
           <w:color w:val="000000" w:themeColor="text1"/>
           <w:sz w:val="20"/>
           <w:szCs w:val="20"/>
@@ -1538,22 +2538,20 @@
       <w:r>
         <w:rPr>
           <w:rFonts w:asciiTheme="minorHAnsi" w:hAnsiTheme="minorHAnsi" w:cstheme="minorHAnsi"/>
+          <w:strike/>
           <w:color w:val="000000" w:themeColor="text1"/>
           <w:sz w:val="20"/>
           <w:szCs w:val="20"/>
         </w:rPr>
-        <w:t xml:space="preserve">External/Internal communication </w:t>
-      </w:r>
-    </w:p>
-    <w:p>
-      <w:pPr>
-        <w:pStyle w:val="ListParagraph"/>
-        <w:numPr>
-          <w:ilvl w:val="1"/>
-          <w:numId w:val="3"/>
-        </w:numPr>
-        <w:rPr>
-          <w:rFonts w:asciiTheme="minorHAnsi" w:hAnsiTheme="minorHAnsi" w:cstheme="minorHAnsi"/>
+        <w:t>Maintenance</w:t>
+      </w:r>
+    </w:p>
+    <w:p>
+      <w:pPr>
+        <w:ind w:left="720"/>
+        <w:rPr>
+          <w:rFonts w:asciiTheme="minorHAnsi" w:hAnsiTheme="minorHAnsi" w:cstheme="minorHAnsi"/>
+          <w:strike/>
           <w:color w:val="000000" w:themeColor="text1"/>
           <w:sz w:val="20"/>
           <w:szCs w:val="20"/>
@@ -1562,657 +2560,34 @@
       <w:r>
         <w:rPr>
           <w:rFonts w:asciiTheme="minorHAnsi" w:hAnsiTheme="minorHAnsi" w:cstheme="minorHAnsi"/>
+          <w:strike/>
           <w:color w:val="000000" w:themeColor="text1"/>
           <w:sz w:val="20"/>
           <w:szCs w:val="20"/>
         </w:rPr>
-        <w:t xml:space="preserve">Time </w:t>
-      </w:r>
-      <w:r>
-        <w:rPr>
-          <w:rFonts w:asciiTheme="minorHAnsi" w:hAnsiTheme="minorHAnsi" w:cstheme="minorHAnsi"/>
+        <w:t>Updates</w:t>
+      </w:r>
+    </w:p>
+    <w:p>
+      <w:pPr>
+        <w:ind w:left="720"/>
+        <w:rPr>
+          <w:rFonts w:asciiTheme="minorHAnsi" w:hAnsiTheme="minorHAnsi" w:cstheme="minorHAnsi"/>
+          <w:strike/>
           <w:color w:val="000000" w:themeColor="text1"/>
           <w:sz w:val="20"/>
           <w:szCs w:val="20"/>
         </w:rPr>
-        <w:t>management</w:t>
-      </w:r>
-    </w:p>
-    <w:p>
-      <w:pPr>
-        <w:pStyle w:val="ListParagraph"/>
-        <w:numPr>
-          <w:ilvl w:val="1"/>
-          <w:numId w:val="3"/>
-        </w:numPr>
-        <w:rPr>
-          <w:rFonts w:asciiTheme="minorHAnsi" w:hAnsiTheme="minorHAnsi" w:cstheme="minorHAnsi"/>
+      </w:pPr>
+      <w:r>
+        <w:rPr>
+          <w:rFonts w:asciiTheme="minorHAnsi" w:hAnsiTheme="minorHAnsi" w:cstheme="minorHAnsi"/>
+          <w:strike/>
           <w:color w:val="000000" w:themeColor="text1"/>
           <w:sz w:val="20"/>
           <w:szCs w:val="20"/>
         </w:rPr>
-      </w:pPr>
-      <w:r>
-        <w:rPr>
-          <w:rFonts w:asciiTheme="minorHAnsi" w:hAnsiTheme="minorHAnsi" w:cstheme="minorHAnsi"/>
-          <w:sz w:val="20"/>
-          <w:szCs w:val="20"/>
-        </w:rPr>
-        <w:t>Sponsor Reviews Project Chart</w:t>
-      </w:r>
-      <w:r>
-        <w:rPr>
-          <w:rFonts w:asciiTheme="minorHAnsi" w:hAnsiTheme="minorHAnsi" w:cstheme="minorHAnsi"/>
-          <w:color w:val="000000" w:themeColor="text1"/>
-          <w:sz w:val="20"/>
-          <w:szCs w:val="20"/>
-        </w:rPr>
-        <w:t xml:space="preserve"> </w:t>
-      </w:r>
-    </w:p>
-    <w:p>
-      <w:pPr>
-        <w:pStyle w:val="ListParagraph"/>
-        <w:numPr>
-          <w:ilvl w:val="1"/>
-          <w:numId w:val="3"/>
-        </w:numPr>
-        <w:rPr>
-          <w:rFonts w:asciiTheme="minorHAnsi" w:hAnsiTheme="minorHAnsi" w:cstheme="minorHAnsi"/>
-          <w:color w:val="000000" w:themeColor="text1"/>
-          <w:sz w:val="20"/>
-          <w:szCs w:val="20"/>
-        </w:rPr>
-      </w:pPr>
-      <w:r>
-        <w:rPr>
-          <w:rFonts w:asciiTheme="minorHAnsi" w:hAnsiTheme="minorHAnsi" w:cstheme="minorHAnsi"/>
-          <w:color w:val="000000" w:themeColor="text1"/>
-          <w:sz w:val="20"/>
-          <w:szCs w:val="20"/>
-        </w:rPr>
-        <w:t xml:space="preserve">Project </w:t>
-      </w:r>
-      <w:r>
-        <w:rPr>
-          <w:rFonts w:asciiTheme="minorHAnsi" w:hAnsiTheme="minorHAnsi" w:cstheme="minorHAnsi"/>
-          <w:color w:val="000000" w:themeColor="text1"/>
-          <w:sz w:val="20"/>
-          <w:szCs w:val="20"/>
-        </w:rPr>
-        <w:t>C</w:t>
-      </w:r>
-      <w:r>
-        <w:rPr>
-          <w:rFonts w:asciiTheme="minorHAnsi" w:hAnsiTheme="minorHAnsi" w:cstheme="minorHAnsi"/>
-          <w:color w:val="000000" w:themeColor="text1"/>
-          <w:sz w:val="20"/>
-          <w:szCs w:val="20"/>
-        </w:rPr>
-        <w:t xml:space="preserve">hart </w:t>
-      </w:r>
-      <w:r>
-        <w:rPr>
-          <w:rFonts w:asciiTheme="minorHAnsi" w:hAnsiTheme="minorHAnsi" w:cstheme="minorHAnsi"/>
-          <w:color w:val="000000" w:themeColor="text1"/>
-          <w:sz w:val="20"/>
-          <w:szCs w:val="20"/>
-        </w:rPr>
-        <w:t>A</w:t>
-      </w:r>
-      <w:r>
-        <w:rPr>
-          <w:rFonts w:asciiTheme="minorHAnsi" w:hAnsiTheme="minorHAnsi" w:cstheme="minorHAnsi"/>
-          <w:color w:val="000000" w:themeColor="text1"/>
-          <w:sz w:val="20"/>
-          <w:szCs w:val="20"/>
-        </w:rPr>
-        <w:t xml:space="preserve">pproved </w:t>
-      </w:r>
-    </w:p>
-    <w:p>
-      <w:pPr>
-        <w:pStyle w:val="ListParagraph"/>
-        <w:ind w:left="716"/>
-        <w:rPr>
-          <w:rFonts w:asciiTheme="minorHAnsi" w:hAnsiTheme="minorHAnsi" w:cstheme="minorHAnsi"/>
-          <w:color w:val="000000" w:themeColor="text1"/>
-          <w:sz w:val="20"/>
-          <w:szCs w:val="20"/>
-        </w:rPr>
-      </w:pPr>
-    </w:p>
-    <w:p>
-      <w:pPr>
-        <w:pStyle w:val="ListParagraph"/>
-        <w:numPr>
-          <w:ilvl w:val="0"/>
-          <w:numId w:val="3"/>
-        </w:numPr>
-        <w:rPr>
-          <w:rFonts w:asciiTheme="minorHAnsi" w:hAnsiTheme="minorHAnsi" w:cstheme="minorHAnsi"/>
-          <w:color w:val="000000" w:themeColor="text1"/>
-          <w:sz w:val="20"/>
-          <w:szCs w:val="20"/>
-        </w:rPr>
-      </w:pPr>
-      <w:r>
-        <w:rPr>
-          <w:rFonts w:asciiTheme="minorHAnsi" w:hAnsiTheme="minorHAnsi" w:cstheme="minorHAnsi"/>
-          <w:color w:val="000000" w:themeColor="text1"/>
-          <w:sz w:val="20"/>
-          <w:szCs w:val="20"/>
-        </w:rPr>
-        <w:t>Requirements Analysis and Design</w:t>
-      </w:r>
-    </w:p>
-    <w:p>
-      <w:pPr>
-        <w:pStyle w:val="ListParagraph"/>
-        <w:numPr>
-          <w:ilvl w:val="1"/>
-          <w:numId w:val="3"/>
-        </w:numPr>
-        <w:rPr>
-          <w:rFonts w:asciiTheme="minorHAnsi" w:hAnsiTheme="minorHAnsi" w:cstheme="minorHAnsi"/>
-          <w:color w:val="000000" w:themeColor="text1"/>
-          <w:sz w:val="20"/>
-          <w:szCs w:val="20"/>
-        </w:rPr>
-      </w:pPr>
-      <w:r>
-        <w:rPr>
-          <w:rFonts w:asciiTheme="minorHAnsi" w:hAnsiTheme="minorHAnsi" w:cstheme="minorHAnsi"/>
-          <w:color w:val="000000" w:themeColor="text1"/>
-          <w:sz w:val="20"/>
-          <w:szCs w:val="20"/>
-        </w:rPr>
-        <w:t>Detailed User Requirements</w:t>
-      </w:r>
-    </w:p>
-    <w:p>
-      <w:pPr>
-        <w:pStyle w:val="ListParagraph"/>
-        <w:numPr>
-          <w:ilvl w:val="1"/>
-          <w:numId w:val="3"/>
-        </w:numPr>
-        <w:rPr>
-          <w:rFonts w:asciiTheme="minorHAnsi" w:hAnsiTheme="minorHAnsi" w:cstheme="minorHAnsi"/>
-          <w:color w:val="000000" w:themeColor="text1"/>
-          <w:sz w:val="20"/>
-          <w:szCs w:val="20"/>
-        </w:rPr>
-      </w:pPr>
-      <w:r>
-        <w:rPr>
-          <w:rFonts w:asciiTheme="minorHAnsi" w:hAnsiTheme="minorHAnsi" w:cstheme="minorHAnsi"/>
-          <w:color w:val="000000" w:themeColor="text1"/>
-          <w:sz w:val="20"/>
-          <w:szCs w:val="20"/>
-        </w:rPr>
-        <w:t>Use Case Identification and Prioritization</w:t>
-      </w:r>
-    </w:p>
-    <w:p>
-      <w:pPr>
-        <w:pStyle w:val="ListParagraph"/>
-        <w:numPr>
-          <w:ilvl w:val="1"/>
-          <w:numId w:val="3"/>
-        </w:numPr>
-        <w:rPr>
-          <w:rFonts w:asciiTheme="minorHAnsi" w:hAnsiTheme="minorHAnsi" w:cstheme="minorHAnsi"/>
-          <w:color w:val="000000" w:themeColor="text1"/>
-          <w:sz w:val="20"/>
-          <w:szCs w:val="20"/>
-        </w:rPr>
-      </w:pPr>
-      <w:r>
-        <w:rPr>
-          <w:rFonts w:asciiTheme="minorHAnsi" w:hAnsiTheme="minorHAnsi" w:cstheme="minorHAnsi"/>
-          <w:color w:val="000000" w:themeColor="text1"/>
-          <w:sz w:val="20"/>
-          <w:szCs w:val="20"/>
-        </w:rPr>
-        <w:t>User Interface Design and Wireframes</w:t>
-      </w:r>
-    </w:p>
-    <w:p>
-      <w:pPr>
-        <w:pStyle w:val="ListParagraph"/>
-        <w:numPr>
-          <w:ilvl w:val="1"/>
-          <w:numId w:val="3"/>
-        </w:numPr>
-        <w:rPr>
-          <w:rFonts w:asciiTheme="minorHAnsi" w:hAnsiTheme="minorHAnsi" w:cstheme="minorHAnsi"/>
-          <w:color w:val="000000" w:themeColor="text1"/>
-          <w:sz w:val="20"/>
-          <w:szCs w:val="20"/>
-        </w:rPr>
-      </w:pPr>
-      <w:r>
-        <w:rPr>
-          <w:rFonts w:asciiTheme="minorHAnsi" w:hAnsiTheme="minorHAnsi" w:cstheme="minorHAnsi"/>
-          <w:color w:val="000000" w:themeColor="text1"/>
-          <w:sz w:val="20"/>
-          <w:szCs w:val="20"/>
-        </w:rPr>
-        <w:t>Design Hardware &amp; Software</w:t>
-      </w:r>
-    </w:p>
-    <w:p>
-      <w:pPr>
-        <w:pStyle w:val="ListParagraph"/>
-        <w:numPr>
-          <w:ilvl w:val="1"/>
-          <w:numId w:val="3"/>
-        </w:numPr>
-        <w:rPr>
-          <w:rFonts w:asciiTheme="minorHAnsi" w:hAnsiTheme="minorHAnsi" w:cstheme="minorHAnsi"/>
-          <w:color w:val="000000" w:themeColor="text1"/>
-          <w:sz w:val="20"/>
-          <w:szCs w:val="20"/>
-        </w:rPr>
-      </w:pPr>
-      <w:r>
-        <w:rPr>
-          <w:rFonts w:asciiTheme="minorHAnsi" w:hAnsiTheme="minorHAnsi" w:cstheme="minorHAnsi"/>
-          <w:color w:val="000000" w:themeColor="text1"/>
-          <w:sz w:val="20"/>
-          <w:szCs w:val="20"/>
-        </w:rPr>
-        <w:t xml:space="preserve">Validation and verification </w:t>
-      </w:r>
-    </w:p>
-    <w:p>
-      <w:pPr>
-        <w:pStyle w:val="ListParagraph"/>
-        <w:numPr>
-          <w:ilvl w:val="1"/>
-          <w:numId w:val="3"/>
-        </w:numPr>
-        <w:rPr>
-          <w:rFonts w:asciiTheme="minorHAnsi" w:hAnsiTheme="minorHAnsi" w:cstheme="minorHAnsi"/>
-          <w:color w:val="000000" w:themeColor="text1"/>
-          <w:sz w:val="20"/>
-          <w:szCs w:val="20"/>
-        </w:rPr>
-      </w:pPr>
-      <w:r>
-        <w:rPr>
-          <w:rFonts w:asciiTheme="minorHAnsi" w:hAnsiTheme="minorHAnsi" w:cstheme="minorHAnsi"/>
-          <w:color w:val="000000" w:themeColor="text1"/>
-          <w:sz w:val="20"/>
-          <w:szCs w:val="20"/>
-        </w:rPr>
-        <w:t>Designs Approved</w:t>
-      </w:r>
-    </w:p>
-    <w:p>
-      <w:pPr>
-        <w:pStyle w:val="ListParagraph"/>
-        <w:ind w:left="716"/>
-        <w:rPr>
-          <w:rFonts w:asciiTheme="minorHAnsi" w:hAnsiTheme="minorHAnsi" w:cstheme="minorHAnsi"/>
-          <w:color w:val="000000" w:themeColor="text1"/>
-          <w:sz w:val="20"/>
-          <w:szCs w:val="20"/>
-        </w:rPr>
-      </w:pPr>
-    </w:p>
-    <w:p>
-      <w:pPr>
-        <w:pStyle w:val="ListParagraph"/>
-        <w:numPr>
-          <w:ilvl w:val="0"/>
-          <w:numId w:val="3"/>
-        </w:numPr>
-        <w:rPr>
-          <w:rFonts w:asciiTheme="minorHAnsi" w:hAnsiTheme="minorHAnsi" w:cstheme="minorHAnsi"/>
-          <w:color w:val="000000" w:themeColor="text1"/>
-          <w:sz w:val="20"/>
-          <w:szCs w:val="20"/>
-        </w:rPr>
-      </w:pPr>
-      <w:r>
-        <w:rPr>
-          <w:rFonts w:asciiTheme="minorHAnsi" w:hAnsiTheme="minorHAnsi" w:cstheme="minorHAnsi"/>
-          <w:color w:val="000000" w:themeColor="text1"/>
-          <w:sz w:val="20"/>
-          <w:szCs w:val="20"/>
-        </w:rPr>
-        <w:t>Tool Development</w:t>
-      </w:r>
-    </w:p>
-    <w:p>
-      <w:pPr>
-        <w:pStyle w:val="ListParagraph"/>
-        <w:numPr>
-          <w:ilvl w:val="1"/>
-          <w:numId w:val="3"/>
-        </w:numPr>
-        <w:rPr>
-          <w:rFonts w:asciiTheme="minorHAnsi" w:hAnsiTheme="minorHAnsi" w:cstheme="minorHAnsi"/>
-          <w:color w:val="000000" w:themeColor="text1"/>
-          <w:sz w:val="20"/>
-          <w:szCs w:val="20"/>
-        </w:rPr>
-      </w:pPr>
-      <w:r>
-        <w:rPr>
-          <w:rFonts w:asciiTheme="minorHAnsi" w:hAnsiTheme="minorHAnsi" w:cstheme="minorHAnsi"/>
-          <w:color w:val="000000" w:themeColor="text1"/>
-          <w:sz w:val="20"/>
-          <w:szCs w:val="20"/>
-        </w:rPr>
-        <w:t>GUI Development</w:t>
-      </w:r>
-    </w:p>
-    <w:p>
-      <w:pPr>
-        <w:pStyle w:val="ListParagraph"/>
-        <w:numPr>
-          <w:ilvl w:val="1"/>
-          <w:numId w:val="3"/>
-        </w:numPr>
-        <w:rPr>
-          <w:rFonts w:asciiTheme="minorHAnsi" w:hAnsiTheme="minorHAnsi" w:cstheme="minorHAnsi"/>
-          <w:color w:val="000000" w:themeColor="text1"/>
-          <w:sz w:val="20"/>
-          <w:szCs w:val="20"/>
-        </w:rPr>
-      </w:pPr>
-      <w:r>
-        <w:rPr>
-          <w:rFonts w:asciiTheme="minorHAnsi" w:hAnsiTheme="minorHAnsi" w:cstheme="minorHAnsi"/>
-          <w:color w:val="000000" w:themeColor="text1"/>
-          <w:sz w:val="20"/>
-          <w:szCs w:val="20"/>
-        </w:rPr>
-        <w:t>Backend API Development</w:t>
-      </w:r>
-    </w:p>
-    <w:p>
-      <w:pPr>
-        <w:pStyle w:val="ListParagraph"/>
-        <w:numPr>
-          <w:ilvl w:val="1"/>
-          <w:numId w:val="3"/>
-        </w:numPr>
-        <w:rPr>
-          <w:rFonts w:asciiTheme="minorHAnsi" w:hAnsiTheme="minorHAnsi" w:cstheme="minorHAnsi"/>
-          <w:color w:val="000000" w:themeColor="text1"/>
-          <w:sz w:val="20"/>
-          <w:szCs w:val="20"/>
-        </w:rPr>
-      </w:pPr>
-      <w:r>
-        <w:rPr>
-          <w:rFonts w:asciiTheme="minorHAnsi" w:hAnsiTheme="minorHAnsi" w:cstheme="minorHAnsi"/>
-          <w:color w:val="000000" w:themeColor="text1"/>
-          <w:sz w:val="20"/>
-          <w:szCs w:val="20"/>
-        </w:rPr>
-        <w:t>Database Implementation</w:t>
-      </w:r>
-    </w:p>
-    <w:p>
-      <w:pPr>
-        <w:pStyle w:val="ListParagraph"/>
-        <w:ind w:left="716"/>
-        <w:rPr>
-          <w:rFonts w:asciiTheme="minorHAnsi" w:hAnsiTheme="minorHAnsi" w:cstheme="minorHAnsi"/>
-          <w:color w:val="000000" w:themeColor="text1"/>
-          <w:sz w:val="20"/>
-          <w:szCs w:val="20"/>
-        </w:rPr>
-      </w:pPr>
-    </w:p>
-    <w:p>
-      <w:pPr>
-        <w:pStyle w:val="ListParagraph"/>
-        <w:numPr>
-          <w:ilvl w:val="0"/>
-          <w:numId w:val="3"/>
-        </w:numPr>
-        <w:rPr>
-          <w:rFonts w:asciiTheme="minorHAnsi" w:hAnsiTheme="minorHAnsi" w:cstheme="minorHAnsi"/>
-          <w:color w:val="000000" w:themeColor="text1"/>
-          <w:sz w:val="20"/>
-          <w:szCs w:val="20"/>
-        </w:rPr>
-      </w:pPr>
-      <w:r>
-        <w:rPr>
-          <w:rFonts w:asciiTheme="minorHAnsi" w:hAnsiTheme="minorHAnsi" w:cstheme="minorHAnsi"/>
-          <w:color w:val="000000" w:themeColor="text1"/>
-          <w:sz w:val="20"/>
-          <w:szCs w:val="20"/>
-        </w:rPr>
-        <w:t>Testing and Quality Assurance</w:t>
-      </w:r>
-    </w:p>
-    <w:p>
-      <w:pPr>
-        <w:pStyle w:val="ListParagraph"/>
-        <w:numPr>
-          <w:ilvl w:val="1"/>
-          <w:numId w:val="3"/>
-        </w:numPr>
-        <w:rPr>
-          <w:rFonts w:asciiTheme="minorHAnsi" w:hAnsiTheme="minorHAnsi" w:cstheme="minorHAnsi"/>
-          <w:color w:val="000000" w:themeColor="text1"/>
-          <w:sz w:val="20"/>
-          <w:szCs w:val="20"/>
-        </w:rPr>
-      </w:pPr>
-      <w:r>
-        <w:rPr>
-          <w:rFonts w:asciiTheme="minorHAnsi" w:hAnsiTheme="minorHAnsi" w:cstheme="minorHAnsi"/>
-          <w:color w:val="000000" w:themeColor="text1"/>
-          <w:sz w:val="20"/>
-          <w:szCs w:val="20"/>
-        </w:rPr>
-        <w:t>Unit Testing of GUI and APIs</w:t>
-      </w:r>
-    </w:p>
-    <w:p>
-      <w:pPr>
-        <w:pStyle w:val="ListParagraph"/>
-        <w:numPr>
-          <w:ilvl w:val="1"/>
-          <w:numId w:val="3"/>
-        </w:numPr>
-        <w:rPr>
-          <w:rFonts w:asciiTheme="minorHAnsi" w:hAnsiTheme="minorHAnsi" w:cstheme="minorHAnsi"/>
-          <w:color w:val="000000" w:themeColor="text1"/>
-          <w:sz w:val="20"/>
-          <w:szCs w:val="20"/>
-        </w:rPr>
-      </w:pPr>
-      <w:r>
-        <w:rPr>
-          <w:rFonts w:asciiTheme="minorHAnsi" w:hAnsiTheme="minorHAnsi" w:cstheme="minorHAnsi"/>
-          <w:color w:val="000000" w:themeColor="text1"/>
-          <w:sz w:val="20"/>
-          <w:szCs w:val="20"/>
-        </w:rPr>
-        <w:t>Integration Testing of Components</w:t>
-      </w:r>
-    </w:p>
-    <w:p>
-      <w:pPr>
-        <w:pStyle w:val="ListParagraph"/>
-        <w:numPr>
-          <w:ilvl w:val="1"/>
-          <w:numId w:val="3"/>
-        </w:numPr>
-        <w:rPr>
-          <w:rFonts w:asciiTheme="minorHAnsi" w:hAnsiTheme="minorHAnsi" w:cstheme="minorHAnsi"/>
-          <w:color w:val="000000" w:themeColor="text1"/>
-          <w:sz w:val="20"/>
-          <w:szCs w:val="20"/>
-        </w:rPr>
-      </w:pPr>
-      <w:r>
-        <w:rPr>
-          <w:rFonts w:asciiTheme="minorHAnsi" w:hAnsiTheme="minorHAnsi" w:cstheme="minorHAnsi"/>
-          <w:color w:val="000000" w:themeColor="text1"/>
-          <w:sz w:val="20"/>
-          <w:szCs w:val="20"/>
-        </w:rPr>
-        <w:t>User Acceptance Testing (UAT)</w:t>
-      </w:r>
-    </w:p>
-    <w:p>
-      <w:pPr>
-        <w:pStyle w:val="ListParagraph"/>
-        <w:numPr>
-          <w:ilvl w:val="1"/>
-          <w:numId w:val="3"/>
-        </w:numPr>
-        <w:rPr>
-          <w:rFonts w:asciiTheme="minorHAnsi" w:hAnsiTheme="minorHAnsi" w:cstheme="minorHAnsi"/>
-          <w:color w:val="000000" w:themeColor="text1"/>
-          <w:sz w:val="20"/>
-          <w:szCs w:val="20"/>
-        </w:rPr>
-      </w:pPr>
-      <w:r>
-        <w:rPr>
-          <w:rFonts w:asciiTheme="minorHAnsi" w:hAnsiTheme="minorHAnsi" w:cstheme="minorHAnsi"/>
-          <w:color w:val="000000" w:themeColor="text1"/>
-          <w:sz w:val="20"/>
-          <w:szCs w:val="20"/>
-        </w:rPr>
-        <w:t xml:space="preserve">Validation and verification </w:t>
-      </w:r>
-    </w:p>
-    <w:p>
-      <w:pPr>
-        <w:pStyle w:val="ListParagraph"/>
-        <w:numPr>
-          <w:ilvl w:val="1"/>
-          <w:numId w:val="3"/>
-        </w:numPr>
-        <w:rPr>
-          <w:rFonts w:asciiTheme="minorHAnsi" w:hAnsiTheme="minorHAnsi" w:cstheme="minorHAnsi"/>
-          <w:color w:val="000000" w:themeColor="text1"/>
-          <w:sz w:val="20"/>
-          <w:szCs w:val="20"/>
-        </w:rPr>
-      </w:pPr>
-      <w:r>
-        <w:rPr>
-          <w:rFonts w:asciiTheme="minorHAnsi" w:hAnsiTheme="minorHAnsi" w:cstheme="minorHAnsi"/>
-          <w:color w:val="000000" w:themeColor="text1"/>
-          <w:sz w:val="20"/>
-          <w:szCs w:val="20"/>
-        </w:rPr>
-        <w:t>User Feedback</w:t>
-      </w:r>
-    </w:p>
-    <w:p>
-      <w:pPr>
-        <w:pStyle w:val="ListParagraph"/>
-        <w:numPr>
-          <w:ilvl w:val="1"/>
-          <w:numId w:val="3"/>
-        </w:numPr>
-        <w:rPr>
-          <w:rFonts w:asciiTheme="minorHAnsi" w:hAnsiTheme="minorHAnsi" w:cstheme="minorHAnsi"/>
-          <w:color w:val="000000" w:themeColor="text1"/>
-          <w:sz w:val="20"/>
-          <w:szCs w:val="20"/>
-        </w:rPr>
-      </w:pPr>
-      <w:r>
-        <w:rPr>
-          <w:rFonts w:asciiTheme="minorHAnsi" w:hAnsiTheme="minorHAnsi" w:cstheme="minorHAnsi"/>
-          <w:color w:val="000000" w:themeColor="text1"/>
-          <w:sz w:val="20"/>
-          <w:szCs w:val="20"/>
-        </w:rPr>
-        <w:t>Approved</w:t>
-      </w:r>
-    </w:p>
-    <w:p>
-      <w:pPr>
-        <w:rPr>
-          <w:rFonts w:asciiTheme="minorHAnsi" w:hAnsiTheme="minorHAnsi" w:cstheme="minorHAnsi"/>
-          <w:color w:val="000000" w:themeColor="text1"/>
-          <w:sz w:val="20"/>
-          <w:szCs w:val="20"/>
-        </w:rPr>
-      </w:pPr>
-    </w:p>
-    <w:p>
-      <w:pPr>
-        <w:pStyle w:val="ListParagraph"/>
-        <w:numPr>
-          <w:ilvl w:val="0"/>
-          <w:numId w:val="3"/>
-        </w:numPr>
-        <w:rPr>
-          <w:rFonts w:asciiTheme="minorHAnsi" w:hAnsiTheme="minorHAnsi" w:cstheme="minorHAnsi"/>
-          <w:color w:val="000000" w:themeColor="text1"/>
-          <w:sz w:val="20"/>
-          <w:szCs w:val="20"/>
-        </w:rPr>
-      </w:pPr>
-      <w:r>
-        <w:rPr>
-          <w:rFonts w:asciiTheme="minorHAnsi" w:hAnsiTheme="minorHAnsi" w:cstheme="minorHAnsi"/>
-          <w:color w:val="000000" w:themeColor="text1"/>
-          <w:sz w:val="20"/>
-          <w:szCs w:val="20"/>
-        </w:rPr>
-        <w:lastRenderedPageBreak/>
-        <w:t>Implementation</w:t>
-      </w:r>
-    </w:p>
-    <w:p>
-      <w:pPr>
-        <w:pStyle w:val="ListParagraph"/>
-        <w:numPr>
-          <w:ilvl w:val="1"/>
-          <w:numId w:val="3"/>
-        </w:numPr>
-        <w:rPr>
-          <w:rFonts w:asciiTheme="minorHAnsi" w:hAnsiTheme="minorHAnsi" w:cstheme="minorHAnsi"/>
-          <w:color w:val="000000" w:themeColor="text1"/>
-          <w:sz w:val="20"/>
-          <w:szCs w:val="20"/>
-        </w:rPr>
-      </w:pPr>
-      <w:r>
-        <w:rPr>
-          <w:rFonts w:asciiTheme="minorHAnsi" w:hAnsiTheme="minorHAnsi" w:cstheme="minorHAnsi"/>
-          <w:color w:val="000000" w:themeColor="text1"/>
-          <w:sz w:val="20"/>
-          <w:szCs w:val="20"/>
-        </w:rPr>
-        <w:t xml:space="preserve"> 5.1 Facility </w:t>
-      </w:r>
-      <w:r>
-        <w:rPr>
-          <w:rFonts w:asciiTheme="minorHAnsi" w:hAnsiTheme="minorHAnsi" w:cstheme="minorHAnsi"/>
-          <w:color w:val="000000" w:themeColor="text1"/>
-          <w:sz w:val="20"/>
-          <w:szCs w:val="20"/>
-        </w:rPr>
-        <w:t>C</w:t>
-      </w:r>
-      <w:r>
-        <w:rPr>
-          <w:rFonts w:asciiTheme="minorHAnsi" w:hAnsiTheme="minorHAnsi" w:cstheme="minorHAnsi"/>
-          <w:color w:val="000000" w:themeColor="text1"/>
-          <w:sz w:val="20"/>
-          <w:szCs w:val="20"/>
-        </w:rPr>
-        <w:t>onstruction</w:t>
+        <w:t>Fixtures</w:t>
       </w:r>
     </w:p>
     <w:p>
@@ -2220,10 +2595,9 @@
         <w:pStyle w:val="Heading1"/>
         <w:numPr>
           <w:ilvl w:val="0"/>
-          <w:numId w:val="2"/>
+          <w:numId w:val="73"/>
         </w:numPr>
       </w:pPr>
-      <w:bookmarkStart w:id="4" w:name="_Toc46748292"/>
       <w:r>
         <w:t>Activity Definition</w:t>
       </w:r>
@@ -2421,27 +2795,7 @@
                 <w:sz w:val="20"/>
                 <w:szCs w:val="20"/>
               </w:rPr>
-              <w:t xml:space="preserve">Project Initiation </w:t>
-            </w:r>
-            <w:r>
-              <w:rPr>
-                <w:rFonts w:asciiTheme="minorHAnsi" w:hAnsiTheme="minorHAnsi" w:cstheme="minorHAnsi"/>
-                <w:b/>
-                <w:bCs/>
-                <w:sz w:val="20"/>
-                <w:szCs w:val="20"/>
-              </w:rPr>
-              <w:t>&amp;</w:t>
-            </w:r>
-            <w:r>
-              <w:rPr>
-                <w:rFonts w:asciiTheme="minorHAnsi" w:hAnsiTheme="minorHAnsi" w:cstheme="minorHAnsi"/>
-                <w:b/>
-                <w:bCs/>
-                <w:sz w:val="20"/>
-                <w:szCs w:val="20"/>
-              </w:rPr>
-              <w:t xml:space="preserve"> Planning</w:t>
+              <w:t>Project Initiation &amp; Planning</w:t>
             </w:r>
           </w:p>
         </w:tc>
@@ -3706,6 +4060,7 @@
                 <w:sz w:val="20"/>
                 <w:szCs w:val="20"/>
               </w:rPr>
+              <w:lastRenderedPageBreak/>
               <w:t>1.11</w:t>
             </w:r>
           </w:p>
@@ -4074,7 +4429,6 @@
                 <w:sz w:val="20"/>
                 <w:szCs w:val="20"/>
               </w:rPr>
-              <w:lastRenderedPageBreak/>
               <w:t>1.14</w:t>
             </w:r>
           </w:p>
@@ -4261,17 +4615,7 @@
                 <w:sz w:val="20"/>
                 <w:szCs w:val="20"/>
               </w:rPr>
-              <w:t>Establish a communication plan for stakeholders and team members</w:t>
-            </w:r>
-            <w:r>
-              <w:rPr>
-                <w:rFonts w:asciiTheme="minorHAnsi" w:hAnsiTheme="minorHAnsi" w:cstheme="minorHAnsi"/>
-                <w:i/>
-                <w:iCs/>
-                <w:sz w:val="20"/>
-                <w:szCs w:val="20"/>
-              </w:rPr>
-              <w:t>.</w:t>
+              <w:t>Establish a communication plan for stakeholders and team members.</w:t>
             </w:r>
           </w:p>
           <w:p>
@@ -4699,27 +5043,7 @@
                 <w:sz w:val="20"/>
                 <w:szCs w:val="20"/>
               </w:rPr>
-              <w:t xml:space="preserve">Requirements Analysis </w:t>
-            </w:r>
-            <w:r>
-              <w:rPr>
-                <w:rFonts w:asciiTheme="minorHAnsi" w:hAnsiTheme="minorHAnsi" w:cstheme="minorHAnsi"/>
-                <w:b/>
-                <w:bCs/>
-                <w:sz w:val="20"/>
-                <w:szCs w:val="20"/>
-              </w:rPr>
-              <w:t>&amp;</w:t>
-            </w:r>
-            <w:r>
-              <w:rPr>
-                <w:rFonts w:asciiTheme="minorHAnsi" w:hAnsiTheme="minorHAnsi" w:cstheme="minorHAnsi"/>
-                <w:b/>
-                <w:bCs/>
-                <w:sz w:val="20"/>
-                <w:szCs w:val="20"/>
-              </w:rPr>
-              <w:t xml:space="preserve"> Design</w:t>
+              <w:t>Requirements Analysis &amp; Design</w:t>
             </w:r>
           </w:p>
         </w:tc>
@@ -5750,6 +6074,7 @@
                 <w:sz w:val="20"/>
                 <w:szCs w:val="20"/>
               </w:rPr>
+              <w:lastRenderedPageBreak/>
               <w:t>3.2</w:t>
             </w:r>
           </w:p>
@@ -6087,7 +6412,6 @@
                 <w:sz w:val="20"/>
                 <w:szCs w:val="20"/>
               </w:rPr>
-              <w:lastRenderedPageBreak/>
               <w:t>4.1</w:t>
             </w:r>
           </w:p>
@@ -7106,6 +7430,810 @@
                 <w:szCs w:val="20"/>
               </w:rPr>
             </w:pPr>
+            <w:r>
+              <w:rPr>
+                <w:rFonts w:asciiTheme="minorHAnsi" w:hAnsiTheme="minorHAnsi" w:cstheme="minorHAnsi"/>
+                <w:i/>
+                <w:color w:val="FF0000"/>
+                <w:sz w:val="20"/>
+                <w:szCs w:val="20"/>
+              </w:rPr>
+              <w:t>5.2</w:t>
+            </w:r>
+          </w:p>
+        </w:tc>
+        <w:tc>
+          <w:tcPr>
+            <w:tcW w:w="2685" w:type="dxa"/>
+          </w:tcPr>
+          <w:p>
+            <w:pPr>
+              <w:rPr>
+                <w:rFonts w:asciiTheme="minorHAnsi" w:hAnsiTheme="minorHAnsi" w:cstheme="minorHAnsi"/>
+                <w:color w:val="000000" w:themeColor="text1"/>
+                <w:sz w:val="20"/>
+                <w:szCs w:val="20"/>
+              </w:rPr>
+            </w:pPr>
+            <w:r>
+              <w:rPr>
+                <w:rFonts w:asciiTheme="minorHAnsi" w:hAnsiTheme="minorHAnsi" w:cstheme="minorHAnsi"/>
+                <w:color w:val="000000" w:themeColor="text1"/>
+                <w:sz w:val="20"/>
+                <w:szCs w:val="20"/>
+              </w:rPr>
+              <w:t>Installation</w:t>
+            </w:r>
+          </w:p>
+        </w:tc>
+        <w:tc>
+          <w:tcPr>
+            <w:tcW w:w="3506" w:type="dxa"/>
+          </w:tcPr>
+          <w:p>
+            <w:pPr>
+              <w:pStyle w:val="ListParagraph"/>
+              <w:numPr>
+                <w:ilvl w:val="0"/>
+                <w:numId w:val="74"/>
+              </w:numPr>
+              <w:rPr>
+                <w:rFonts w:asciiTheme="minorHAnsi" w:eastAsiaTheme="minorEastAsia" w:hAnsiTheme="minorHAnsi" w:cstheme="minorHAnsi"/>
+                <w:sz w:val="20"/>
+                <w:szCs w:val="20"/>
+                <w:lang w:val="en-GB" w:eastAsia="en-US"/>
+              </w:rPr>
+            </w:pPr>
+            <w:r>
+              <w:rPr>
+                <w:rFonts w:asciiTheme="minorHAnsi" w:eastAsiaTheme="minorEastAsia" w:hAnsiTheme="minorHAnsi" w:cstheme="minorHAnsi"/>
+                <w:sz w:val="20"/>
+                <w:szCs w:val="20"/>
+                <w:lang w:val="en-GB" w:eastAsia="en-US"/>
+              </w:rPr>
+              <w:t xml:space="preserve">Hardware Setup and Assembly </w:t>
+            </w:r>
+          </w:p>
+          <w:p>
+            <w:pPr>
+              <w:pStyle w:val="ListParagraph"/>
+              <w:numPr>
+                <w:ilvl w:val="0"/>
+                <w:numId w:val="74"/>
+              </w:numPr>
+              <w:rPr>
+                <w:rFonts w:asciiTheme="minorHAnsi" w:eastAsiaTheme="minorEastAsia" w:hAnsiTheme="minorHAnsi" w:cstheme="minorHAnsi"/>
+                <w:sz w:val="20"/>
+                <w:szCs w:val="20"/>
+                <w:lang w:val="en-GB" w:eastAsia="en-US"/>
+              </w:rPr>
+            </w:pPr>
+            <w:r>
+              <w:rPr>
+                <w:rFonts w:asciiTheme="minorHAnsi" w:eastAsiaTheme="minorEastAsia" w:hAnsiTheme="minorHAnsi" w:cstheme="minorHAnsi"/>
+                <w:sz w:val="20"/>
+                <w:szCs w:val="20"/>
+                <w:lang w:val="en-GB" w:eastAsia="en-US"/>
+              </w:rPr>
+              <w:t>Network Configuration and Integration</w:t>
+            </w:r>
+          </w:p>
+          <w:p>
+            <w:pPr>
+              <w:pStyle w:val="ListParagraph"/>
+              <w:numPr>
+                <w:ilvl w:val="0"/>
+                <w:numId w:val="74"/>
+              </w:numPr>
+              <w:rPr>
+                <w:rFonts w:asciiTheme="minorHAnsi" w:hAnsiTheme="minorHAnsi" w:cstheme="minorHAnsi"/>
+                <w:i/>
+                <w:iCs/>
+                <w:sz w:val="20"/>
+                <w:szCs w:val="20"/>
+              </w:rPr>
+            </w:pPr>
+            <w:r>
+              <w:rPr>
+                <w:rFonts w:asciiTheme="minorHAnsi" w:eastAsiaTheme="minorEastAsia" w:hAnsiTheme="minorHAnsi" w:cstheme="minorHAnsi"/>
+                <w:sz w:val="20"/>
+                <w:szCs w:val="20"/>
+                <w:lang w:val="en-GB" w:eastAsia="en-US"/>
+              </w:rPr>
+              <w:t>Equipment Calibration and Testing</w:t>
+            </w:r>
+          </w:p>
+        </w:tc>
+        <w:tc>
+          <w:tcPr>
+            <w:tcW w:w="2254" w:type="dxa"/>
+          </w:tcPr>
+          <w:p>
+            <w:pPr>
+              <w:rPr>
+                <w:rFonts w:asciiTheme="minorHAnsi" w:hAnsiTheme="minorHAnsi" w:cstheme="minorHAnsi"/>
+                <w:i/>
+                <w:color w:val="FF0000"/>
+                <w:sz w:val="20"/>
+                <w:szCs w:val="20"/>
+              </w:rPr>
+            </w:pPr>
+            <w:r>
+              <w:rPr>
+                <w:rFonts w:asciiTheme="minorHAnsi" w:hAnsiTheme="minorHAnsi" w:cstheme="minorHAnsi"/>
+                <w:i/>
+                <w:color w:val="FF0000"/>
+                <w:sz w:val="20"/>
+                <w:szCs w:val="20"/>
+              </w:rPr>
+              <w:t>???</w:t>
+            </w:r>
+          </w:p>
+        </w:tc>
+      </w:tr>
+      <w:tr>
+        <w:tc>
+          <w:tcPr>
+            <w:tcW w:w="571" w:type="dxa"/>
+          </w:tcPr>
+          <w:p>
+            <w:pPr>
+              <w:rPr>
+                <w:rFonts w:asciiTheme="minorHAnsi" w:hAnsiTheme="minorHAnsi" w:cstheme="minorHAnsi"/>
+                <w:i/>
+                <w:color w:val="FF0000"/>
+                <w:sz w:val="20"/>
+                <w:szCs w:val="20"/>
+              </w:rPr>
+            </w:pPr>
+            <w:r>
+              <w:rPr>
+                <w:rFonts w:asciiTheme="minorHAnsi" w:hAnsiTheme="minorHAnsi" w:cstheme="minorHAnsi"/>
+                <w:i/>
+                <w:color w:val="FF0000"/>
+                <w:sz w:val="20"/>
+                <w:szCs w:val="20"/>
+              </w:rPr>
+              <w:t>5.3</w:t>
+            </w:r>
+          </w:p>
+        </w:tc>
+        <w:tc>
+          <w:tcPr>
+            <w:tcW w:w="2685" w:type="dxa"/>
+          </w:tcPr>
+          <w:p>
+            <w:pPr>
+              <w:rPr>
+                <w:rFonts w:asciiTheme="minorHAnsi" w:hAnsiTheme="minorHAnsi" w:cstheme="minorHAnsi"/>
+                <w:color w:val="000000" w:themeColor="text1"/>
+                <w:sz w:val="20"/>
+                <w:szCs w:val="20"/>
+              </w:rPr>
+            </w:pPr>
+            <w:r>
+              <w:rPr>
+                <w:rFonts w:asciiTheme="minorHAnsi" w:hAnsiTheme="minorHAnsi" w:cstheme="minorHAnsi"/>
+                <w:color w:val="000000" w:themeColor="text1"/>
+                <w:sz w:val="20"/>
+                <w:szCs w:val="20"/>
+              </w:rPr>
+              <w:t>Beta Testing</w:t>
+            </w:r>
+            <w:r>
+              <w:rPr>
+                <w:rFonts w:asciiTheme="minorHAnsi" w:eastAsiaTheme="minorEastAsia" w:hAnsiTheme="minorHAnsi" w:cstheme="minorHAnsi"/>
+                <w:color w:val="000000" w:themeColor="text1"/>
+                <w:sz w:val="20"/>
+                <w:szCs w:val="20"/>
+                <w:lang w:val="en-GB" w:eastAsia="en-US"/>
+              </w:rPr>
+              <w:t xml:space="preserve"> </w:t>
+            </w:r>
+          </w:p>
+        </w:tc>
+        <w:tc>
+          <w:tcPr>
+            <w:tcW w:w="3506" w:type="dxa"/>
+          </w:tcPr>
+          <w:p>
+            <w:pPr>
+              <w:pStyle w:val="ListParagraph"/>
+              <w:numPr>
+                <w:ilvl w:val="0"/>
+                <w:numId w:val="75"/>
+              </w:numPr>
+              <w:autoSpaceDE w:val="0"/>
+              <w:autoSpaceDN w:val="0"/>
+              <w:adjustRightInd w:val="0"/>
+              <w:rPr>
+                <w:rFonts w:asciiTheme="minorHAnsi" w:eastAsiaTheme="minorEastAsia" w:hAnsiTheme="minorHAnsi" w:cstheme="minorHAnsi"/>
+                <w:sz w:val="20"/>
+                <w:szCs w:val="20"/>
+                <w:lang w:val="en-GB" w:eastAsia="en-US"/>
+              </w:rPr>
+            </w:pPr>
+            <w:r>
+              <w:rPr>
+                <w:rFonts w:asciiTheme="minorHAnsi" w:eastAsiaTheme="minorEastAsia" w:hAnsiTheme="minorHAnsi" w:cstheme="minorHAnsi"/>
+                <w:sz w:val="20"/>
+                <w:szCs w:val="20"/>
+                <w:lang w:val="en-GB" w:eastAsia="en-US"/>
+              </w:rPr>
+              <w:t xml:space="preserve">Unit Testing of Components </w:t>
+            </w:r>
+          </w:p>
+          <w:p>
+            <w:pPr>
+              <w:pStyle w:val="ListParagraph"/>
+              <w:numPr>
+                <w:ilvl w:val="0"/>
+                <w:numId w:val="75"/>
+              </w:numPr>
+              <w:autoSpaceDE w:val="0"/>
+              <w:autoSpaceDN w:val="0"/>
+              <w:adjustRightInd w:val="0"/>
+              <w:rPr>
+                <w:rFonts w:asciiTheme="minorHAnsi" w:eastAsiaTheme="minorEastAsia" w:hAnsiTheme="minorHAnsi" w:cstheme="minorHAnsi"/>
+                <w:sz w:val="20"/>
+                <w:szCs w:val="20"/>
+                <w:lang w:val="en-GB" w:eastAsia="en-US"/>
+              </w:rPr>
+            </w:pPr>
+            <w:r>
+              <w:rPr>
+                <w:rFonts w:asciiTheme="minorHAnsi" w:eastAsiaTheme="minorEastAsia" w:hAnsiTheme="minorHAnsi" w:cstheme="minorHAnsi"/>
+                <w:sz w:val="20"/>
+                <w:szCs w:val="20"/>
+                <w:lang w:val="en-GB" w:eastAsia="en-US"/>
+              </w:rPr>
+              <w:t xml:space="preserve">Integration Testing </w:t>
+            </w:r>
+          </w:p>
+          <w:p>
+            <w:pPr>
+              <w:pStyle w:val="ListParagraph"/>
+              <w:numPr>
+                <w:ilvl w:val="0"/>
+                <w:numId w:val="75"/>
+              </w:numPr>
+              <w:autoSpaceDE w:val="0"/>
+              <w:autoSpaceDN w:val="0"/>
+              <w:adjustRightInd w:val="0"/>
+              <w:rPr>
+                <w:rFonts w:asciiTheme="minorHAnsi" w:eastAsiaTheme="minorEastAsia" w:hAnsiTheme="minorHAnsi" w:cstheme="minorHAnsi"/>
+                <w:sz w:val="20"/>
+                <w:szCs w:val="20"/>
+                <w:lang w:val="en-GB" w:eastAsia="en-US"/>
+              </w:rPr>
+            </w:pPr>
+            <w:r>
+              <w:rPr>
+                <w:rFonts w:asciiTheme="minorHAnsi" w:eastAsiaTheme="minorEastAsia" w:hAnsiTheme="minorHAnsi" w:cstheme="minorHAnsi"/>
+                <w:sz w:val="20"/>
+                <w:szCs w:val="20"/>
+                <w:lang w:val="en-GB" w:eastAsia="en-US"/>
+              </w:rPr>
+              <w:t xml:space="preserve">Performance Testing </w:t>
+            </w:r>
+          </w:p>
+          <w:p>
+            <w:pPr>
+              <w:pStyle w:val="ListParagraph"/>
+              <w:numPr>
+                <w:ilvl w:val="0"/>
+                <w:numId w:val="75"/>
+              </w:numPr>
+              <w:rPr>
+                <w:rFonts w:asciiTheme="minorHAnsi" w:hAnsiTheme="minorHAnsi" w:cstheme="minorHAnsi"/>
+                <w:i/>
+                <w:iCs/>
+                <w:sz w:val="20"/>
+                <w:szCs w:val="20"/>
+              </w:rPr>
+            </w:pPr>
+            <w:r>
+              <w:rPr>
+                <w:rFonts w:asciiTheme="minorHAnsi" w:eastAsiaTheme="minorEastAsia" w:hAnsiTheme="minorHAnsi" w:cstheme="minorHAnsi"/>
+                <w:sz w:val="20"/>
+                <w:szCs w:val="20"/>
+                <w:lang w:val="en-GB" w:eastAsia="en-US"/>
+              </w:rPr>
+              <w:t>Quality Control and Defect Resolution</w:t>
+            </w:r>
+          </w:p>
+        </w:tc>
+        <w:tc>
+          <w:tcPr>
+            <w:tcW w:w="2254" w:type="dxa"/>
+          </w:tcPr>
+          <w:p>
+            <w:pPr>
+              <w:rPr>
+                <w:rFonts w:asciiTheme="minorHAnsi" w:hAnsiTheme="minorHAnsi" w:cstheme="minorHAnsi"/>
+                <w:i/>
+                <w:color w:val="FF0000"/>
+                <w:sz w:val="20"/>
+                <w:szCs w:val="20"/>
+              </w:rPr>
+            </w:pPr>
+            <w:r>
+              <w:rPr>
+                <w:rFonts w:asciiTheme="minorHAnsi" w:hAnsiTheme="minorHAnsi" w:cstheme="minorHAnsi"/>
+                <w:i/>
+                <w:color w:val="FF0000"/>
+                <w:sz w:val="20"/>
+                <w:szCs w:val="20"/>
+              </w:rPr>
+              <w:t>???</w:t>
+            </w:r>
+          </w:p>
+        </w:tc>
+      </w:tr>
+      <w:tr>
+        <w:tc>
+          <w:tcPr>
+            <w:tcW w:w="3256" w:type="dxa"/>
+            <w:gridSpan w:val="2"/>
+          </w:tcPr>
+          <w:p>
+            <w:pPr>
+              <w:rPr>
+                <w:rFonts w:asciiTheme="minorHAnsi" w:hAnsiTheme="minorHAnsi" w:cstheme="minorHAnsi"/>
+                <w:b/>
+                <w:bCs/>
+                <w:color w:val="000000" w:themeColor="text1"/>
+                <w:sz w:val="20"/>
+                <w:szCs w:val="20"/>
+              </w:rPr>
+            </w:pPr>
+            <w:r>
+              <w:rPr>
+                <w:rFonts w:asciiTheme="minorHAnsi" w:hAnsiTheme="minorHAnsi" w:cstheme="minorHAnsi"/>
+                <w:b/>
+                <w:bCs/>
+                <w:color w:val="000000" w:themeColor="text1"/>
+                <w:sz w:val="20"/>
+                <w:szCs w:val="20"/>
+              </w:rPr>
+              <w:t xml:space="preserve">6.0 </w:t>
+            </w:r>
+            <w:r>
+              <w:rPr>
+                <w:rFonts w:asciiTheme="minorHAnsi" w:hAnsiTheme="minorHAnsi" w:cstheme="minorHAnsi"/>
+                <w:b/>
+                <w:bCs/>
+                <w:color w:val="000000" w:themeColor="text1"/>
+                <w:sz w:val="20"/>
+                <w:szCs w:val="20"/>
+              </w:rPr>
+              <w:t>Delivery</w:t>
+            </w:r>
+          </w:p>
+        </w:tc>
+        <w:tc>
+          <w:tcPr>
+            <w:tcW w:w="3506" w:type="dxa"/>
+          </w:tcPr>
+          <w:p>
+            <w:pPr>
+              <w:rPr>
+                <w:rFonts w:asciiTheme="minorHAnsi" w:hAnsiTheme="minorHAnsi" w:cstheme="minorHAnsi"/>
+                <w:i/>
+                <w:iCs/>
+                <w:sz w:val="20"/>
+                <w:szCs w:val="20"/>
+              </w:rPr>
+            </w:pPr>
+          </w:p>
+        </w:tc>
+        <w:tc>
+          <w:tcPr>
+            <w:tcW w:w="2254" w:type="dxa"/>
+          </w:tcPr>
+          <w:p>
+            <w:pPr>
+              <w:rPr>
+                <w:rFonts w:asciiTheme="minorHAnsi" w:hAnsiTheme="minorHAnsi" w:cstheme="minorHAnsi"/>
+                <w:i/>
+                <w:color w:val="FF0000"/>
+                <w:sz w:val="20"/>
+                <w:szCs w:val="20"/>
+              </w:rPr>
+            </w:pPr>
+          </w:p>
+        </w:tc>
+      </w:tr>
+      <w:tr>
+        <w:tc>
+          <w:tcPr>
+            <w:tcW w:w="571" w:type="dxa"/>
+          </w:tcPr>
+          <w:p>
+            <w:pPr>
+              <w:rPr>
+                <w:rFonts w:asciiTheme="minorHAnsi" w:hAnsiTheme="minorHAnsi" w:cstheme="minorHAnsi"/>
+                <w:i/>
+                <w:color w:val="FF0000"/>
+                <w:sz w:val="20"/>
+                <w:szCs w:val="20"/>
+              </w:rPr>
+            </w:pPr>
+            <w:r>
+              <w:rPr>
+                <w:rFonts w:asciiTheme="minorHAnsi" w:hAnsiTheme="minorHAnsi" w:cstheme="minorHAnsi"/>
+                <w:i/>
+                <w:color w:val="FF0000"/>
+                <w:sz w:val="20"/>
+                <w:szCs w:val="20"/>
+              </w:rPr>
+              <w:t>6.1</w:t>
+            </w:r>
+          </w:p>
+        </w:tc>
+        <w:tc>
+          <w:tcPr>
+            <w:tcW w:w="2685" w:type="dxa"/>
+          </w:tcPr>
+          <w:p>
+            <w:pPr>
+              <w:rPr>
+                <w:rFonts w:asciiTheme="minorHAnsi" w:hAnsiTheme="minorHAnsi" w:cstheme="minorHAnsi"/>
+                <w:sz w:val="20"/>
+                <w:szCs w:val="20"/>
+              </w:rPr>
+            </w:pPr>
+            <w:r>
+              <w:rPr>
+                <w:rFonts w:asciiTheme="minorHAnsi" w:hAnsiTheme="minorHAnsi" w:cstheme="minorHAnsi"/>
+                <w:sz w:val="20"/>
+                <w:szCs w:val="20"/>
+              </w:rPr>
+              <w:t>Staff Training</w:t>
+            </w:r>
+          </w:p>
+        </w:tc>
+        <w:tc>
+          <w:tcPr>
+            <w:tcW w:w="3506" w:type="dxa"/>
+          </w:tcPr>
+          <w:p>
+            <w:pPr>
+              <w:pStyle w:val="ListParagraph"/>
+              <w:numPr>
+                <w:ilvl w:val="0"/>
+                <w:numId w:val="76"/>
+              </w:numPr>
+              <w:autoSpaceDE w:val="0"/>
+              <w:autoSpaceDN w:val="0"/>
+              <w:adjustRightInd w:val="0"/>
+              <w:rPr>
+                <w:rFonts w:asciiTheme="minorHAnsi" w:eastAsiaTheme="minorEastAsia" w:hAnsiTheme="minorHAnsi" w:cstheme="minorHAnsi"/>
+                <w:sz w:val="20"/>
+                <w:szCs w:val="20"/>
+                <w:lang w:val="en-GB" w:eastAsia="en-US"/>
+              </w:rPr>
+            </w:pPr>
+            <w:r>
+              <w:rPr>
+                <w:rFonts w:asciiTheme="minorHAnsi" w:eastAsiaTheme="minorEastAsia" w:hAnsiTheme="minorHAnsi" w:cstheme="minorHAnsi"/>
+                <w:sz w:val="20"/>
+                <w:szCs w:val="20"/>
+                <w:lang w:val="en-GB" w:eastAsia="en-US"/>
+              </w:rPr>
+              <w:t xml:space="preserve">End-User Training </w:t>
+            </w:r>
+          </w:p>
+          <w:p>
+            <w:pPr>
+              <w:pStyle w:val="ListParagraph"/>
+              <w:numPr>
+                <w:ilvl w:val="0"/>
+                <w:numId w:val="76"/>
+              </w:numPr>
+              <w:autoSpaceDE w:val="0"/>
+              <w:autoSpaceDN w:val="0"/>
+              <w:adjustRightInd w:val="0"/>
+              <w:rPr>
+                <w:rFonts w:asciiTheme="minorHAnsi" w:eastAsiaTheme="minorEastAsia" w:hAnsiTheme="minorHAnsi" w:cstheme="minorHAnsi"/>
+                <w:sz w:val="20"/>
+                <w:szCs w:val="20"/>
+                <w:lang w:val="en-GB" w:eastAsia="en-US"/>
+              </w:rPr>
+            </w:pPr>
+            <w:r>
+              <w:rPr>
+                <w:rFonts w:asciiTheme="minorHAnsi" w:eastAsiaTheme="minorEastAsia" w:hAnsiTheme="minorHAnsi" w:cstheme="minorHAnsi"/>
+                <w:sz w:val="20"/>
+                <w:szCs w:val="20"/>
+                <w:lang w:val="en-GB" w:eastAsia="en-US"/>
+              </w:rPr>
+              <w:t xml:space="preserve">Technical Documentation Creation </w:t>
+            </w:r>
+          </w:p>
+          <w:p>
+            <w:pPr>
+              <w:pStyle w:val="ListParagraph"/>
+              <w:numPr>
+                <w:ilvl w:val="0"/>
+                <w:numId w:val="76"/>
+              </w:numPr>
+              <w:autoSpaceDE w:val="0"/>
+              <w:autoSpaceDN w:val="0"/>
+              <w:adjustRightInd w:val="0"/>
+              <w:rPr>
+                <w:rFonts w:asciiTheme="minorHAnsi" w:eastAsiaTheme="minorEastAsia" w:hAnsiTheme="minorHAnsi" w:cstheme="minorHAnsi"/>
+                <w:sz w:val="20"/>
+                <w:szCs w:val="20"/>
+                <w:lang w:val="en-GB" w:eastAsia="en-US"/>
+              </w:rPr>
+            </w:pPr>
+            <w:r>
+              <w:rPr>
+                <w:rFonts w:asciiTheme="minorHAnsi" w:eastAsiaTheme="minorEastAsia" w:hAnsiTheme="minorHAnsi" w:cstheme="minorHAnsi"/>
+                <w:sz w:val="20"/>
+                <w:szCs w:val="20"/>
+                <w:lang w:val="en-GB" w:eastAsia="en-US"/>
+              </w:rPr>
+              <w:t>User Manuals and Guides.</w:t>
+            </w:r>
+          </w:p>
+          <w:p>
+            <w:pPr>
+              <w:pStyle w:val="ListParagraph"/>
+              <w:numPr>
+                <w:ilvl w:val="0"/>
+                <w:numId w:val="76"/>
+              </w:numPr>
+              <w:rPr>
+                <w:rFonts w:asciiTheme="minorHAnsi" w:hAnsiTheme="minorHAnsi" w:cstheme="minorHAnsi"/>
+                <w:i/>
+                <w:iCs/>
+                <w:sz w:val="20"/>
+                <w:szCs w:val="20"/>
+              </w:rPr>
+            </w:pPr>
+            <w:r>
+              <w:rPr>
+                <w:rFonts w:asciiTheme="minorHAnsi" w:eastAsiaTheme="minorEastAsia" w:hAnsiTheme="minorHAnsi" w:cstheme="minorHAnsi"/>
+                <w:sz w:val="20"/>
+                <w:szCs w:val="20"/>
+                <w:lang w:val="en-GB" w:eastAsia="en-US"/>
+              </w:rPr>
+              <w:t>Training Materials Preparation</w:t>
+            </w:r>
+          </w:p>
+        </w:tc>
+        <w:tc>
+          <w:tcPr>
+            <w:tcW w:w="2254" w:type="dxa"/>
+          </w:tcPr>
+          <w:p>
+            <w:pPr>
+              <w:rPr>
+                <w:rFonts w:asciiTheme="minorHAnsi" w:hAnsiTheme="minorHAnsi" w:cstheme="minorHAnsi"/>
+                <w:i/>
+                <w:color w:val="FF0000"/>
+                <w:sz w:val="20"/>
+                <w:szCs w:val="20"/>
+              </w:rPr>
+            </w:pPr>
+            <w:r>
+              <w:rPr>
+                <w:rFonts w:asciiTheme="minorHAnsi" w:hAnsiTheme="minorHAnsi" w:cstheme="minorHAnsi"/>
+                <w:i/>
+                <w:color w:val="FF0000"/>
+                <w:sz w:val="20"/>
+                <w:szCs w:val="20"/>
+              </w:rPr>
+              <w:t>???</w:t>
+            </w:r>
+          </w:p>
+        </w:tc>
+      </w:tr>
+      <w:tr>
+        <w:tc>
+          <w:tcPr>
+            <w:tcW w:w="571" w:type="dxa"/>
+          </w:tcPr>
+          <w:p>
+            <w:pPr>
+              <w:rPr>
+                <w:rFonts w:asciiTheme="minorHAnsi" w:hAnsiTheme="minorHAnsi" w:cstheme="minorHAnsi"/>
+                <w:i/>
+                <w:color w:val="FF0000"/>
+                <w:sz w:val="20"/>
+                <w:szCs w:val="20"/>
+              </w:rPr>
+            </w:pPr>
+            <w:r>
+              <w:rPr>
+                <w:rFonts w:asciiTheme="minorHAnsi" w:hAnsiTheme="minorHAnsi" w:cstheme="minorHAnsi"/>
+                <w:i/>
+                <w:color w:val="FF0000"/>
+                <w:sz w:val="20"/>
+                <w:szCs w:val="20"/>
+              </w:rPr>
+              <w:lastRenderedPageBreak/>
+              <w:t>6.2</w:t>
+            </w:r>
+          </w:p>
+        </w:tc>
+        <w:tc>
+          <w:tcPr>
+            <w:tcW w:w="2685" w:type="dxa"/>
+          </w:tcPr>
+          <w:p>
+            <w:pPr>
+              <w:rPr>
+                <w:rFonts w:asciiTheme="minorHAnsi" w:hAnsiTheme="minorHAnsi" w:cstheme="minorHAnsi"/>
+                <w:sz w:val="20"/>
+                <w:szCs w:val="20"/>
+              </w:rPr>
+            </w:pPr>
+            <w:r>
+              <w:rPr>
+                <w:rFonts w:asciiTheme="minorHAnsi" w:hAnsiTheme="minorHAnsi" w:cstheme="minorHAnsi"/>
+                <w:sz w:val="20"/>
+                <w:szCs w:val="20"/>
+              </w:rPr>
+              <w:t>Support</w:t>
+            </w:r>
+          </w:p>
+        </w:tc>
+        <w:tc>
+          <w:tcPr>
+            <w:tcW w:w="3506" w:type="dxa"/>
+          </w:tcPr>
+          <w:p>
+            <w:pPr>
+              <w:pStyle w:val="ListParagraph"/>
+              <w:numPr>
+                <w:ilvl w:val="0"/>
+                <w:numId w:val="78"/>
+              </w:numPr>
+              <w:rPr>
+                <w:rFonts w:asciiTheme="minorHAnsi" w:eastAsiaTheme="minorEastAsia" w:hAnsiTheme="minorHAnsi" w:cstheme="minorHAnsi"/>
+                <w:sz w:val="20"/>
+                <w:szCs w:val="20"/>
+                <w:lang w:val="en-GB" w:eastAsia="en-US"/>
+              </w:rPr>
+            </w:pPr>
+            <w:r>
+              <w:rPr>
+                <w:rFonts w:asciiTheme="minorHAnsi" w:eastAsiaTheme="minorEastAsia" w:hAnsiTheme="minorHAnsi" w:cstheme="minorHAnsi"/>
+                <w:sz w:val="20"/>
+                <w:szCs w:val="20"/>
+                <w:lang w:val="en-GB" w:eastAsia="en-US"/>
+              </w:rPr>
+              <w:t>System Monitoring and Troubleshooting Setup.</w:t>
+            </w:r>
+          </w:p>
+          <w:p>
+            <w:pPr>
+              <w:pStyle w:val="ListParagraph"/>
+              <w:numPr>
+                <w:ilvl w:val="0"/>
+                <w:numId w:val="78"/>
+              </w:numPr>
+              <w:rPr>
+                <w:rFonts w:asciiTheme="minorHAnsi" w:eastAsiaTheme="minorEastAsia" w:hAnsiTheme="minorHAnsi" w:cstheme="minorHAnsi"/>
+                <w:sz w:val="20"/>
+                <w:szCs w:val="20"/>
+                <w:lang w:val="en-GB" w:eastAsia="en-US"/>
+              </w:rPr>
+            </w:pPr>
+            <w:r>
+              <w:rPr>
+                <w:rFonts w:asciiTheme="minorHAnsi" w:eastAsiaTheme="minorEastAsia" w:hAnsiTheme="minorHAnsi" w:cstheme="minorHAnsi"/>
+                <w:sz w:val="20"/>
+                <w:szCs w:val="20"/>
+                <w:lang w:val="en-GB" w:eastAsia="en-US"/>
+              </w:rPr>
+              <w:t>User Support Setup.</w:t>
+            </w:r>
+          </w:p>
+          <w:p>
+            <w:pPr>
+              <w:pStyle w:val="ListParagraph"/>
+              <w:numPr>
+                <w:ilvl w:val="0"/>
+                <w:numId w:val="78"/>
+              </w:numPr>
+              <w:rPr>
+                <w:rFonts w:asciiTheme="minorHAnsi" w:eastAsiaTheme="minorEastAsia" w:hAnsiTheme="minorHAnsi" w:cstheme="minorHAnsi"/>
+                <w:sz w:val="20"/>
+                <w:szCs w:val="20"/>
+                <w:lang w:val="en-GB" w:eastAsia="en-US"/>
+              </w:rPr>
+            </w:pPr>
+            <w:r>
+              <w:rPr>
+                <w:rFonts w:asciiTheme="minorHAnsi" w:eastAsiaTheme="minorEastAsia" w:hAnsiTheme="minorHAnsi" w:cstheme="minorHAnsi"/>
+                <w:sz w:val="20"/>
+                <w:szCs w:val="20"/>
+                <w:lang w:val="en-GB" w:eastAsia="en-US"/>
+              </w:rPr>
+              <w:t>Knowledge Transfer and Documentation Handover</w:t>
+            </w:r>
+          </w:p>
+          <w:p>
+            <w:pPr>
+              <w:pStyle w:val="ListParagraph"/>
+              <w:numPr>
+                <w:ilvl w:val="0"/>
+                <w:numId w:val="78"/>
+              </w:numPr>
+              <w:rPr>
+                <w:rFonts w:asciiTheme="minorHAnsi" w:eastAsiaTheme="minorEastAsia" w:hAnsiTheme="minorHAnsi" w:cstheme="minorHAnsi"/>
+                <w:sz w:val="20"/>
+                <w:szCs w:val="20"/>
+                <w:lang w:val="en-GB" w:eastAsia="en-US"/>
+              </w:rPr>
+            </w:pPr>
+            <w:r>
+              <w:rPr>
+                <w:rFonts w:asciiTheme="minorHAnsi" w:eastAsiaTheme="minorEastAsia" w:hAnsiTheme="minorHAnsi" w:cstheme="minorHAnsi"/>
+                <w:sz w:val="20"/>
+                <w:szCs w:val="20"/>
+                <w:lang w:val="en-GB" w:eastAsia="en-US"/>
+              </w:rPr>
+              <w:t>Final Stakeholder Review and Approval</w:t>
+            </w:r>
+          </w:p>
+        </w:tc>
+        <w:tc>
+          <w:tcPr>
+            <w:tcW w:w="2254" w:type="dxa"/>
+          </w:tcPr>
+          <w:p>
+            <w:pPr>
+              <w:rPr>
+                <w:rFonts w:asciiTheme="minorHAnsi" w:hAnsiTheme="minorHAnsi" w:cstheme="minorHAnsi"/>
+                <w:i/>
+                <w:color w:val="FF0000"/>
+                <w:sz w:val="20"/>
+                <w:szCs w:val="20"/>
+              </w:rPr>
+            </w:pPr>
+            <w:r>
+              <w:rPr>
+                <w:rFonts w:asciiTheme="minorHAnsi" w:hAnsiTheme="minorHAnsi" w:cstheme="minorHAnsi"/>
+                <w:i/>
+                <w:color w:val="FF0000"/>
+                <w:sz w:val="20"/>
+                <w:szCs w:val="20"/>
+              </w:rPr>
+              <w:t>???</w:t>
+            </w:r>
+          </w:p>
+        </w:tc>
+      </w:tr>
+      <w:tr>
+        <w:tc>
+          <w:tcPr>
+            <w:tcW w:w="571" w:type="dxa"/>
+          </w:tcPr>
+          <w:p>
+            <w:pPr>
+              <w:rPr>
+                <w:rFonts w:asciiTheme="minorHAnsi" w:hAnsiTheme="minorHAnsi" w:cstheme="minorHAnsi"/>
+                <w:i/>
+                <w:color w:val="FF0000"/>
+                <w:sz w:val="20"/>
+                <w:szCs w:val="20"/>
+              </w:rPr>
+            </w:pPr>
+            <w:r>
+              <w:rPr>
+                <w:rFonts w:asciiTheme="minorHAnsi" w:hAnsiTheme="minorHAnsi" w:cstheme="minorHAnsi"/>
+                <w:i/>
+                <w:color w:val="FF0000"/>
+                <w:sz w:val="20"/>
+                <w:szCs w:val="20"/>
+              </w:rPr>
+              <w:t>6.3</w:t>
+            </w:r>
           </w:p>
         </w:tc>
         <w:tc>
@@ -7155,6 +8283,302 @@
           </w:p>
         </w:tc>
       </w:tr>
+      <w:tr>
+        <w:tc>
+          <w:tcPr>
+            <w:tcW w:w="571" w:type="dxa"/>
+          </w:tcPr>
+          <w:p>
+            <w:pPr>
+              <w:rPr>
+                <w:rFonts w:asciiTheme="minorHAnsi" w:hAnsiTheme="minorHAnsi" w:cstheme="minorHAnsi"/>
+                <w:i/>
+                <w:color w:val="FF0000"/>
+                <w:sz w:val="20"/>
+                <w:szCs w:val="20"/>
+              </w:rPr>
+            </w:pPr>
+            <w:r>
+              <w:rPr>
+                <w:rFonts w:asciiTheme="minorHAnsi" w:hAnsiTheme="minorHAnsi" w:cstheme="minorHAnsi"/>
+                <w:i/>
+                <w:color w:val="FF0000"/>
+                <w:sz w:val="20"/>
+                <w:szCs w:val="20"/>
+              </w:rPr>
+              <w:t>6.4</w:t>
+            </w:r>
+          </w:p>
+        </w:tc>
+        <w:tc>
+          <w:tcPr>
+            <w:tcW w:w="2685" w:type="dxa"/>
+          </w:tcPr>
+          <w:p>
+            <w:pPr>
+              <w:rPr>
+                <w:rFonts w:asciiTheme="minorHAnsi" w:hAnsiTheme="minorHAnsi" w:cstheme="minorHAnsi"/>
+                <w:sz w:val="20"/>
+                <w:szCs w:val="20"/>
+              </w:rPr>
+            </w:pPr>
+          </w:p>
+        </w:tc>
+        <w:tc>
+          <w:tcPr>
+            <w:tcW w:w="3506" w:type="dxa"/>
+          </w:tcPr>
+          <w:p>
+            <w:pPr>
+              <w:rPr>
+                <w:rFonts w:asciiTheme="minorHAnsi" w:hAnsiTheme="minorHAnsi" w:cstheme="minorHAnsi"/>
+                <w:i/>
+                <w:iCs/>
+                <w:sz w:val="20"/>
+                <w:szCs w:val="20"/>
+              </w:rPr>
+            </w:pPr>
+          </w:p>
+        </w:tc>
+        <w:tc>
+          <w:tcPr>
+            <w:tcW w:w="2254" w:type="dxa"/>
+          </w:tcPr>
+          <w:p>
+            <w:pPr>
+              <w:rPr>
+                <w:rFonts w:asciiTheme="minorHAnsi" w:hAnsiTheme="minorHAnsi" w:cstheme="minorHAnsi"/>
+                <w:i/>
+                <w:color w:val="FF0000"/>
+                <w:sz w:val="20"/>
+                <w:szCs w:val="20"/>
+              </w:rPr>
+            </w:pPr>
+          </w:p>
+        </w:tc>
+      </w:tr>
+      <w:tr>
+        <w:tc>
+          <w:tcPr>
+            <w:tcW w:w="571" w:type="dxa"/>
+          </w:tcPr>
+          <w:p>
+            <w:pPr>
+              <w:rPr>
+                <w:rFonts w:asciiTheme="minorHAnsi" w:hAnsiTheme="minorHAnsi" w:cstheme="minorHAnsi"/>
+                <w:i/>
+                <w:color w:val="FF0000"/>
+                <w:sz w:val="20"/>
+                <w:szCs w:val="20"/>
+              </w:rPr>
+            </w:pPr>
+            <w:r>
+              <w:rPr>
+                <w:rFonts w:asciiTheme="minorHAnsi" w:hAnsiTheme="minorHAnsi" w:cstheme="minorHAnsi"/>
+                <w:i/>
+                <w:color w:val="FF0000"/>
+                <w:sz w:val="20"/>
+                <w:szCs w:val="20"/>
+              </w:rPr>
+              <w:t>6.5</w:t>
+            </w:r>
+          </w:p>
+        </w:tc>
+        <w:tc>
+          <w:tcPr>
+            <w:tcW w:w="2685" w:type="dxa"/>
+          </w:tcPr>
+          <w:p>
+            <w:pPr>
+              <w:rPr>
+                <w:rFonts w:asciiTheme="minorHAnsi" w:hAnsiTheme="minorHAnsi" w:cstheme="minorHAnsi"/>
+                <w:sz w:val="20"/>
+                <w:szCs w:val="20"/>
+              </w:rPr>
+            </w:pPr>
+          </w:p>
+        </w:tc>
+        <w:tc>
+          <w:tcPr>
+            <w:tcW w:w="3506" w:type="dxa"/>
+          </w:tcPr>
+          <w:p>
+            <w:pPr>
+              <w:rPr>
+                <w:rFonts w:asciiTheme="minorHAnsi" w:hAnsiTheme="minorHAnsi" w:cstheme="minorHAnsi"/>
+                <w:i/>
+                <w:iCs/>
+                <w:sz w:val="20"/>
+                <w:szCs w:val="20"/>
+              </w:rPr>
+            </w:pPr>
+          </w:p>
+        </w:tc>
+        <w:tc>
+          <w:tcPr>
+            <w:tcW w:w="2254" w:type="dxa"/>
+          </w:tcPr>
+          <w:p>
+            <w:pPr>
+              <w:rPr>
+                <w:rFonts w:asciiTheme="minorHAnsi" w:hAnsiTheme="minorHAnsi" w:cstheme="minorHAnsi"/>
+                <w:i/>
+                <w:color w:val="FF0000"/>
+                <w:sz w:val="20"/>
+                <w:szCs w:val="20"/>
+              </w:rPr>
+            </w:pPr>
+          </w:p>
+        </w:tc>
+      </w:tr>
+      <w:tr>
+        <w:tc>
+          <w:tcPr>
+            <w:tcW w:w="571" w:type="dxa"/>
+          </w:tcPr>
+          <w:p>
+            <w:pPr>
+              <w:rPr>
+                <w:rFonts w:asciiTheme="minorHAnsi" w:hAnsiTheme="minorHAnsi" w:cstheme="minorHAnsi"/>
+                <w:i/>
+                <w:color w:val="FF0000"/>
+                <w:sz w:val="20"/>
+                <w:szCs w:val="20"/>
+              </w:rPr>
+            </w:pPr>
+            <w:r>
+              <w:rPr>
+                <w:rFonts w:asciiTheme="minorHAnsi" w:hAnsiTheme="minorHAnsi" w:cstheme="minorHAnsi"/>
+                <w:i/>
+                <w:color w:val="FF0000"/>
+                <w:sz w:val="20"/>
+                <w:szCs w:val="20"/>
+              </w:rPr>
+              <w:t>6.6</w:t>
+            </w:r>
+          </w:p>
+        </w:tc>
+        <w:tc>
+          <w:tcPr>
+            <w:tcW w:w="2685" w:type="dxa"/>
+          </w:tcPr>
+          <w:p>
+            <w:pPr>
+              <w:rPr>
+                <w:rFonts w:asciiTheme="minorHAnsi" w:hAnsiTheme="minorHAnsi" w:cstheme="minorHAnsi"/>
+                <w:sz w:val="20"/>
+                <w:szCs w:val="20"/>
+              </w:rPr>
+            </w:pPr>
+          </w:p>
+        </w:tc>
+        <w:tc>
+          <w:tcPr>
+            <w:tcW w:w="3506" w:type="dxa"/>
+          </w:tcPr>
+          <w:p>
+            <w:pPr>
+              <w:rPr>
+                <w:rFonts w:asciiTheme="minorHAnsi" w:hAnsiTheme="minorHAnsi" w:cstheme="minorHAnsi"/>
+                <w:i/>
+                <w:iCs/>
+                <w:sz w:val="20"/>
+                <w:szCs w:val="20"/>
+              </w:rPr>
+            </w:pPr>
+          </w:p>
+        </w:tc>
+        <w:tc>
+          <w:tcPr>
+            <w:tcW w:w="2254" w:type="dxa"/>
+          </w:tcPr>
+          <w:p>
+            <w:pPr>
+              <w:rPr>
+                <w:rFonts w:asciiTheme="minorHAnsi" w:hAnsiTheme="minorHAnsi" w:cstheme="minorHAnsi"/>
+                <w:i/>
+                <w:color w:val="FF0000"/>
+                <w:sz w:val="20"/>
+                <w:szCs w:val="20"/>
+              </w:rPr>
+            </w:pPr>
+          </w:p>
+        </w:tc>
+      </w:tr>
+      <w:tr>
+        <w:tc>
+          <w:tcPr>
+            <w:tcW w:w="571" w:type="dxa"/>
+          </w:tcPr>
+          <w:p>
+            <w:pPr>
+              <w:rPr>
+                <w:rFonts w:asciiTheme="minorHAnsi" w:hAnsiTheme="minorHAnsi" w:cstheme="minorHAnsi"/>
+                <w:i/>
+                <w:color w:val="FF0000"/>
+                <w:sz w:val="20"/>
+                <w:szCs w:val="20"/>
+              </w:rPr>
+            </w:pPr>
+            <w:r>
+              <w:rPr>
+                <w:rFonts w:asciiTheme="minorHAnsi" w:hAnsiTheme="minorHAnsi" w:cstheme="minorHAnsi"/>
+                <w:i/>
+                <w:color w:val="FF0000"/>
+                <w:sz w:val="20"/>
+                <w:szCs w:val="20"/>
+              </w:rPr>
+              <w:t>6.7</w:t>
+            </w:r>
+          </w:p>
+        </w:tc>
+        <w:tc>
+          <w:tcPr>
+            <w:tcW w:w="2685" w:type="dxa"/>
+          </w:tcPr>
+          <w:p>
+            <w:pPr>
+              <w:rPr>
+                <w:rFonts w:asciiTheme="minorHAnsi" w:hAnsiTheme="minorHAnsi" w:cstheme="minorHAnsi"/>
+                <w:sz w:val="20"/>
+                <w:szCs w:val="20"/>
+              </w:rPr>
+            </w:pPr>
+          </w:p>
+        </w:tc>
+        <w:tc>
+          <w:tcPr>
+            <w:tcW w:w="3506" w:type="dxa"/>
+          </w:tcPr>
+          <w:p>
+            <w:pPr>
+              <w:rPr>
+                <w:rFonts w:asciiTheme="minorHAnsi" w:hAnsiTheme="minorHAnsi" w:cstheme="minorHAnsi"/>
+                <w:i/>
+                <w:iCs/>
+                <w:sz w:val="20"/>
+                <w:szCs w:val="20"/>
+              </w:rPr>
+            </w:pPr>
+          </w:p>
+        </w:tc>
+        <w:tc>
+          <w:tcPr>
+            <w:tcW w:w="2254" w:type="dxa"/>
+          </w:tcPr>
+          <w:p>
+            <w:pPr>
+              <w:rPr>
+                <w:rFonts w:asciiTheme="minorHAnsi" w:hAnsiTheme="minorHAnsi" w:cstheme="minorHAnsi"/>
+                <w:i/>
+                <w:color w:val="FF0000"/>
+                <w:sz w:val="20"/>
+                <w:szCs w:val="20"/>
+              </w:rPr>
+            </w:pPr>
+          </w:p>
+        </w:tc>
+      </w:tr>
     </w:tbl>
     <w:p>
       <w:pPr>
@@ -9451,6 +10875,7 @@
           <w:sz w:val="10"/>
           <w:szCs w:val="10"/>
         </w:rPr>
+        <w:lastRenderedPageBreak/>
         <w:t>Conduct interviews</w:t>
       </w:r>
       <w:r>
@@ -11588,7 +13013,7 @@
         <w:pStyle w:val="Heading1"/>
         <w:numPr>
           <w:ilvl w:val="0"/>
-          <w:numId w:val="2"/>
+          <w:numId w:val="73"/>
         </w:numPr>
       </w:pPr>
       <w:bookmarkStart w:id="5" w:name="_Toc46748293"/>
@@ -13397,6 +14822,92 @@
     </w:lvl>
   </w:abstractNum>
   <w:abstractNum w:abstractNumId="15" w15:restartNumberingAfterBreak="0">
+    <w:nsid w:val="19910390"/>
+    <w:multiLevelType w:val="hybridMultilevel"/>
+    <w:tmpl w:val="29BA332E"/>
+    <w:lvl w:ilvl="0" w:tplc="08090017">
+      <w:start w:val="1"/>
+      <w:numFmt w:val="lowerLetter"/>
+      <w:lvlText w:val="%1)"/>
+      <w:lvlJc w:val="left"/>
+      <w:pPr>
+        <w:ind w:left="360" w:hanging="360"/>
+      </w:pPr>
+    </w:lvl>
+    <w:lvl w:ilvl="1" w:tplc="FFFFFFFF">
+      <w:start w:val="1"/>
+      <w:numFmt w:val="lowerLetter"/>
+      <w:lvlText w:val="%2."/>
+      <w:lvlJc w:val="left"/>
+      <w:pPr>
+        <w:ind w:left="1440" w:hanging="360"/>
+      </w:pPr>
+    </w:lvl>
+    <w:lvl w:ilvl="2" w:tplc="FFFFFFFF" w:tentative="1">
+      <w:start w:val="1"/>
+      <w:numFmt w:val="lowerRoman"/>
+      <w:lvlText w:val="%3."/>
+      <w:lvlJc w:val="right"/>
+      <w:pPr>
+        <w:ind w:left="2160" w:hanging="180"/>
+      </w:pPr>
+    </w:lvl>
+    <w:lvl w:ilvl="3" w:tplc="FFFFFFFF" w:tentative="1">
+      <w:start w:val="1"/>
+      <w:numFmt w:val="decimal"/>
+      <w:lvlText w:val="%4."/>
+      <w:lvlJc w:val="left"/>
+      <w:pPr>
+        <w:ind w:left="2880" w:hanging="360"/>
+      </w:pPr>
+    </w:lvl>
+    <w:lvl w:ilvl="4" w:tplc="FFFFFFFF" w:tentative="1">
+      <w:start w:val="1"/>
+      <w:numFmt w:val="lowerLetter"/>
+      <w:lvlText w:val="%5."/>
+      <w:lvlJc w:val="left"/>
+      <w:pPr>
+        <w:ind w:left="3600" w:hanging="360"/>
+      </w:pPr>
+    </w:lvl>
+    <w:lvl w:ilvl="5" w:tplc="FFFFFFFF" w:tentative="1">
+      <w:start w:val="1"/>
+      <w:numFmt w:val="lowerRoman"/>
+      <w:lvlText w:val="%6."/>
+      <w:lvlJc w:val="right"/>
+      <w:pPr>
+        <w:ind w:left="4320" w:hanging="180"/>
+      </w:pPr>
+    </w:lvl>
+    <w:lvl w:ilvl="6" w:tplc="FFFFFFFF" w:tentative="1">
+      <w:start w:val="1"/>
+      <w:numFmt w:val="decimal"/>
+      <w:lvlText w:val="%7."/>
+      <w:lvlJc w:val="left"/>
+      <w:pPr>
+        <w:ind w:left="5040" w:hanging="360"/>
+      </w:pPr>
+    </w:lvl>
+    <w:lvl w:ilvl="7" w:tplc="FFFFFFFF" w:tentative="1">
+      <w:start w:val="1"/>
+      <w:numFmt w:val="lowerLetter"/>
+      <w:lvlText w:val="%8."/>
+      <w:lvlJc w:val="left"/>
+      <w:pPr>
+        <w:ind w:left="5760" w:hanging="360"/>
+      </w:pPr>
+    </w:lvl>
+    <w:lvl w:ilvl="8" w:tplc="FFFFFFFF" w:tentative="1">
+      <w:start w:val="1"/>
+      <w:numFmt w:val="lowerRoman"/>
+      <w:lvlText w:val="%9."/>
+      <w:lvlJc w:val="right"/>
+      <w:pPr>
+        <w:ind w:left="6480" w:hanging="180"/>
+      </w:pPr>
+    </w:lvl>
+  </w:abstractNum>
+  <w:abstractNum w:abstractNumId="16" w15:restartNumberingAfterBreak="0">
     <w:nsid w:val="1A712095"/>
     <w:multiLevelType w:val="hybridMultilevel"/>
     <w:tmpl w:val="6CC08184"/>
@@ -13482,7 +14993,7 @@
       </w:pPr>
     </w:lvl>
   </w:abstractNum>
-  <w:abstractNum w:abstractNumId="16" w15:restartNumberingAfterBreak="0">
+  <w:abstractNum w:abstractNumId="17" w15:restartNumberingAfterBreak="0">
     <w:nsid w:val="1B6770EA"/>
     <w:multiLevelType w:val="multilevel"/>
     <w:tmpl w:val="26DC0B32"/>
@@ -13631,7 +15142,7 @@
       </w:rPr>
     </w:lvl>
   </w:abstractNum>
-  <w:abstractNum w:abstractNumId="17" w15:restartNumberingAfterBreak="0">
+  <w:abstractNum w:abstractNumId="18" w15:restartNumberingAfterBreak="0">
     <w:nsid w:val="1E8F0BD3"/>
     <w:multiLevelType w:val="multilevel"/>
     <w:tmpl w:val="AE4C0924"/>
@@ -13780,7 +15291,93 @@
       </w:rPr>
     </w:lvl>
   </w:abstractNum>
-  <w:abstractNum w:abstractNumId="18" w15:restartNumberingAfterBreak="0">
+  <w:abstractNum w:abstractNumId="19" w15:restartNumberingAfterBreak="0">
+    <w:nsid w:val="1FAF38FA"/>
+    <w:multiLevelType w:val="hybridMultilevel"/>
+    <w:tmpl w:val="FEB056AE"/>
+    <w:lvl w:ilvl="0" w:tplc="08090017">
+      <w:start w:val="1"/>
+      <w:numFmt w:val="lowerLetter"/>
+      <w:lvlText w:val="%1)"/>
+      <w:lvlJc w:val="left"/>
+      <w:pPr>
+        <w:ind w:left="720" w:hanging="360"/>
+      </w:pPr>
+    </w:lvl>
+    <w:lvl w:ilvl="1" w:tplc="08090019">
+      <w:start w:val="1"/>
+      <w:numFmt w:val="lowerLetter"/>
+      <w:lvlText w:val="%2."/>
+      <w:lvlJc w:val="left"/>
+      <w:pPr>
+        <w:ind w:left="1440" w:hanging="360"/>
+      </w:pPr>
+    </w:lvl>
+    <w:lvl w:ilvl="2" w:tplc="0809001B" w:tentative="1">
+      <w:start w:val="1"/>
+      <w:numFmt w:val="lowerRoman"/>
+      <w:lvlText w:val="%3."/>
+      <w:lvlJc w:val="right"/>
+      <w:pPr>
+        <w:ind w:left="2160" w:hanging="180"/>
+      </w:pPr>
+    </w:lvl>
+    <w:lvl w:ilvl="3" w:tplc="0809000F" w:tentative="1">
+      <w:start w:val="1"/>
+      <w:numFmt w:val="decimal"/>
+      <w:lvlText w:val="%4."/>
+      <w:lvlJc w:val="left"/>
+      <w:pPr>
+        <w:ind w:left="2880" w:hanging="360"/>
+      </w:pPr>
+    </w:lvl>
+    <w:lvl w:ilvl="4" w:tplc="08090019" w:tentative="1">
+      <w:start w:val="1"/>
+      <w:numFmt w:val="lowerLetter"/>
+      <w:lvlText w:val="%5."/>
+      <w:lvlJc w:val="left"/>
+      <w:pPr>
+        <w:ind w:left="3600" w:hanging="360"/>
+      </w:pPr>
+    </w:lvl>
+    <w:lvl w:ilvl="5" w:tplc="0809001B" w:tentative="1">
+      <w:start w:val="1"/>
+      <w:numFmt w:val="lowerRoman"/>
+      <w:lvlText w:val="%6."/>
+      <w:lvlJc w:val="right"/>
+      <w:pPr>
+        <w:ind w:left="4320" w:hanging="180"/>
+      </w:pPr>
+    </w:lvl>
+    <w:lvl w:ilvl="6" w:tplc="0809000F" w:tentative="1">
+      <w:start w:val="1"/>
+      <w:numFmt w:val="decimal"/>
+      <w:lvlText w:val="%7."/>
+      <w:lvlJc w:val="left"/>
+      <w:pPr>
+        <w:ind w:left="5040" w:hanging="360"/>
+      </w:pPr>
+    </w:lvl>
+    <w:lvl w:ilvl="7" w:tplc="08090019" w:tentative="1">
+      <w:start w:val="1"/>
+      <w:numFmt w:val="lowerLetter"/>
+      <w:lvlText w:val="%8."/>
+      <w:lvlJc w:val="left"/>
+      <w:pPr>
+        <w:ind w:left="5760" w:hanging="360"/>
+      </w:pPr>
+    </w:lvl>
+    <w:lvl w:ilvl="8" w:tplc="0809001B" w:tentative="1">
+      <w:start w:val="1"/>
+      <w:numFmt w:val="lowerRoman"/>
+      <w:lvlText w:val="%9."/>
+      <w:lvlJc w:val="right"/>
+      <w:pPr>
+        <w:ind w:left="6480" w:hanging="180"/>
+      </w:pPr>
+    </w:lvl>
+  </w:abstractNum>
+  <w:abstractNum w:abstractNumId="20" w15:restartNumberingAfterBreak="0">
     <w:nsid w:val="228C0570"/>
     <w:multiLevelType w:val="multilevel"/>
     <w:tmpl w:val="73A02AF6"/>
@@ -13929,7 +15526,7 @@
       </w:rPr>
     </w:lvl>
   </w:abstractNum>
-  <w:abstractNum w:abstractNumId="19" w15:restartNumberingAfterBreak="0">
+  <w:abstractNum w:abstractNumId="21" w15:restartNumberingAfterBreak="0">
     <w:nsid w:val="252D71E0"/>
     <w:multiLevelType w:val="multilevel"/>
     <w:tmpl w:val="4EA8D6A0"/>
@@ -14042,7 +15639,7 @@
       </w:rPr>
     </w:lvl>
   </w:abstractNum>
-  <w:abstractNum w:abstractNumId="20" w15:restartNumberingAfterBreak="0">
+  <w:abstractNum w:abstractNumId="22" w15:restartNumberingAfterBreak="0">
     <w:nsid w:val="263F728C"/>
     <w:multiLevelType w:val="hybridMultilevel"/>
     <w:tmpl w:val="44E8C47C"/>
@@ -14128,7 +15725,7 @@
       </w:pPr>
     </w:lvl>
   </w:abstractNum>
-  <w:abstractNum w:abstractNumId="21" w15:restartNumberingAfterBreak="0">
+  <w:abstractNum w:abstractNumId="23" w15:restartNumberingAfterBreak="0">
     <w:nsid w:val="29AA099F"/>
     <w:multiLevelType w:val="multilevel"/>
     <w:tmpl w:val="0CCAE94C"/>
@@ -14241,7 +15838,7 @@
       </w:rPr>
     </w:lvl>
   </w:abstractNum>
-  <w:abstractNum w:abstractNumId="22" w15:restartNumberingAfterBreak="0">
+  <w:abstractNum w:abstractNumId="24" w15:restartNumberingAfterBreak="0">
     <w:nsid w:val="30C41A4E"/>
     <w:multiLevelType w:val="multilevel"/>
     <w:tmpl w:val="A7FC217E"/>
@@ -14390,7 +15987,7 @@
       </w:rPr>
     </w:lvl>
   </w:abstractNum>
-  <w:abstractNum w:abstractNumId="23" w15:restartNumberingAfterBreak="0">
+  <w:abstractNum w:abstractNumId="25" w15:restartNumberingAfterBreak="0">
     <w:nsid w:val="312B0093"/>
     <w:multiLevelType w:val="multilevel"/>
     <w:tmpl w:val="4740F810"/>
@@ -14539,7 +16136,7 @@
       </w:rPr>
     </w:lvl>
   </w:abstractNum>
-  <w:abstractNum w:abstractNumId="24" w15:restartNumberingAfterBreak="0">
+  <w:abstractNum w:abstractNumId="26" w15:restartNumberingAfterBreak="0">
     <w:nsid w:val="3166524B"/>
     <w:multiLevelType w:val="hybridMultilevel"/>
     <w:tmpl w:val="B1BACA5A"/>
@@ -14625,7 +16222,93 @@
       </w:pPr>
     </w:lvl>
   </w:abstractNum>
-  <w:abstractNum w:abstractNumId="25" w15:restartNumberingAfterBreak="0">
+  <w:abstractNum w:abstractNumId="27" w15:restartNumberingAfterBreak="0">
+    <w:nsid w:val="32DD77FF"/>
+    <w:multiLevelType w:val="hybridMultilevel"/>
+    <w:tmpl w:val="83FAB146"/>
+    <w:lvl w:ilvl="0" w:tplc="08090017">
+      <w:start w:val="1"/>
+      <w:numFmt w:val="lowerLetter"/>
+      <w:lvlText w:val="%1)"/>
+      <w:lvlJc w:val="left"/>
+      <w:pPr>
+        <w:ind w:left="360" w:hanging="360"/>
+      </w:pPr>
+    </w:lvl>
+    <w:lvl w:ilvl="1" w:tplc="08090019" w:tentative="1">
+      <w:start w:val="1"/>
+      <w:numFmt w:val="lowerLetter"/>
+      <w:lvlText w:val="%2."/>
+      <w:lvlJc w:val="left"/>
+      <w:pPr>
+        <w:ind w:left="1080" w:hanging="360"/>
+      </w:pPr>
+    </w:lvl>
+    <w:lvl w:ilvl="2" w:tplc="0809001B" w:tentative="1">
+      <w:start w:val="1"/>
+      <w:numFmt w:val="lowerRoman"/>
+      <w:lvlText w:val="%3."/>
+      <w:lvlJc w:val="right"/>
+      <w:pPr>
+        <w:ind w:left="1800" w:hanging="180"/>
+      </w:pPr>
+    </w:lvl>
+    <w:lvl w:ilvl="3" w:tplc="0809000F" w:tentative="1">
+      <w:start w:val="1"/>
+      <w:numFmt w:val="decimal"/>
+      <w:lvlText w:val="%4."/>
+      <w:lvlJc w:val="left"/>
+      <w:pPr>
+        <w:ind w:left="2520" w:hanging="360"/>
+      </w:pPr>
+    </w:lvl>
+    <w:lvl w:ilvl="4" w:tplc="08090019" w:tentative="1">
+      <w:start w:val="1"/>
+      <w:numFmt w:val="lowerLetter"/>
+      <w:lvlText w:val="%5."/>
+      <w:lvlJc w:val="left"/>
+      <w:pPr>
+        <w:ind w:left="3240" w:hanging="360"/>
+      </w:pPr>
+    </w:lvl>
+    <w:lvl w:ilvl="5" w:tplc="0809001B" w:tentative="1">
+      <w:start w:val="1"/>
+      <w:numFmt w:val="lowerRoman"/>
+      <w:lvlText w:val="%6."/>
+      <w:lvlJc w:val="right"/>
+      <w:pPr>
+        <w:ind w:left="3960" w:hanging="180"/>
+      </w:pPr>
+    </w:lvl>
+    <w:lvl w:ilvl="6" w:tplc="0809000F" w:tentative="1">
+      <w:start w:val="1"/>
+      <w:numFmt w:val="decimal"/>
+      <w:lvlText w:val="%7."/>
+      <w:lvlJc w:val="left"/>
+      <w:pPr>
+        <w:ind w:left="4680" w:hanging="360"/>
+      </w:pPr>
+    </w:lvl>
+    <w:lvl w:ilvl="7" w:tplc="08090019" w:tentative="1">
+      <w:start w:val="1"/>
+      <w:numFmt w:val="lowerLetter"/>
+      <w:lvlText w:val="%8."/>
+      <w:lvlJc w:val="left"/>
+      <w:pPr>
+        <w:ind w:left="5400" w:hanging="360"/>
+      </w:pPr>
+    </w:lvl>
+    <w:lvl w:ilvl="8" w:tplc="0809001B" w:tentative="1">
+      <w:start w:val="1"/>
+      <w:numFmt w:val="lowerRoman"/>
+      <w:lvlText w:val="%9."/>
+      <w:lvlJc w:val="right"/>
+      <w:pPr>
+        <w:ind w:left="6120" w:hanging="180"/>
+      </w:pPr>
+    </w:lvl>
+  </w:abstractNum>
+  <w:abstractNum w:abstractNumId="28" w15:restartNumberingAfterBreak="0">
     <w:nsid w:val="334111ED"/>
     <w:multiLevelType w:val="hybridMultilevel"/>
     <w:tmpl w:val="B1824E08"/>
@@ -14711,7 +16394,7 @@
       </w:pPr>
     </w:lvl>
   </w:abstractNum>
-  <w:abstractNum w:abstractNumId="26" w15:restartNumberingAfterBreak="0">
+  <w:abstractNum w:abstractNumId="29" w15:restartNumberingAfterBreak="0">
     <w:nsid w:val="334D5F77"/>
     <w:multiLevelType w:val="multilevel"/>
     <w:tmpl w:val="5B203F66"/>
@@ -14860,7 +16543,7 @@
       </w:rPr>
     </w:lvl>
   </w:abstractNum>
-  <w:abstractNum w:abstractNumId="27" w15:restartNumberingAfterBreak="0">
+  <w:abstractNum w:abstractNumId="30" w15:restartNumberingAfterBreak="0">
     <w:nsid w:val="375D36C8"/>
     <w:multiLevelType w:val="multilevel"/>
     <w:tmpl w:val="CF405D9C"/>
@@ -14973,7 +16656,7 @@
       </w:rPr>
     </w:lvl>
   </w:abstractNum>
-  <w:abstractNum w:abstractNumId="28" w15:restartNumberingAfterBreak="0">
+  <w:abstractNum w:abstractNumId="31" w15:restartNumberingAfterBreak="0">
     <w:nsid w:val="393F7765"/>
     <w:multiLevelType w:val="multilevel"/>
     <w:tmpl w:val="5C385BAE"/>
@@ -15122,7 +16805,7 @@
       </w:rPr>
     </w:lvl>
   </w:abstractNum>
-  <w:abstractNum w:abstractNumId="29" w15:restartNumberingAfterBreak="0">
+  <w:abstractNum w:abstractNumId="32" w15:restartNumberingAfterBreak="0">
     <w:nsid w:val="399544CE"/>
     <w:multiLevelType w:val="multilevel"/>
     <w:tmpl w:val="957E898A"/>
@@ -15271,7 +16954,7 @@
       </w:rPr>
     </w:lvl>
   </w:abstractNum>
-  <w:abstractNum w:abstractNumId="30" w15:restartNumberingAfterBreak="0">
+  <w:abstractNum w:abstractNumId="33" w15:restartNumberingAfterBreak="0">
     <w:nsid w:val="39AF293A"/>
     <w:multiLevelType w:val="hybridMultilevel"/>
     <w:tmpl w:val="B2AC0506"/>
@@ -15357,7 +17040,7 @@
       </w:pPr>
     </w:lvl>
   </w:abstractNum>
-  <w:abstractNum w:abstractNumId="31" w15:restartNumberingAfterBreak="0">
+  <w:abstractNum w:abstractNumId="34" w15:restartNumberingAfterBreak="0">
     <w:nsid w:val="3C8A3A95"/>
     <w:multiLevelType w:val="multilevel"/>
     <w:tmpl w:val="3CDAEFDE"/>
@@ -15506,7 +17189,7 @@
       </w:rPr>
     </w:lvl>
   </w:abstractNum>
-  <w:abstractNum w:abstractNumId="32" w15:restartNumberingAfterBreak="0">
+  <w:abstractNum w:abstractNumId="35" w15:restartNumberingAfterBreak="0">
     <w:nsid w:val="3D494A4C"/>
     <w:multiLevelType w:val="multilevel"/>
     <w:tmpl w:val="0CCAE94C"/>
@@ -15619,7 +17302,7 @@
       </w:rPr>
     </w:lvl>
   </w:abstractNum>
-  <w:abstractNum w:abstractNumId="33" w15:restartNumberingAfterBreak="0">
+  <w:abstractNum w:abstractNumId="36" w15:restartNumberingAfterBreak="0">
     <w:nsid w:val="3E5F7A24"/>
     <w:multiLevelType w:val="multilevel"/>
     <w:tmpl w:val="0CCAE94C"/>
@@ -15732,7 +17415,120 @@
       </w:rPr>
     </w:lvl>
   </w:abstractNum>
-  <w:abstractNum w:abstractNumId="34" w15:restartNumberingAfterBreak="0">
+  <w:abstractNum w:abstractNumId="37" w15:restartNumberingAfterBreak="0">
+    <w:nsid w:val="3EDD5565"/>
+    <w:multiLevelType w:val="multilevel"/>
+    <w:tmpl w:val="B300BB94"/>
+    <w:lvl w:ilvl="0">
+      <w:start w:val="1"/>
+      <w:numFmt w:val="decimal"/>
+      <w:lvlText w:val="%1.0"/>
+      <w:lvlJc w:val="left"/>
+      <w:pPr>
+        <w:ind w:left="360" w:hanging="360"/>
+      </w:pPr>
+      <w:rPr>
+        <w:rFonts w:hint="default"/>
+      </w:rPr>
+    </w:lvl>
+    <w:lvl w:ilvl="1">
+      <w:start w:val="1"/>
+      <w:numFmt w:val="decimal"/>
+      <w:lvlText w:val="%1.%2"/>
+      <w:lvlJc w:val="left"/>
+      <w:pPr>
+        <w:ind w:left="1080" w:hanging="360"/>
+      </w:pPr>
+      <w:rPr>
+        <w:rFonts w:hint="default"/>
+      </w:rPr>
+    </w:lvl>
+    <w:lvl w:ilvl="2">
+      <w:start w:val="1"/>
+      <w:numFmt w:val="decimal"/>
+      <w:lvlText w:val="%1.%2.%3"/>
+      <w:lvlJc w:val="left"/>
+      <w:pPr>
+        <w:ind w:left="2160" w:hanging="720"/>
+      </w:pPr>
+      <w:rPr>
+        <w:rFonts w:hint="default"/>
+      </w:rPr>
+    </w:lvl>
+    <w:lvl w:ilvl="3">
+      <w:start w:val="1"/>
+      <w:numFmt w:val="decimal"/>
+      <w:lvlText w:val="%1.%2.%3.%4"/>
+      <w:lvlJc w:val="left"/>
+      <w:pPr>
+        <w:ind w:left="2880" w:hanging="720"/>
+      </w:pPr>
+      <w:rPr>
+        <w:rFonts w:hint="default"/>
+      </w:rPr>
+    </w:lvl>
+    <w:lvl w:ilvl="4">
+      <w:start w:val="1"/>
+      <w:numFmt w:val="decimal"/>
+      <w:lvlText w:val="%1.%2.%3.%4.%5"/>
+      <w:lvlJc w:val="left"/>
+      <w:pPr>
+        <w:ind w:left="3600" w:hanging="720"/>
+      </w:pPr>
+      <w:rPr>
+        <w:rFonts w:hint="default"/>
+      </w:rPr>
+    </w:lvl>
+    <w:lvl w:ilvl="5">
+      <w:start w:val="1"/>
+      <w:numFmt w:val="decimal"/>
+      <w:lvlText w:val="%1.%2.%3.%4.%5.%6"/>
+      <w:lvlJc w:val="left"/>
+      <w:pPr>
+        <w:ind w:left="4680" w:hanging="1080"/>
+      </w:pPr>
+      <w:rPr>
+        <w:rFonts w:hint="default"/>
+      </w:rPr>
+    </w:lvl>
+    <w:lvl w:ilvl="6">
+      <w:start w:val="1"/>
+      <w:numFmt w:val="decimal"/>
+      <w:lvlText w:val="%1.%2.%3.%4.%5.%6.%7"/>
+      <w:lvlJc w:val="left"/>
+      <w:pPr>
+        <w:ind w:left="5400" w:hanging="1080"/>
+      </w:pPr>
+      <w:rPr>
+        <w:rFonts w:hint="default"/>
+      </w:rPr>
+    </w:lvl>
+    <w:lvl w:ilvl="7">
+      <w:start w:val="1"/>
+      <w:numFmt w:val="decimal"/>
+      <w:lvlText w:val="%1.%2.%3.%4.%5.%6.%7.%8"/>
+      <w:lvlJc w:val="left"/>
+      <w:pPr>
+        <w:ind w:left="6480" w:hanging="1440"/>
+      </w:pPr>
+      <w:rPr>
+        <w:rFonts w:hint="default"/>
+      </w:rPr>
+    </w:lvl>
+    <w:lvl w:ilvl="8">
+      <w:start w:val="1"/>
+      <w:numFmt w:val="decimal"/>
+      <w:lvlText w:val="%1.%2.%3.%4.%5.%6.%7.%8.%9"/>
+      <w:lvlJc w:val="left"/>
+      <w:pPr>
+        <w:ind w:left="7200" w:hanging="1440"/>
+      </w:pPr>
+      <w:rPr>
+        <w:rFonts w:hint="default"/>
+      </w:rPr>
+    </w:lvl>
+  </w:abstractNum>
+  <w:abstractNum w:abstractNumId="38" w15:restartNumberingAfterBreak="0">
     <w:nsid w:val="3F3A5547"/>
     <w:multiLevelType w:val="multilevel"/>
     <w:tmpl w:val="0CCAE94C"/>
@@ -15845,7 +17641,7 @@
       </w:rPr>
     </w:lvl>
   </w:abstractNum>
-  <w:abstractNum w:abstractNumId="35" w15:restartNumberingAfterBreak="0">
+  <w:abstractNum w:abstractNumId="39" w15:restartNumberingAfterBreak="0">
     <w:nsid w:val="3FB07789"/>
     <w:multiLevelType w:val="multilevel"/>
     <w:tmpl w:val="2F52C2EC"/>
@@ -15994,7 +17790,7 @@
       </w:rPr>
     </w:lvl>
   </w:abstractNum>
-  <w:abstractNum w:abstractNumId="36" w15:restartNumberingAfterBreak="0">
+  <w:abstractNum w:abstractNumId="40" w15:restartNumberingAfterBreak="0">
     <w:nsid w:val="49896359"/>
     <w:multiLevelType w:val="multilevel"/>
     <w:tmpl w:val="30ACB0B0"/>
@@ -16143,7 +17939,7 @@
       </w:rPr>
     </w:lvl>
   </w:abstractNum>
-  <w:abstractNum w:abstractNumId="37" w15:restartNumberingAfterBreak="0">
+  <w:abstractNum w:abstractNumId="41" w15:restartNumberingAfterBreak="0">
     <w:nsid w:val="4A125B94"/>
     <w:multiLevelType w:val="hybridMultilevel"/>
     <w:tmpl w:val="9D08B2C2"/>
@@ -16229,7 +18025,7 @@
       </w:pPr>
     </w:lvl>
   </w:abstractNum>
-  <w:abstractNum w:abstractNumId="38" w15:restartNumberingAfterBreak="0">
+  <w:abstractNum w:abstractNumId="42" w15:restartNumberingAfterBreak="0">
     <w:nsid w:val="4BC759D4"/>
     <w:multiLevelType w:val="multilevel"/>
     <w:tmpl w:val="E1A407F0"/>
@@ -16378,7 +18174,7 @@
       </w:rPr>
     </w:lvl>
   </w:abstractNum>
-  <w:abstractNum w:abstractNumId="39" w15:restartNumberingAfterBreak="0">
+  <w:abstractNum w:abstractNumId="43" w15:restartNumberingAfterBreak="0">
     <w:nsid w:val="4D323C4F"/>
     <w:multiLevelType w:val="multilevel"/>
     <w:tmpl w:val="ADEA7892"/>
@@ -16527,7 +18323,7 @@
       </w:rPr>
     </w:lvl>
   </w:abstractNum>
-  <w:abstractNum w:abstractNumId="40" w15:restartNumberingAfterBreak="0">
+  <w:abstractNum w:abstractNumId="44" w15:restartNumberingAfterBreak="0">
     <w:nsid w:val="4D4E77C2"/>
     <w:multiLevelType w:val="hybridMultilevel"/>
     <w:tmpl w:val="2E5E4B14"/>
@@ -16613,7 +18409,7 @@
       </w:pPr>
     </w:lvl>
   </w:abstractNum>
-  <w:abstractNum w:abstractNumId="41" w15:restartNumberingAfterBreak="0">
+  <w:abstractNum w:abstractNumId="45" w15:restartNumberingAfterBreak="0">
     <w:nsid w:val="4E4628B9"/>
     <w:multiLevelType w:val="hybridMultilevel"/>
     <w:tmpl w:val="182A7C2C"/>
@@ -16699,7 +18495,7 @@
       </w:pPr>
     </w:lvl>
   </w:abstractNum>
-  <w:abstractNum w:abstractNumId="42" w15:restartNumberingAfterBreak="0">
+  <w:abstractNum w:abstractNumId="46" w15:restartNumberingAfterBreak="0">
     <w:nsid w:val="4F4148C3"/>
     <w:multiLevelType w:val="hybridMultilevel"/>
     <w:tmpl w:val="3A5A03E6"/>
@@ -16785,7 +18581,7 @@
       </w:pPr>
     </w:lvl>
   </w:abstractNum>
-  <w:abstractNum w:abstractNumId="43" w15:restartNumberingAfterBreak="0">
+  <w:abstractNum w:abstractNumId="47" w15:restartNumberingAfterBreak="0">
     <w:nsid w:val="52252E80"/>
     <w:multiLevelType w:val="multilevel"/>
     <w:tmpl w:val="4EA8D6A0"/>
@@ -16898,7 +18694,7 @@
       </w:rPr>
     </w:lvl>
   </w:abstractNum>
-  <w:abstractNum w:abstractNumId="44" w15:restartNumberingAfterBreak="0">
+  <w:abstractNum w:abstractNumId="48" w15:restartNumberingAfterBreak="0">
     <w:nsid w:val="531B033E"/>
     <w:multiLevelType w:val="hybridMultilevel"/>
     <w:tmpl w:val="21F2C972"/>
@@ -16984,7 +18780,7 @@
       </w:pPr>
     </w:lvl>
   </w:abstractNum>
-  <w:abstractNum w:abstractNumId="45" w15:restartNumberingAfterBreak="0">
+  <w:abstractNum w:abstractNumId="49" w15:restartNumberingAfterBreak="0">
     <w:nsid w:val="53ED687C"/>
     <w:multiLevelType w:val="multilevel"/>
     <w:tmpl w:val="53429830"/>
@@ -17133,7 +18929,7 @@
       </w:rPr>
     </w:lvl>
   </w:abstractNum>
-  <w:abstractNum w:abstractNumId="46" w15:restartNumberingAfterBreak="0">
+  <w:abstractNum w:abstractNumId="50" w15:restartNumberingAfterBreak="0">
     <w:nsid w:val="547D1197"/>
     <w:multiLevelType w:val="multilevel"/>
     <w:tmpl w:val="16089584"/>
@@ -17246,7 +19042,93 @@
       </w:rPr>
     </w:lvl>
   </w:abstractNum>
-  <w:abstractNum w:abstractNumId="47" w15:restartNumberingAfterBreak="0">
+  <w:abstractNum w:abstractNumId="51" w15:restartNumberingAfterBreak="0">
+    <w:nsid w:val="55C77290"/>
+    <w:multiLevelType w:val="hybridMultilevel"/>
+    <w:tmpl w:val="81924396"/>
+    <w:lvl w:ilvl="0" w:tplc="08090017">
+      <w:start w:val="1"/>
+      <w:numFmt w:val="lowerLetter"/>
+      <w:lvlText w:val="%1)"/>
+      <w:lvlJc w:val="left"/>
+      <w:pPr>
+        <w:ind w:left="360" w:hanging="360"/>
+      </w:pPr>
+    </w:lvl>
+    <w:lvl w:ilvl="1" w:tplc="08090019" w:tentative="1">
+      <w:start w:val="1"/>
+      <w:numFmt w:val="lowerLetter"/>
+      <w:lvlText w:val="%2."/>
+      <w:lvlJc w:val="left"/>
+      <w:pPr>
+        <w:ind w:left="1080" w:hanging="360"/>
+      </w:pPr>
+    </w:lvl>
+    <w:lvl w:ilvl="2" w:tplc="0809001B" w:tentative="1">
+      <w:start w:val="1"/>
+      <w:numFmt w:val="lowerRoman"/>
+      <w:lvlText w:val="%3."/>
+      <w:lvlJc w:val="right"/>
+      <w:pPr>
+        <w:ind w:left="1800" w:hanging="180"/>
+      </w:pPr>
+    </w:lvl>
+    <w:lvl w:ilvl="3" w:tplc="0809000F" w:tentative="1">
+      <w:start w:val="1"/>
+      <w:numFmt w:val="decimal"/>
+      <w:lvlText w:val="%4."/>
+      <w:lvlJc w:val="left"/>
+      <w:pPr>
+        <w:ind w:left="2520" w:hanging="360"/>
+      </w:pPr>
+    </w:lvl>
+    <w:lvl w:ilvl="4" w:tplc="08090019" w:tentative="1">
+      <w:start w:val="1"/>
+      <w:numFmt w:val="lowerLetter"/>
+      <w:lvlText w:val="%5."/>
+      <w:lvlJc w:val="left"/>
+      <w:pPr>
+        <w:ind w:left="3240" w:hanging="360"/>
+      </w:pPr>
+    </w:lvl>
+    <w:lvl w:ilvl="5" w:tplc="0809001B" w:tentative="1">
+      <w:start w:val="1"/>
+      <w:numFmt w:val="lowerRoman"/>
+      <w:lvlText w:val="%6."/>
+      <w:lvlJc w:val="right"/>
+      <w:pPr>
+        <w:ind w:left="3960" w:hanging="180"/>
+      </w:pPr>
+    </w:lvl>
+    <w:lvl w:ilvl="6" w:tplc="0809000F" w:tentative="1">
+      <w:start w:val="1"/>
+      <w:numFmt w:val="decimal"/>
+      <w:lvlText w:val="%7."/>
+      <w:lvlJc w:val="left"/>
+      <w:pPr>
+        <w:ind w:left="4680" w:hanging="360"/>
+      </w:pPr>
+    </w:lvl>
+    <w:lvl w:ilvl="7" w:tplc="08090019" w:tentative="1">
+      <w:start w:val="1"/>
+      <w:numFmt w:val="lowerLetter"/>
+      <w:lvlText w:val="%8."/>
+      <w:lvlJc w:val="left"/>
+      <w:pPr>
+        <w:ind w:left="5400" w:hanging="360"/>
+      </w:pPr>
+    </w:lvl>
+    <w:lvl w:ilvl="8" w:tplc="0809001B" w:tentative="1">
+      <w:start w:val="1"/>
+      <w:numFmt w:val="lowerRoman"/>
+      <w:lvlText w:val="%9."/>
+      <w:lvlJc w:val="right"/>
+      <w:pPr>
+        <w:ind w:left="6120" w:hanging="180"/>
+      </w:pPr>
+    </w:lvl>
+  </w:abstractNum>
+  <w:abstractNum w:abstractNumId="52" w15:restartNumberingAfterBreak="0">
     <w:nsid w:val="55E5008C"/>
     <w:multiLevelType w:val="multilevel"/>
     <w:tmpl w:val="3BAA47D2"/>
@@ -17395,7 +19277,7 @@
       </w:rPr>
     </w:lvl>
   </w:abstractNum>
-  <w:abstractNum w:abstractNumId="48" w15:restartNumberingAfterBreak="0">
+  <w:abstractNum w:abstractNumId="53" w15:restartNumberingAfterBreak="0">
     <w:nsid w:val="55F90173"/>
     <w:multiLevelType w:val="multilevel"/>
     <w:tmpl w:val="7BEEE994"/>
@@ -17544,7 +19426,93 @@
       </w:rPr>
     </w:lvl>
   </w:abstractNum>
-  <w:abstractNum w:abstractNumId="49" w15:restartNumberingAfterBreak="0">
+  <w:abstractNum w:abstractNumId="54" w15:restartNumberingAfterBreak="0">
+    <w:nsid w:val="57EF2EAB"/>
+    <w:multiLevelType w:val="hybridMultilevel"/>
+    <w:tmpl w:val="6CCA10BA"/>
+    <w:lvl w:ilvl="0" w:tplc="08090017">
+      <w:start w:val="1"/>
+      <w:numFmt w:val="lowerLetter"/>
+      <w:lvlText w:val="%1)"/>
+      <w:lvlJc w:val="left"/>
+      <w:pPr>
+        <w:ind w:left="360" w:hanging="360"/>
+      </w:pPr>
+    </w:lvl>
+    <w:lvl w:ilvl="1" w:tplc="08090019" w:tentative="1">
+      <w:start w:val="1"/>
+      <w:numFmt w:val="lowerLetter"/>
+      <w:lvlText w:val="%2."/>
+      <w:lvlJc w:val="left"/>
+      <w:pPr>
+        <w:ind w:left="1080" w:hanging="360"/>
+      </w:pPr>
+    </w:lvl>
+    <w:lvl w:ilvl="2" w:tplc="0809001B" w:tentative="1">
+      <w:start w:val="1"/>
+      <w:numFmt w:val="lowerRoman"/>
+      <w:lvlText w:val="%3."/>
+      <w:lvlJc w:val="right"/>
+      <w:pPr>
+        <w:ind w:left="1800" w:hanging="180"/>
+      </w:pPr>
+    </w:lvl>
+    <w:lvl w:ilvl="3" w:tplc="0809000F" w:tentative="1">
+      <w:start w:val="1"/>
+      <w:numFmt w:val="decimal"/>
+      <w:lvlText w:val="%4."/>
+      <w:lvlJc w:val="left"/>
+      <w:pPr>
+        <w:ind w:left="2520" w:hanging="360"/>
+      </w:pPr>
+    </w:lvl>
+    <w:lvl w:ilvl="4" w:tplc="08090019" w:tentative="1">
+      <w:start w:val="1"/>
+      <w:numFmt w:val="lowerLetter"/>
+      <w:lvlText w:val="%5."/>
+      <w:lvlJc w:val="left"/>
+      <w:pPr>
+        <w:ind w:left="3240" w:hanging="360"/>
+      </w:pPr>
+    </w:lvl>
+    <w:lvl w:ilvl="5" w:tplc="0809001B" w:tentative="1">
+      <w:start w:val="1"/>
+      <w:numFmt w:val="lowerRoman"/>
+      <w:lvlText w:val="%6."/>
+      <w:lvlJc w:val="right"/>
+      <w:pPr>
+        <w:ind w:left="3960" w:hanging="180"/>
+      </w:pPr>
+    </w:lvl>
+    <w:lvl w:ilvl="6" w:tplc="0809000F" w:tentative="1">
+      <w:start w:val="1"/>
+      <w:numFmt w:val="decimal"/>
+      <w:lvlText w:val="%7."/>
+      <w:lvlJc w:val="left"/>
+      <w:pPr>
+        <w:ind w:left="4680" w:hanging="360"/>
+      </w:pPr>
+    </w:lvl>
+    <w:lvl w:ilvl="7" w:tplc="08090019" w:tentative="1">
+      <w:start w:val="1"/>
+      <w:numFmt w:val="lowerLetter"/>
+      <w:lvlText w:val="%8."/>
+      <w:lvlJc w:val="left"/>
+      <w:pPr>
+        <w:ind w:left="5400" w:hanging="360"/>
+      </w:pPr>
+    </w:lvl>
+    <w:lvl w:ilvl="8" w:tplc="0809001B" w:tentative="1">
+      <w:start w:val="1"/>
+      <w:numFmt w:val="lowerRoman"/>
+      <w:lvlText w:val="%9."/>
+      <w:lvlJc w:val="right"/>
+      <w:pPr>
+        <w:ind w:left="6120" w:hanging="180"/>
+      </w:pPr>
+    </w:lvl>
+  </w:abstractNum>
+  <w:abstractNum w:abstractNumId="55" w15:restartNumberingAfterBreak="0">
     <w:nsid w:val="59E560F2"/>
     <w:multiLevelType w:val="hybridMultilevel"/>
     <w:tmpl w:val="E054B0AA"/>
@@ -17630,7 +19598,7 @@
       </w:pPr>
     </w:lvl>
   </w:abstractNum>
-  <w:abstractNum w:abstractNumId="50" w15:restartNumberingAfterBreak="0">
+  <w:abstractNum w:abstractNumId="56" w15:restartNumberingAfterBreak="0">
     <w:nsid w:val="5E300FF0"/>
     <w:multiLevelType w:val="multilevel"/>
     <w:tmpl w:val="2E8E4898"/>
@@ -17779,7 +19747,7 @@
       </w:rPr>
     </w:lvl>
   </w:abstractNum>
-  <w:abstractNum w:abstractNumId="51" w15:restartNumberingAfterBreak="0">
+  <w:abstractNum w:abstractNumId="57" w15:restartNumberingAfterBreak="0">
     <w:nsid w:val="60846C29"/>
     <w:multiLevelType w:val="multilevel"/>
     <w:tmpl w:val="4D8671CC"/>
@@ -17928,7 +19896,7 @@
       </w:rPr>
     </w:lvl>
   </w:abstractNum>
-  <w:abstractNum w:abstractNumId="52" w15:restartNumberingAfterBreak="0">
+  <w:abstractNum w:abstractNumId="58" w15:restartNumberingAfterBreak="0">
     <w:nsid w:val="62581B60"/>
     <w:multiLevelType w:val="multilevel"/>
     <w:tmpl w:val="0CCAE94C"/>
@@ -18041,7 +20009,7 @@
       </w:rPr>
     </w:lvl>
   </w:abstractNum>
-  <w:abstractNum w:abstractNumId="53" w15:restartNumberingAfterBreak="0">
+  <w:abstractNum w:abstractNumId="59" w15:restartNumberingAfterBreak="0">
     <w:nsid w:val="62E96079"/>
     <w:multiLevelType w:val="hybridMultilevel"/>
     <w:tmpl w:val="9F0CF812"/>
@@ -18127,7 +20095,7 @@
       </w:pPr>
     </w:lvl>
   </w:abstractNum>
-  <w:abstractNum w:abstractNumId="54" w15:restartNumberingAfterBreak="0">
+  <w:abstractNum w:abstractNumId="60" w15:restartNumberingAfterBreak="0">
     <w:nsid w:val="65D15E43"/>
     <w:multiLevelType w:val="multilevel"/>
     <w:tmpl w:val="D39A53FC"/>
@@ -18276,7 +20244,7 @@
       </w:rPr>
     </w:lvl>
   </w:abstractNum>
-  <w:abstractNum w:abstractNumId="55" w15:restartNumberingAfterBreak="0">
+  <w:abstractNum w:abstractNumId="61" w15:restartNumberingAfterBreak="0">
     <w:nsid w:val="66D07704"/>
     <w:multiLevelType w:val="hybridMultilevel"/>
     <w:tmpl w:val="305471C2"/>
@@ -18362,7 +20330,7 @@
       </w:pPr>
     </w:lvl>
   </w:abstractNum>
-  <w:abstractNum w:abstractNumId="56" w15:restartNumberingAfterBreak="0">
+  <w:abstractNum w:abstractNumId="62" w15:restartNumberingAfterBreak="0">
     <w:nsid w:val="69581BEC"/>
     <w:multiLevelType w:val="multilevel"/>
     <w:tmpl w:val="A32C7520"/>
@@ -18511,7 +20479,7 @@
       </w:rPr>
     </w:lvl>
   </w:abstractNum>
-  <w:abstractNum w:abstractNumId="57" w15:restartNumberingAfterBreak="0">
+  <w:abstractNum w:abstractNumId="63" w15:restartNumberingAfterBreak="0">
     <w:nsid w:val="6A616663"/>
     <w:multiLevelType w:val="multilevel"/>
     <w:tmpl w:val="76DA2BAC"/>
@@ -18660,7 +20628,7 @@
       </w:rPr>
     </w:lvl>
   </w:abstractNum>
-  <w:abstractNum w:abstractNumId="58" w15:restartNumberingAfterBreak="0">
+  <w:abstractNum w:abstractNumId="64" w15:restartNumberingAfterBreak="0">
     <w:nsid w:val="6B7230D9"/>
     <w:multiLevelType w:val="multilevel"/>
     <w:tmpl w:val="62A48A3E"/>
@@ -18809,7 +20777,7 @@
       </w:rPr>
     </w:lvl>
   </w:abstractNum>
-  <w:abstractNum w:abstractNumId="59" w15:restartNumberingAfterBreak="0">
+  <w:abstractNum w:abstractNumId="65" w15:restartNumberingAfterBreak="0">
     <w:nsid w:val="6E2F50C7"/>
     <w:multiLevelType w:val="hybridMultilevel"/>
     <w:tmpl w:val="750A7D4C"/>
@@ -18895,7 +20863,7 @@
       </w:pPr>
     </w:lvl>
   </w:abstractNum>
-  <w:abstractNum w:abstractNumId="60" w15:restartNumberingAfterBreak="0">
+  <w:abstractNum w:abstractNumId="66" w15:restartNumberingAfterBreak="0">
     <w:nsid w:val="708B4C0C"/>
     <w:multiLevelType w:val="multilevel"/>
     <w:tmpl w:val="D2A25216"/>
@@ -19008,7 +20976,7 @@
       </w:rPr>
     </w:lvl>
   </w:abstractNum>
-  <w:abstractNum w:abstractNumId="61" w15:restartNumberingAfterBreak="0">
+  <w:abstractNum w:abstractNumId="67" w15:restartNumberingAfterBreak="0">
     <w:nsid w:val="70BE7845"/>
     <w:multiLevelType w:val="hybridMultilevel"/>
     <w:tmpl w:val="8F88F14E"/>
@@ -19094,7 +21062,7 @@
       </w:pPr>
     </w:lvl>
   </w:abstractNum>
-  <w:abstractNum w:abstractNumId="62" w15:restartNumberingAfterBreak="0">
+  <w:abstractNum w:abstractNumId="68" w15:restartNumberingAfterBreak="0">
     <w:nsid w:val="719C3FA8"/>
     <w:multiLevelType w:val="multilevel"/>
     <w:tmpl w:val="0CCAE94C"/>
@@ -19207,7 +21175,7 @@
       </w:rPr>
     </w:lvl>
   </w:abstractNum>
-  <w:abstractNum w:abstractNumId="63" w15:restartNumberingAfterBreak="0">
+  <w:abstractNum w:abstractNumId="69" w15:restartNumberingAfterBreak="0">
     <w:nsid w:val="71B50D2E"/>
     <w:multiLevelType w:val="multilevel"/>
     <w:tmpl w:val="0CCAE94C"/>
@@ -19320,7 +21288,7 @@
       </w:rPr>
     </w:lvl>
   </w:abstractNum>
-  <w:abstractNum w:abstractNumId="64" w15:restartNumberingAfterBreak="0">
+  <w:abstractNum w:abstractNumId="70" w15:restartNumberingAfterBreak="0">
     <w:nsid w:val="73D5150A"/>
     <w:multiLevelType w:val="multilevel"/>
     <w:tmpl w:val="AAAC32A4"/>
@@ -19469,7 +21437,7 @@
       </w:rPr>
     </w:lvl>
   </w:abstractNum>
-  <w:abstractNum w:abstractNumId="65" w15:restartNumberingAfterBreak="0">
+  <w:abstractNum w:abstractNumId="71" w15:restartNumberingAfterBreak="0">
     <w:nsid w:val="73D61920"/>
     <w:multiLevelType w:val="hybridMultilevel"/>
     <w:tmpl w:val="5B5667E2"/>
@@ -19555,7 +21523,7 @@
       </w:pPr>
     </w:lvl>
   </w:abstractNum>
-  <w:abstractNum w:abstractNumId="66" w15:restartNumberingAfterBreak="0">
+  <w:abstractNum w:abstractNumId="72" w15:restartNumberingAfterBreak="0">
     <w:nsid w:val="75175288"/>
     <w:multiLevelType w:val="multilevel"/>
     <w:tmpl w:val="DC426D3A"/>
@@ -19704,7 +21672,7 @@
       </w:rPr>
     </w:lvl>
   </w:abstractNum>
-  <w:abstractNum w:abstractNumId="67" w15:restartNumberingAfterBreak="0">
+  <w:abstractNum w:abstractNumId="73" w15:restartNumberingAfterBreak="0">
     <w:nsid w:val="751B710D"/>
     <w:multiLevelType w:val="hybridMultilevel"/>
     <w:tmpl w:val="1B66A104"/>
@@ -19790,7 +21758,7 @@
       </w:pPr>
     </w:lvl>
   </w:abstractNum>
-  <w:abstractNum w:abstractNumId="68" w15:restartNumberingAfterBreak="0">
+  <w:abstractNum w:abstractNumId="74" w15:restartNumberingAfterBreak="0">
     <w:nsid w:val="765D23A3"/>
     <w:multiLevelType w:val="multilevel"/>
     <w:tmpl w:val="D2A25216"/>
@@ -19903,7 +21871,7 @@
       </w:rPr>
     </w:lvl>
   </w:abstractNum>
-  <w:abstractNum w:abstractNumId="69" w15:restartNumberingAfterBreak="0">
+  <w:abstractNum w:abstractNumId="75" w15:restartNumberingAfterBreak="0">
     <w:nsid w:val="791C7313"/>
     <w:multiLevelType w:val="multilevel"/>
     <w:tmpl w:val="C4846F38"/>
@@ -20052,7 +22020,7 @@
       </w:rPr>
     </w:lvl>
   </w:abstractNum>
-  <w:abstractNum w:abstractNumId="70" w15:restartNumberingAfterBreak="0">
+  <w:abstractNum w:abstractNumId="76" w15:restartNumberingAfterBreak="0">
     <w:nsid w:val="7F732762"/>
     <w:multiLevelType w:val="multilevel"/>
     <w:tmpl w:val="4B44EA9E"/>
@@ -20201,7 +22169,7 @@
       </w:rPr>
     </w:lvl>
   </w:abstractNum>
-  <w:abstractNum w:abstractNumId="71" w15:restartNumberingAfterBreak="0">
+  <w:abstractNum w:abstractNumId="77" w15:restartNumberingAfterBreak="0">
     <w:nsid w:val="7FF1215A"/>
     <w:multiLevelType w:val="multilevel"/>
     <w:tmpl w:val="6EC2AC7A"/>
@@ -20351,133 +22319,133 @@
     </w:lvl>
   </w:abstractNum>
   <w:num w:numId="1" w16cid:durableId="1061906547">
-    <w:abstractNumId w:val="27"/>
+    <w:abstractNumId w:val="30"/>
   </w:num>
   <w:num w:numId="2" w16cid:durableId="832843983">
-    <w:abstractNumId w:val="68"/>
+    <w:abstractNumId w:val="74"/>
   </w:num>
   <w:num w:numId="3" w16cid:durableId="745300507">
-    <w:abstractNumId w:val="60"/>
+    <w:abstractNumId w:val="66"/>
   </w:num>
   <w:num w:numId="4" w16cid:durableId="176047998">
     <w:abstractNumId w:val="6"/>
   </w:num>
   <w:num w:numId="5" w16cid:durableId="1846282588">
-    <w:abstractNumId w:val="51"/>
+    <w:abstractNumId w:val="57"/>
   </w:num>
   <w:num w:numId="6" w16cid:durableId="799959288">
-    <w:abstractNumId w:val="38"/>
+    <w:abstractNumId w:val="42"/>
   </w:num>
   <w:num w:numId="7" w16cid:durableId="1005480408">
-    <w:abstractNumId w:val="56"/>
+    <w:abstractNumId w:val="62"/>
   </w:num>
   <w:num w:numId="8" w16cid:durableId="1617249403">
-    <w:abstractNumId w:val="28"/>
+    <w:abstractNumId w:val="31"/>
   </w:num>
   <w:num w:numId="9" w16cid:durableId="1798253410">
-    <w:abstractNumId w:val="18"/>
+    <w:abstractNumId w:val="20"/>
   </w:num>
   <w:num w:numId="10" w16cid:durableId="388311423">
-    <w:abstractNumId w:val="16"/>
+    <w:abstractNumId w:val="17"/>
   </w:num>
   <w:num w:numId="11" w16cid:durableId="698240189">
-    <w:abstractNumId w:val="54"/>
+    <w:abstractNumId w:val="60"/>
   </w:num>
   <w:num w:numId="12" w16cid:durableId="733821967">
     <w:abstractNumId w:val="11"/>
   </w:num>
   <w:num w:numId="13" w16cid:durableId="1184788511">
-    <w:abstractNumId w:val="31"/>
+    <w:abstractNumId w:val="34"/>
   </w:num>
   <w:num w:numId="14" w16cid:durableId="466975050">
-    <w:abstractNumId w:val="47"/>
+    <w:abstractNumId w:val="52"/>
   </w:num>
   <w:num w:numId="15" w16cid:durableId="1738092472">
-    <w:abstractNumId w:val="64"/>
+    <w:abstractNumId w:val="70"/>
   </w:num>
   <w:num w:numId="16" w16cid:durableId="1673097981">
-    <w:abstractNumId w:val="35"/>
+    <w:abstractNumId w:val="39"/>
   </w:num>
   <w:num w:numId="17" w16cid:durableId="824929848">
     <w:abstractNumId w:val="5"/>
   </w:num>
   <w:num w:numId="18" w16cid:durableId="735056599">
-    <w:abstractNumId w:val="70"/>
+    <w:abstractNumId w:val="76"/>
   </w:num>
   <w:num w:numId="19" w16cid:durableId="131216922">
-    <w:abstractNumId w:val="22"/>
+    <w:abstractNumId w:val="24"/>
   </w:num>
   <w:num w:numId="20" w16cid:durableId="1379013980">
     <w:abstractNumId w:val="8"/>
   </w:num>
   <w:num w:numId="21" w16cid:durableId="531845363">
-    <w:abstractNumId w:val="26"/>
+    <w:abstractNumId w:val="29"/>
   </w:num>
   <w:num w:numId="22" w16cid:durableId="382213756">
-    <w:abstractNumId w:val="69"/>
+    <w:abstractNumId w:val="75"/>
   </w:num>
   <w:num w:numId="23" w16cid:durableId="1127043368">
-    <w:abstractNumId w:val="58"/>
+    <w:abstractNumId w:val="64"/>
   </w:num>
   <w:num w:numId="24" w16cid:durableId="611132475">
-    <w:abstractNumId w:val="57"/>
+    <w:abstractNumId w:val="63"/>
   </w:num>
   <w:num w:numId="25" w16cid:durableId="728306711">
-    <w:abstractNumId w:val="17"/>
+    <w:abstractNumId w:val="18"/>
   </w:num>
   <w:num w:numId="26" w16cid:durableId="1725592850">
-    <w:abstractNumId w:val="36"/>
+    <w:abstractNumId w:val="40"/>
   </w:num>
   <w:num w:numId="27" w16cid:durableId="5525926">
     <w:abstractNumId w:val="9"/>
   </w:num>
   <w:num w:numId="28" w16cid:durableId="51273906">
-    <w:abstractNumId w:val="29"/>
+    <w:abstractNumId w:val="32"/>
   </w:num>
   <w:num w:numId="29" w16cid:durableId="1242982313">
-    <w:abstractNumId w:val="23"/>
+    <w:abstractNumId w:val="25"/>
   </w:num>
   <w:num w:numId="30" w16cid:durableId="265311257">
-    <w:abstractNumId w:val="50"/>
+    <w:abstractNumId w:val="56"/>
   </w:num>
   <w:num w:numId="31" w16cid:durableId="87234938">
-    <w:abstractNumId w:val="39"/>
+    <w:abstractNumId w:val="43"/>
   </w:num>
   <w:num w:numId="32" w16cid:durableId="54358106">
-    <w:abstractNumId w:val="45"/>
+    <w:abstractNumId w:val="49"/>
   </w:num>
   <w:num w:numId="33" w16cid:durableId="1987316768">
-    <w:abstractNumId w:val="66"/>
+    <w:abstractNumId w:val="72"/>
   </w:num>
   <w:num w:numId="34" w16cid:durableId="1778259303">
     <w:abstractNumId w:val="2"/>
   </w:num>
   <w:num w:numId="35" w16cid:durableId="962272706">
-    <w:abstractNumId w:val="71"/>
+    <w:abstractNumId w:val="77"/>
   </w:num>
   <w:num w:numId="36" w16cid:durableId="1256354887">
-    <w:abstractNumId w:val="48"/>
+    <w:abstractNumId w:val="53"/>
   </w:num>
   <w:num w:numId="37" w16cid:durableId="682558143">
     <w:abstractNumId w:val="13"/>
   </w:num>
   <w:num w:numId="38" w16cid:durableId="1713339716">
-    <w:abstractNumId w:val="55"/>
+    <w:abstractNumId w:val="61"/>
   </w:num>
   <w:num w:numId="39" w16cid:durableId="444203604">
     <w:abstractNumId w:val="10"/>
   </w:num>
   <w:num w:numId="40" w16cid:durableId="758448506">
-    <w:abstractNumId w:val="44"/>
+    <w:abstractNumId w:val="48"/>
   </w:num>
   <w:num w:numId="41" w16cid:durableId="1272519572">
-    <w:abstractNumId w:val="30"/>
+    <w:abstractNumId w:val="33"/>
   </w:num>
   <w:num w:numId="42" w16cid:durableId="1996639129">
-    <w:abstractNumId w:val="65"/>
+    <w:abstractNumId w:val="71"/>
   </w:num>
   <w:num w:numId="43" w16cid:durableId="800080178">
-    <w:abstractNumId w:val="37"/>
+    <w:abstractNumId w:val="41"/>
   </w:num>
   <w:num w:numId="44" w16cid:durableId="1695574423">
     <w:abstractNumId w:val="0"/>
@@ -20486,16 +22454,16 @@
     <w:abstractNumId w:val="1"/>
   </w:num>
   <w:num w:numId="46" w16cid:durableId="412705704">
-    <w:abstractNumId w:val="67"/>
+    <w:abstractNumId w:val="73"/>
   </w:num>
   <w:num w:numId="47" w16cid:durableId="562524068">
-    <w:abstractNumId w:val="20"/>
+    <w:abstractNumId w:val="22"/>
   </w:num>
   <w:num w:numId="48" w16cid:durableId="610862905">
-    <w:abstractNumId w:val="41"/>
+    <w:abstractNumId w:val="45"/>
   </w:num>
   <w:num w:numId="49" w16cid:durableId="1779792879">
-    <w:abstractNumId w:val="42"/>
+    <w:abstractNumId w:val="46"/>
   </w:num>
   <w:num w:numId="50" w16cid:durableId="1510945831">
     <w:abstractNumId w:val="3"/>
@@ -20504,19 +22472,19 @@
     <w:abstractNumId w:val="7"/>
   </w:num>
   <w:num w:numId="52" w16cid:durableId="872957864">
-    <w:abstractNumId w:val="40"/>
+    <w:abstractNumId w:val="44"/>
   </w:num>
   <w:num w:numId="53" w16cid:durableId="439959897">
-    <w:abstractNumId w:val="24"/>
+    <w:abstractNumId w:val="26"/>
   </w:num>
   <w:num w:numId="54" w16cid:durableId="569119227">
-    <w:abstractNumId w:val="61"/>
+    <w:abstractNumId w:val="67"/>
   </w:num>
   <w:num w:numId="55" w16cid:durableId="1377042502">
-    <w:abstractNumId w:val="15"/>
+    <w:abstractNumId w:val="16"/>
   </w:num>
   <w:num w:numId="56" w16cid:durableId="580219907">
-    <w:abstractNumId w:val="59"/>
+    <w:abstractNumId w:val="65"/>
   </w:num>
   <w:num w:numId="57" w16cid:durableId="1587107748">
     <w:abstractNumId w:val="4"/>
@@ -20525,46 +22493,64 @@
     <w:abstractNumId w:val="14"/>
   </w:num>
   <w:num w:numId="59" w16cid:durableId="1115099165">
-    <w:abstractNumId w:val="53"/>
+    <w:abstractNumId w:val="59"/>
   </w:num>
   <w:num w:numId="60" w16cid:durableId="763452329">
-    <w:abstractNumId w:val="25"/>
+    <w:abstractNumId w:val="28"/>
   </w:num>
   <w:num w:numId="61" w16cid:durableId="2052222268">
-    <w:abstractNumId w:val="49"/>
+    <w:abstractNumId w:val="55"/>
   </w:num>
   <w:num w:numId="62" w16cid:durableId="634024141">
-    <w:abstractNumId w:val="43"/>
+    <w:abstractNumId w:val="47"/>
   </w:num>
   <w:num w:numId="63" w16cid:durableId="630136674">
-    <w:abstractNumId w:val="19"/>
+    <w:abstractNumId w:val="21"/>
   </w:num>
   <w:num w:numId="64" w16cid:durableId="1097404844">
-    <w:abstractNumId w:val="46"/>
+    <w:abstractNumId w:val="50"/>
   </w:num>
   <w:num w:numId="65" w16cid:durableId="924145893">
-    <w:abstractNumId w:val="21"/>
+    <w:abstractNumId w:val="23"/>
   </w:num>
   <w:num w:numId="66" w16cid:durableId="480392438">
-    <w:abstractNumId w:val="62"/>
+    <w:abstractNumId w:val="68"/>
   </w:num>
   <w:num w:numId="67" w16cid:durableId="953437093">
-    <w:abstractNumId w:val="32"/>
+    <w:abstractNumId w:val="35"/>
   </w:num>
   <w:num w:numId="68" w16cid:durableId="272976763">
-    <w:abstractNumId w:val="63"/>
+    <w:abstractNumId w:val="69"/>
   </w:num>
   <w:num w:numId="69" w16cid:durableId="387537562">
     <w:abstractNumId w:val="12"/>
   </w:num>
   <w:num w:numId="70" w16cid:durableId="1720086613">
-    <w:abstractNumId w:val="33"/>
+    <w:abstractNumId w:val="36"/>
   </w:num>
   <w:num w:numId="71" w16cid:durableId="503396113">
-    <w:abstractNumId w:val="34"/>
+    <w:abstractNumId w:val="38"/>
   </w:num>
   <w:num w:numId="72" w16cid:durableId="2136411509">
-    <w:abstractNumId w:val="52"/>
+    <w:abstractNumId w:val="58"/>
+  </w:num>
+  <w:num w:numId="73" w16cid:durableId="1239633977">
+    <w:abstractNumId w:val="37"/>
+  </w:num>
+  <w:num w:numId="74" w16cid:durableId="884295378">
+    <w:abstractNumId w:val="27"/>
+  </w:num>
+  <w:num w:numId="75" w16cid:durableId="1389574042">
+    <w:abstractNumId w:val="51"/>
+  </w:num>
+  <w:num w:numId="76" w16cid:durableId="1912345099">
+    <w:abstractNumId w:val="54"/>
+  </w:num>
+  <w:num w:numId="77" w16cid:durableId="2131391416">
+    <w:abstractNumId w:val="19"/>
+  </w:num>
+  <w:num w:numId="78" w16cid:durableId="1432240475">
+    <w:abstractNumId w:val="15"/>
   </w:num>
 </w:numbering>
 </file>

</xml_diff>

<commit_message>
Added Gantt Chart to Project
</commit_message>
<xml_diff>
--- a/Project Plan.docx
+++ b/Project Plan.docx
@@ -88,8 +88,13 @@
               <w:tab w:val="right" w:leader="dot" w:pos="9016"/>
             </w:tabs>
             <w:rPr>
+              <w:rFonts w:asciiTheme="minorHAnsi" w:eastAsiaTheme="minorEastAsia" w:hAnsiTheme="minorHAnsi" w:cstheme="minorBidi"/>
               <w:noProof/>
+              <w:kern w:val="2"/>
+              <w:sz w:val="22"/>
+              <w:szCs w:val="22"/>
               <w:lang w:eastAsia="en-AU"/>
+              <w14:ligatures w14:val="standardContextual"/>
             </w:rPr>
           </w:pPr>
           <w:r>
@@ -116,7 +121,7 @@
             </w:rPr>
             <w:fldChar w:fldCharType="separate"/>
           </w:r>
-          <w:hyperlink w:anchor="_Toc46748287" w:history="1">
+          <w:hyperlink w:anchor="_Toc144452977" w:history="1">
             <w:r>
               <w:rPr>
                 <w:rStyle w:val="Hyperlink"/>
@@ -126,8 +131,13 @@
             </w:r>
             <w:r>
               <w:rPr>
+                <w:rFonts w:asciiTheme="minorHAnsi" w:eastAsiaTheme="minorEastAsia" w:hAnsiTheme="minorHAnsi" w:cstheme="minorBidi"/>
                 <w:noProof/>
+                <w:kern w:val="2"/>
+                <w:sz w:val="22"/>
+                <w:szCs w:val="22"/>
                 <w:lang w:eastAsia="en-AU"/>
+                <w14:ligatures w14:val="standardContextual"/>
               </w:rPr>
               <w:tab/>
             </w:r>
@@ -157,7 +167,7 @@
                 <w:noProof/>
                 <w:webHidden/>
               </w:rPr>
-              <w:instrText xml:space="preserve"> PAGEREF _Toc46748287 \h </w:instrText>
+              <w:instrText xml:space="preserve"> PAGEREF _Toc144452977 \h </w:instrText>
             </w:r>
             <w:r>
               <w:rPr>
@@ -196,11 +206,16 @@
               <w:tab w:val="right" w:leader="dot" w:pos="9016"/>
             </w:tabs>
             <w:rPr>
+              <w:rFonts w:asciiTheme="minorHAnsi" w:eastAsiaTheme="minorEastAsia" w:hAnsiTheme="minorHAnsi" w:cstheme="minorBidi"/>
               <w:noProof/>
+              <w:kern w:val="2"/>
+              <w:sz w:val="22"/>
+              <w:szCs w:val="22"/>
               <w:lang w:eastAsia="en-AU"/>
+              <w14:ligatures w14:val="standardContextual"/>
             </w:rPr>
           </w:pPr>
-          <w:hyperlink w:anchor="_Toc46748288" w:history="1">
+          <w:hyperlink w:anchor="_Toc144452978" w:history="1">
             <w:r>
               <w:rPr>
                 <w:rStyle w:val="Hyperlink"/>
@@ -210,8 +225,13 @@
             </w:r>
             <w:r>
               <w:rPr>
+                <w:rFonts w:asciiTheme="minorHAnsi" w:eastAsiaTheme="minorEastAsia" w:hAnsiTheme="minorHAnsi" w:cstheme="minorBidi"/>
                 <w:noProof/>
+                <w:kern w:val="2"/>
+                <w:sz w:val="22"/>
+                <w:szCs w:val="22"/>
                 <w:lang w:eastAsia="en-AU"/>
+                <w14:ligatures w14:val="standardContextual"/>
               </w:rPr>
               <w:tab/>
             </w:r>
@@ -220,7 +240,7 @@
                 <w:rStyle w:val="Hyperlink"/>
                 <w:noProof/>
               </w:rPr>
-              <w:t>Problem Background</w:t>
+              <w:t>Background</w:t>
             </w:r>
             <w:r>
               <w:rPr>
@@ -241,7 +261,7 @@
                 <w:noProof/>
                 <w:webHidden/>
               </w:rPr>
-              <w:instrText xml:space="preserve"> PAGEREF _Toc46748288 \h </w:instrText>
+              <w:instrText xml:space="preserve"> PAGEREF _Toc144452978 \h </w:instrText>
             </w:r>
             <w:r>
               <w:rPr>
@@ -280,11 +300,16 @@
               <w:tab w:val="right" w:leader="dot" w:pos="9016"/>
             </w:tabs>
             <w:rPr>
+              <w:rFonts w:asciiTheme="minorHAnsi" w:eastAsiaTheme="minorEastAsia" w:hAnsiTheme="minorHAnsi" w:cstheme="minorBidi"/>
               <w:noProof/>
+              <w:kern w:val="2"/>
+              <w:sz w:val="22"/>
+              <w:szCs w:val="22"/>
               <w:lang w:eastAsia="en-AU"/>
+              <w14:ligatures w14:val="standardContextual"/>
             </w:rPr>
           </w:pPr>
-          <w:hyperlink w:anchor="_Toc46748289" w:history="1">
+          <w:hyperlink w:anchor="_Toc144452979" w:history="1">
             <w:r>
               <w:rPr>
                 <w:rStyle w:val="Hyperlink"/>
@@ -294,8 +319,13 @@
             </w:r>
             <w:r>
               <w:rPr>
+                <w:rFonts w:asciiTheme="minorHAnsi" w:eastAsiaTheme="minorEastAsia" w:hAnsiTheme="minorHAnsi" w:cstheme="minorBidi"/>
                 <w:noProof/>
+                <w:kern w:val="2"/>
+                <w:sz w:val="22"/>
+                <w:szCs w:val="22"/>
                 <w:lang w:eastAsia="en-AU"/>
+                <w14:ligatures w14:val="standardContextual"/>
               </w:rPr>
               <w:tab/>
             </w:r>
@@ -325,7 +355,7 @@
                 <w:noProof/>
                 <w:webHidden/>
               </w:rPr>
-              <w:instrText xml:space="preserve"> PAGEREF _Toc46748289 \h </w:instrText>
+              <w:instrText xml:space="preserve"> PAGEREF _Toc144452979 \h </w:instrText>
             </w:r>
             <w:r>
               <w:rPr>
@@ -364,11 +394,16 @@
               <w:tab w:val="right" w:leader="dot" w:pos="9016"/>
             </w:tabs>
             <w:rPr>
+              <w:rFonts w:asciiTheme="minorHAnsi" w:eastAsiaTheme="minorEastAsia" w:hAnsiTheme="minorHAnsi" w:cstheme="minorBidi"/>
               <w:noProof/>
+              <w:kern w:val="2"/>
+              <w:sz w:val="22"/>
+              <w:szCs w:val="22"/>
               <w:lang w:eastAsia="en-AU"/>
+              <w14:ligatures w14:val="standardContextual"/>
             </w:rPr>
           </w:pPr>
-          <w:hyperlink w:anchor="_Toc46748290" w:history="1">
+          <w:hyperlink w:anchor="_Toc144452980" w:history="1">
             <w:r>
               <w:rPr>
                 <w:rStyle w:val="Hyperlink"/>
@@ -378,8 +413,13 @@
             </w:r>
             <w:r>
               <w:rPr>
+                <w:rFonts w:asciiTheme="minorHAnsi" w:eastAsiaTheme="minorEastAsia" w:hAnsiTheme="minorHAnsi" w:cstheme="minorBidi"/>
                 <w:noProof/>
+                <w:kern w:val="2"/>
+                <w:sz w:val="22"/>
+                <w:szCs w:val="22"/>
                 <w:lang w:eastAsia="en-AU"/>
+                <w14:ligatures w14:val="standardContextual"/>
               </w:rPr>
               <w:tab/>
             </w:r>
@@ -409,7 +449,7 @@
                 <w:noProof/>
                 <w:webHidden/>
               </w:rPr>
-              <w:instrText xml:space="preserve"> PAGEREF _Toc46748290 \h </w:instrText>
+              <w:instrText xml:space="preserve"> PAGEREF _Toc144452980 \h </w:instrText>
             </w:r>
             <w:r>
               <w:rPr>
@@ -448,11 +488,16 @@
               <w:tab w:val="right" w:leader="dot" w:pos="9016"/>
             </w:tabs>
             <w:rPr>
+              <w:rFonts w:asciiTheme="minorHAnsi" w:eastAsiaTheme="minorEastAsia" w:hAnsiTheme="minorHAnsi" w:cstheme="minorBidi"/>
               <w:noProof/>
+              <w:kern w:val="2"/>
+              <w:sz w:val="22"/>
+              <w:szCs w:val="22"/>
               <w:lang w:eastAsia="en-AU"/>
+              <w14:ligatures w14:val="standardContextual"/>
             </w:rPr>
           </w:pPr>
-          <w:hyperlink w:anchor="_Toc46748291" w:history="1">
+          <w:hyperlink w:anchor="_Toc144452981" w:history="1">
             <w:r>
               <w:rPr>
                 <w:rStyle w:val="Hyperlink"/>
@@ -462,8 +507,13 @@
             </w:r>
             <w:r>
               <w:rPr>
+                <w:rFonts w:asciiTheme="minorHAnsi" w:eastAsiaTheme="minorEastAsia" w:hAnsiTheme="minorHAnsi" w:cstheme="minorBidi"/>
                 <w:noProof/>
+                <w:kern w:val="2"/>
+                <w:sz w:val="22"/>
+                <w:szCs w:val="22"/>
                 <w:lang w:eastAsia="en-AU"/>
+                <w14:ligatures w14:val="standardContextual"/>
               </w:rPr>
               <w:tab/>
             </w:r>
@@ -493,7 +543,7 @@
                 <w:noProof/>
                 <w:webHidden/>
               </w:rPr>
-              <w:instrText xml:space="preserve"> PAGEREF _Toc46748291 \h </w:instrText>
+              <w:instrText xml:space="preserve"> PAGEREF _Toc144452981 \h </w:instrText>
             </w:r>
             <w:r>
               <w:rPr>
@@ -532,22 +582,32 @@
               <w:tab w:val="right" w:leader="dot" w:pos="9016"/>
             </w:tabs>
             <w:rPr>
+              <w:rFonts w:asciiTheme="minorHAnsi" w:eastAsiaTheme="minorEastAsia" w:hAnsiTheme="minorHAnsi" w:cstheme="minorBidi"/>
               <w:noProof/>
+              <w:kern w:val="2"/>
+              <w:sz w:val="22"/>
+              <w:szCs w:val="22"/>
               <w:lang w:eastAsia="en-AU"/>
+              <w14:ligatures w14:val="standardContextual"/>
             </w:rPr>
           </w:pPr>
-          <w:hyperlink w:anchor="_Toc46748292" w:history="1">
+          <w:hyperlink w:anchor="_Toc144452982" w:history="1">
             <w:r>
               <w:rPr>
                 <w:rStyle w:val="Hyperlink"/>
                 <w:noProof/>
               </w:rPr>
-              <w:t>3.0</w:t>
-            </w:r>
-            <w:r>
-              <w:rPr>
+              <w:t>7.0</w:t>
+            </w:r>
+            <w:r>
+              <w:rPr>
+                <w:rFonts w:asciiTheme="minorHAnsi" w:eastAsiaTheme="minorEastAsia" w:hAnsiTheme="minorHAnsi" w:cstheme="minorBidi"/>
                 <w:noProof/>
+                <w:kern w:val="2"/>
+                <w:sz w:val="22"/>
+                <w:szCs w:val="22"/>
                 <w:lang w:eastAsia="en-AU"/>
+                <w14:ligatures w14:val="standardContextual"/>
               </w:rPr>
               <w:tab/>
             </w:r>
@@ -577,7 +637,7 @@
                 <w:noProof/>
                 <w:webHidden/>
               </w:rPr>
-              <w:instrText xml:space="preserve"> PAGEREF _Toc46748292 \h </w:instrText>
+              <w:instrText xml:space="preserve"> PAGEREF _Toc144452982 \h </w:instrText>
             </w:r>
             <w:r>
               <w:rPr>
@@ -616,22 +676,32 @@
               <w:tab w:val="right" w:leader="dot" w:pos="9016"/>
             </w:tabs>
             <w:rPr>
+              <w:rFonts w:asciiTheme="minorHAnsi" w:eastAsiaTheme="minorEastAsia" w:hAnsiTheme="minorHAnsi" w:cstheme="minorBidi"/>
               <w:noProof/>
+              <w:kern w:val="2"/>
+              <w:sz w:val="22"/>
+              <w:szCs w:val="22"/>
               <w:lang w:eastAsia="en-AU"/>
+              <w14:ligatures w14:val="standardContextual"/>
             </w:rPr>
           </w:pPr>
-          <w:hyperlink w:anchor="_Toc46748293" w:history="1">
+          <w:hyperlink w:anchor="_Toc144452983" w:history="1">
             <w:r>
               <w:rPr>
                 <w:rStyle w:val="Hyperlink"/>
                 <w:noProof/>
               </w:rPr>
-              <w:t>4.0</w:t>
-            </w:r>
-            <w:r>
-              <w:rPr>
+              <w:t>8.0</w:t>
+            </w:r>
+            <w:r>
+              <w:rPr>
+                <w:rFonts w:asciiTheme="minorHAnsi" w:eastAsiaTheme="minorEastAsia" w:hAnsiTheme="minorHAnsi" w:cstheme="minorBidi"/>
                 <w:noProof/>
+                <w:kern w:val="2"/>
+                <w:sz w:val="22"/>
+                <w:szCs w:val="22"/>
                 <w:lang w:eastAsia="en-AU"/>
+                <w14:ligatures w14:val="standardContextual"/>
               </w:rPr>
               <w:tab/>
             </w:r>
@@ -661,7 +731,7 @@
                 <w:noProof/>
                 <w:webHidden/>
               </w:rPr>
-              <w:instrText xml:space="preserve"> PAGEREF _Toc46748293 \h </w:instrText>
+              <w:instrText xml:space="preserve"> PAGEREF _Toc144452983 \h </w:instrText>
             </w:r>
             <w:r>
               <w:rPr>
@@ -681,7 +751,7 @@
                 <w:noProof/>
                 <w:webHidden/>
               </w:rPr>
-              <w:t>6</w:t>
+              <w:t>10</w:t>
             </w:r>
             <w:r>
               <w:rPr>
@@ -720,7 +790,7 @@
           <w:numId w:val="2"/>
         </w:numPr>
       </w:pPr>
-      <w:bookmarkStart w:id="0" w:name="_Toc46748287"/>
+      <w:bookmarkStart w:id="0" w:name="_Toc144452977"/>
       <w:r>
         <w:lastRenderedPageBreak/>
         <w:t>Introduction</w:t>
@@ -735,9 +805,11 @@
           <w:numId w:val="2"/>
         </w:numPr>
       </w:pPr>
+      <w:bookmarkStart w:id="1" w:name="_Toc144452978"/>
       <w:r>
         <w:t>Background</w:t>
       </w:r>
+      <w:bookmarkEnd w:id="1"/>
     </w:p>
     <w:p>
       <w:r>
@@ -768,11 +840,11 @@
           <w:numId w:val="2"/>
         </w:numPr>
       </w:pPr>
-      <w:bookmarkStart w:id="1" w:name="_Toc46748289"/>
+      <w:bookmarkStart w:id="2" w:name="_Toc144452979"/>
       <w:r>
         <w:t>Scope</w:t>
       </w:r>
-      <w:bookmarkEnd w:id="1"/>
+      <w:bookmarkEnd w:id="2"/>
     </w:p>
     <w:p>
       <w:r>
@@ -821,11 +893,11 @@
           <w:numId w:val="2"/>
         </w:numPr>
       </w:pPr>
-      <w:bookmarkStart w:id="2" w:name="_Toc46748290"/>
+      <w:bookmarkStart w:id="3" w:name="_Toc144452980"/>
       <w:r>
         <w:t>Document contents</w:t>
       </w:r>
-      <w:bookmarkEnd w:id="2"/>
+      <w:bookmarkEnd w:id="3"/>
     </w:p>
     <w:p>
       <w:r>
@@ -880,12 +952,12 @@
           <w:numId w:val="2"/>
         </w:numPr>
       </w:pPr>
-      <w:bookmarkStart w:id="3" w:name="_Toc46748291"/>
+      <w:bookmarkStart w:id="4" w:name="_Toc144452981"/>
       <w:r>
         <w:lastRenderedPageBreak/>
         <w:t>Work Breakdown Structure</w:t>
       </w:r>
-      <w:bookmarkEnd w:id="3"/>
+      <w:bookmarkEnd w:id="4"/>
     </w:p>
     <w:p/>
     <w:p>
@@ -1057,7 +1129,6 @@
           <w:szCs w:val="20"/>
         </w:rPr>
       </w:pPr>
-      <w:bookmarkStart w:id="4" w:name="_Toc46748292"/>
       <w:r>
         <w:rPr>
           <w:rFonts w:asciiTheme="minorHAnsi" w:hAnsiTheme="minorHAnsi" w:cstheme="minorHAnsi"/>
@@ -2648,13 +2719,14 @@
           <w:numId w:val="73"/>
         </w:numPr>
       </w:pPr>
+      <w:bookmarkStart w:id="5" w:name="_Toc144452982"/>
       <w:r>
         <w:t>Activity Definition</w:t>
       </w:r>
       <w:r>
         <w:t xml:space="preserve"> &amp; Estimation</w:t>
       </w:r>
-      <w:bookmarkEnd w:id="4"/>
+      <w:bookmarkEnd w:id="5"/>
     </w:p>
     <w:p>
       <w:pPr>
@@ -13060,49 +13132,107 @@
     </w:p>
     <w:p>
       <w:pPr>
+        <w:spacing w:after="200" w:line="276" w:lineRule="auto"/>
+        <w:rPr>
+          <w:rFonts w:asciiTheme="majorHAnsi" w:eastAsiaTheme="majorEastAsia" w:hAnsiTheme="majorHAnsi" w:cstheme="majorBidi"/>
+          <w:b/>
+          <w:bCs/>
+          <w:color w:val="374C80" w:themeColor="accent1" w:themeShade="BF"/>
+          <w:sz w:val="28"/>
+          <w:szCs w:val="28"/>
+        </w:rPr>
+      </w:pPr>
+      <w:r>
+        <w:br w:type="page"/>
+      </w:r>
+    </w:p>
+    <w:p>
+      <w:pPr>
         <w:pStyle w:val="Heading1"/>
         <w:numPr>
           <w:ilvl w:val="0"/>
           <w:numId w:val="73"/>
         </w:numPr>
-      </w:pPr>
-      <w:bookmarkStart w:id="5" w:name="_Toc46748293"/>
-      <w:r>
+        <w:sectPr>
+          <w:pgSz w:w="11906" w:h="16838"/>
+          <w:pgMar w:top="1440" w:right="1440" w:bottom="1440" w:left="1440" w:header="708" w:footer="708" w:gutter="0"/>
+          <w:cols w:space="708"/>
+          <w:docGrid w:linePitch="360"/>
+        </w:sectPr>
+      </w:pPr>
+    </w:p>
+    <w:p>
+      <w:pPr>
+        <w:pStyle w:val="Heading1"/>
+        <w:numPr>
+          <w:ilvl w:val="0"/>
+          <w:numId w:val="73"/>
+        </w:numPr>
+      </w:pPr>
+      <w:bookmarkStart w:id="6" w:name="_Toc144452983"/>
+      <w:r>
+        <w:lastRenderedPageBreak/>
         <w:t>Gantt Chart</w:t>
       </w:r>
-      <w:bookmarkEnd w:id="5"/>
-    </w:p>
-    <w:p>
-      <w:pPr>
-        <w:pStyle w:val="ListParagraph"/>
-        <w:ind w:left="432"/>
-      </w:pPr>
-    </w:p>
-    <w:p>
-      <w:pPr>
-        <w:rPr>
-          <w:i/>
-          <w:color w:val="FF0000"/>
-        </w:rPr>
-      </w:pPr>
-      <w:r>
-        <w:rPr>
-          <w:i/>
-          <w:color w:val="FF0000"/>
-        </w:rPr>
-        <w:t>This section should contain your Gantt chart. The items in the Gantt chart should match the activity definition from section 3.</w:t>
-      </w:r>
-      <w:r>
-        <w:rPr>
-          <w:i/>
-          <w:color w:val="FF0000"/>
-        </w:rPr>
-        <w:t xml:space="preserve"> You should also submit your Gantt chart file separately.</w:t>
-      </w:r>
-    </w:p>
-    <w:p/>
+      <w:bookmarkEnd w:id="6"/>
+    </w:p>
+    <w:p>
+      <w:r>
+        <w:rPr>
+          <w:noProof/>
+        </w:rPr>
+        <w:drawing>
+          <wp:inline distT="0" distB="0" distL="0" distR="0" wp14:anchorId="16682ADA" wp14:editId="63B42CD7">
+            <wp:extent cx="7941991" cy="5132717"/>
+            <wp:effectExtent l="0" t="0" r="1905" b="0"/>
+            <wp:docPr id="1345314427" name="Picture 1" descr="A screen shot of a project&#10;&#10;Description automatically generated"/>
+            <wp:cNvGraphicFramePr>
+              <a:graphicFrameLocks xmlns:a="http://schemas.openxmlformats.org/drawingml/2006/main" noChangeAspect="1"/>
+            </wp:cNvGraphicFramePr>
+            <a:graphic xmlns:a="http://schemas.openxmlformats.org/drawingml/2006/main">
+              <a:graphicData uri="http://schemas.openxmlformats.org/drawingml/2006/picture">
+                <pic:pic xmlns:pic="http://schemas.openxmlformats.org/drawingml/2006/picture">
+                  <pic:nvPicPr>
+                    <pic:cNvPr id="1345314427" name="Picture 1" descr="A screen shot of a project&#10;&#10;Description automatically generated"/>
+                    <pic:cNvPicPr>
+                      <a:picLocks noChangeAspect="1" noChangeArrowheads="1"/>
+                    </pic:cNvPicPr>
+                  </pic:nvPicPr>
+                  <pic:blipFill>
+                    <a:blip r:embed="rId6" cstate="print">
+                      <a:extLst>
+                        <a:ext uri="{28A0092B-C50C-407E-A947-70E740481C1C}">
+                          <a14:useLocalDpi xmlns:a14="http://schemas.microsoft.com/office/drawing/2010/main" val="0"/>
+                        </a:ext>
+                      </a:extLst>
+                    </a:blip>
+                    <a:srcRect/>
+                    <a:stretch>
+                      <a:fillRect/>
+                    </a:stretch>
+                  </pic:blipFill>
+                  <pic:spPr bwMode="auto">
+                    <a:xfrm>
+                      <a:off x="0" y="0"/>
+                      <a:ext cx="7953685" cy="5140275"/>
+                    </a:xfrm>
+                    <a:prstGeom prst="rect">
+                      <a:avLst/>
+                    </a:prstGeom>
+                    <a:noFill/>
+                    <a:ln>
+                      <a:noFill/>
+                    </a:ln>
+                  </pic:spPr>
+                </pic:pic>
+              </a:graphicData>
+            </a:graphic>
+          </wp:inline>
+        </w:drawing>
+      </w:r>
+    </w:p>
     <w:sectPr>
-      <w:pgSz w:w="11906" w:h="16838"/>
+      <w:pgSz w:w="16838" w:h="11906" w:orient="landscape"/>
       <w:pgMar w:top="1440" w:right="1440" w:bottom="1440" w:left="1440" w:header="708" w:footer="708" w:gutter="0"/>
       <w:cols w:space="708"/>
       <w:docGrid w:linePitch="360"/>

</xml_diff>

<commit_message>
WBS diagram + Remaining estimations
</commit_message>
<xml_diff>
--- a/Project Plan.docx
+++ b/Project Plan.docx
@@ -813,7 +813,13 @@
     </w:p>
     <w:p>
       <w:r>
-        <w:t xml:space="preserve">The goal of this project is the development of a data analysis and visualization tool (DAVT) specifically for the analysis and visualisation of a dataset of ~400k New York Restaurant inspection Results hosted on </w:t>
+        <w:t>The goal of this proj</w:t>
+      </w:r>
+      <w:r>
+        <w:t>e</w:t>
+      </w:r>
+      <w:r>
+        <w:t xml:space="preserve">ct is the development of a data analysis and visualization tool (DAVT) specifically for the analysis and visualisation of a dataset of ~400k New York Restaurant inspection Results hosted on </w:t>
       </w:r>
       <w:proofErr w:type="spellStart"/>
       <w:r>
@@ -6497,7 +6503,7 @@
           <w:noProof/>
         </w:rPr>
         <w:drawing>
-          <wp:inline distT="0" distB="0" distL="0" distR="0" wp14:anchorId="16682ADA" wp14:editId="264E8E4A">
+          <wp:inline distT="0" distB="0" distL="0" distR="0" wp14:anchorId="16682ADA" wp14:editId="3C0EA847">
             <wp:extent cx="7941991" cy="5132717"/>
             <wp:effectExtent l="0" t="0" r="1905" b="0"/>
             <wp:docPr id="1345314427" name="Picture 1" descr="A screen shot of a project&#10;&#10;Description automatically generated"/>

</xml_diff>

<commit_message>
Project Plan Part-B Update
</commit_message>
<xml_diff>
--- a/Project Plan.docx
+++ b/Project Plan.docx
@@ -18,7 +18,7 @@
         <w:pStyle w:val="Title"/>
       </w:pPr>
       <w:r>
-        <w:t>&lt;Project Name&gt;</w:t>
+        <w:t>Data Analysis &amp; Visualisation Tool (DAVT)</w:t>
       </w:r>
     </w:p>
     <w:p>
@@ -29,8 +29,13 @@
         <w:t>-</w:t>
       </w:r>
       <w:r>
-        <w:t xml:space="preserve"> Nathanael Gazzard</w:t>
+        <w:t xml:space="preserve"> Nathanael </w:t>
       </w:r>
+      <w:proofErr w:type="spellStart"/>
+      <w:r>
+        <w:t>Gazzard</w:t>
+      </w:r>
+      <w:proofErr w:type="spellEnd"/>
     </w:p>
     <w:p/>
     <w:p>
@@ -41,8 +46,13 @@
     <w:p/>
     <w:p>
       <w:r>
-        <w:t>s5318167 - Jahanzaib</w:t>
+        <w:t xml:space="preserve">s5318167 - </w:t>
       </w:r>
+      <w:proofErr w:type="spellStart"/>
+      <w:r>
+        <w:t>Jahanzaib</w:t>
+      </w:r>
+      <w:proofErr w:type="spellEnd"/>
     </w:p>
     <w:p>
       <w:r>
@@ -86,16 +96,13 @@
           <w:pPr>
             <w:pStyle w:val="TOC1"/>
             <w:tabs>
-              <w:tab w:val="left" w:pos="660"/>
+              <w:tab w:val="left" w:pos="720"/>
               <w:tab w:val="right" w:leader="dot" w:pos="9016"/>
             </w:tabs>
             <w:rPr>
               <w:rFonts w:eastAsiaTheme="minorEastAsia" w:cstheme="minorBidi"/>
               <w:noProof/>
               <w:kern w:val="2"/>
-              <w:sz w:val="22"/>
-              <w:szCs w:val="22"/>
-              <w:lang w:eastAsia="en-AU"/>
               <w14:ligatures w14:val="standardContextual"/>
             </w:rPr>
           </w:pPr>
@@ -123,7 +130,7 @@
             </w:rPr>
             <w:fldChar w:fldCharType="separate"/>
           </w:r>
-          <w:hyperlink w:anchor="_Toc144673490" w:history="1">
+          <w:hyperlink w:anchor="_Toc147683609" w:history="1">
             <w:r>
               <w:rPr>
                 <w:rStyle w:val="Hyperlink"/>
@@ -136,9 +143,6 @@
                 <w:rFonts w:eastAsiaTheme="minorEastAsia" w:cstheme="minorBidi"/>
                 <w:noProof/>
                 <w:kern w:val="2"/>
-                <w:sz w:val="22"/>
-                <w:szCs w:val="22"/>
-                <w:lang w:eastAsia="en-AU"/>
                 <w14:ligatures w14:val="standardContextual"/>
               </w:rPr>
               <w:tab/>
@@ -169,7 +173,7 @@
                 <w:noProof/>
                 <w:webHidden/>
               </w:rPr>
-              <w:instrText xml:space="preserve"> PAGEREF _Toc144673490 \h </w:instrText>
+              <w:instrText xml:space="preserve"> PAGEREF _Toc147683609 \h </w:instrText>
             </w:r>
             <w:r>
               <w:rPr>
@@ -204,20 +208,17 @@
           <w:pPr>
             <w:pStyle w:val="TOC2"/>
             <w:tabs>
-              <w:tab w:val="left" w:pos="880"/>
+              <w:tab w:val="left" w:pos="960"/>
               <w:tab w:val="right" w:leader="dot" w:pos="9016"/>
             </w:tabs>
             <w:rPr>
               <w:rFonts w:eastAsiaTheme="minorEastAsia" w:cstheme="minorBidi"/>
               <w:noProof/>
               <w:kern w:val="2"/>
-              <w:sz w:val="22"/>
-              <w:szCs w:val="22"/>
-              <w:lang w:eastAsia="en-AU"/>
               <w14:ligatures w14:val="standardContextual"/>
             </w:rPr>
           </w:pPr>
-          <w:hyperlink w:anchor="_Toc144673491" w:history="1">
+          <w:hyperlink w:anchor="_Toc147683610" w:history="1">
             <w:r>
               <w:rPr>
                 <w:rStyle w:val="Hyperlink"/>
@@ -230,9 +231,6 @@
                 <w:rFonts w:eastAsiaTheme="minorEastAsia" w:cstheme="minorBidi"/>
                 <w:noProof/>
                 <w:kern w:val="2"/>
-                <w:sz w:val="22"/>
-                <w:szCs w:val="22"/>
-                <w:lang w:eastAsia="en-AU"/>
                 <w14:ligatures w14:val="standardContextual"/>
               </w:rPr>
               <w:tab/>
@@ -263,7 +261,7 @@
                 <w:noProof/>
                 <w:webHidden/>
               </w:rPr>
-              <w:instrText xml:space="preserve"> PAGEREF _Toc144673491 \h </w:instrText>
+              <w:instrText xml:space="preserve"> PAGEREF _Toc147683610 \h </w:instrText>
             </w:r>
             <w:r>
               <w:rPr>
@@ -298,20 +296,17 @@
           <w:pPr>
             <w:pStyle w:val="TOC2"/>
             <w:tabs>
-              <w:tab w:val="left" w:pos="880"/>
+              <w:tab w:val="left" w:pos="960"/>
               <w:tab w:val="right" w:leader="dot" w:pos="9016"/>
             </w:tabs>
             <w:rPr>
               <w:rFonts w:eastAsiaTheme="minorEastAsia" w:cstheme="minorBidi"/>
               <w:noProof/>
               <w:kern w:val="2"/>
-              <w:sz w:val="22"/>
-              <w:szCs w:val="22"/>
-              <w:lang w:eastAsia="en-AU"/>
               <w14:ligatures w14:val="standardContextual"/>
             </w:rPr>
           </w:pPr>
-          <w:hyperlink w:anchor="_Toc144673492" w:history="1">
+          <w:hyperlink w:anchor="_Toc147683611" w:history="1">
             <w:r>
               <w:rPr>
                 <w:rStyle w:val="Hyperlink"/>
@@ -324,9 +319,6 @@
                 <w:rFonts w:eastAsiaTheme="minorEastAsia" w:cstheme="minorBidi"/>
                 <w:noProof/>
                 <w:kern w:val="2"/>
-                <w:sz w:val="22"/>
-                <w:szCs w:val="22"/>
-                <w:lang w:eastAsia="en-AU"/>
                 <w14:ligatures w14:val="standardContextual"/>
               </w:rPr>
               <w:tab/>
@@ -357,7 +349,7 @@
                 <w:noProof/>
                 <w:webHidden/>
               </w:rPr>
-              <w:instrText xml:space="preserve"> PAGEREF _Toc144673492 \h </w:instrText>
+              <w:instrText xml:space="preserve"> PAGEREF _Toc147683611 \h </w:instrText>
             </w:r>
             <w:r>
               <w:rPr>
@@ -392,20 +384,17 @@
           <w:pPr>
             <w:pStyle w:val="TOC2"/>
             <w:tabs>
-              <w:tab w:val="left" w:pos="880"/>
+              <w:tab w:val="left" w:pos="960"/>
               <w:tab w:val="right" w:leader="dot" w:pos="9016"/>
             </w:tabs>
             <w:rPr>
               <w:rFonts w:eastAsiaTheme="minorEastAsia" w:cstheme="minorBidi"/>
               <w:noProof/>
               <w:kern w:val="2"/>
-              <w:sz w:val="22"/>
-              <w:szCs w:val="22"/>
-              <w:lang w:eastAsia="en-AU"/>
               <w14:ligatures w14:val="standardContextual"/>
             </w:rPr>
           </w:pPr>
-          <w:hyperlink w:anchor="_Toc144673493" w:history="1">
+          <w:hyperlink w:anchor="_Toc147683612" w:history="1">
             <w:r>
               <w:rPr>
                 <w:rStyle w:val="Hyperlink"/>
@@ -418,9 +407,6 @@
                 <w:rFonts w:eastAsiaTheme="minorEastAsia" w:cstheme="minorBidi"/>
                 <w:noProof/>
                 <w:kern w:val="2"/>
-                <w:sz w:val="22"/>
-                <w:szCs w:val="22"/>
-                <w:lang w:eastAsia="en-AU"/>
                 <w14:ligatures w14:val="standardContextual"/>
               </w:rPr>
               <w:tab/>
@@ -451,7 +437,7 @@
                 <w:noProof/>
                 <w:webHidden/>
               </w:rPr>
-              <w:instrText xml:space="preserve"> PAGEREF _Toc144673493 \h </w:instrText>
+              <w:instrText xml:space="preserve"> PAGEREF _Toc147683612 \h </w:instrText>
             </w:r>
             <w:r>
               <w:rPr>
@@ -486,20 +472,17 @@
           <w:pPr>
             <w:pStyle w:val="TOC1"/>
             <w:tabs>
-              <w:tab w:val="left" w:pos="660"/>
+              <w:tab w:val="left" w:pos="720"/>
               <w:tab w:val="right" w:leader="dot" w:pos="9016"/>
             </w:tabs>
             <w:rPr>
               <w:rFonts w:eastAsiaTheme="minorEastAsia" w:cstheme="minorBidi"/>
               <w:noProof/>
               <w:kern w:val="2"/>
-              <w:sz w:val="22"/>
-              <w:szCs w:val="22"/>
-              <w:lang w:eastAsia="en-AU"/>
               <w14:ligatures w14:val="standardContextual"/>
             </w:rPr>
           </w:pPr>
-          <w:hyperlink w:anchor="_Toc144673494" w:history="1">
+          <w:hyperlink w:anchor="_Toc147683613" w:history="1">
             <w:r>
               <w:rPr>
                 <w:rStyle w:val="Hyperlink"/>
@@ -512,9 +495,6 @@
                 <w:rFonts w:eastAsiaTheme="minorEastAsia" w:cstheme="minorBidi"/>
                 <w:noProof/>
                 <w:kern w:val="2"/>
-                <w:sz w:val="22"/>
-                <w:szCs w:val="22"/>
-                <w:lang w:eastAsia="en-AU"/>
                 <w14:ligatures w14:val="standardContextual"/>
               </w:rPr>
               <w:tab/>
@@ -545,7 +525,7 @@
                 <w:noProof/>
                 <w:webHidden/>
               </w:rPr>
-              <w:instrText xml:space="preserve"> PAGEREF _Toc144673494 \h </w:instrText>
+              <w:instrText xml:space="preserve"> PAGEREF _Toc147683613 \h </w:instrText>
             </w:r>
             <w:r>
               <w:rPr>
@@ -580,20 +560,17 @@
           <w:pPr>
             <w:pStyle w:val="TOC1"/>
             <w:tabs>
-              <w:tab w:val="left" w:pos="660"/>
+              <w:tab w:val="left" w:pos="720"/>
               <w:tab w:val="right" w:leader="dot" w:pos="9016"/>
             </w:tabs>
             <w:rPr>
               <w:rFonts w:eastAsiaTheme="minorEastAsia" w:cstheme="minorBidi"/>
               <w:noProof/>
               <w:kern w:val="2"/>
-              <w:sz w:val="22"/>
-              <w:szCs w:val="22"/>
-              <w:lang w:eastAsia="en-AU"/>
               <w14:ligatures w14:val="standardContextual"/>
             </w:rPr>
           </w:pPr>
-          <w:hyperlink w:anchor="_Toc144673495" w:history="1">
+          <w:hyperlink w:anchor="_Toc147683614" w:history="1">
             <w:r>
               <w:rPr>
                 <w:rStyle w:val="Hyperlink"/>
@@ -606,9 +583,6 @@
                 <w:rFonts w:eastAsiaTheme="minorEastAsia" w:cstheme="minorBidi"/>
                 <w:noProof/>
                 <w:kern w:val="2"/>
-                <w:sz w:val="22"/>
-                <w:szCs w:val="22"/>
-                <w:lang w:eastAsia="en-AU"/>
                 <w14:ligatures w14:val="standardContextual"/>
               </w:rPr>
               <w:tab/>
@@ -639,7 +613,7 @@
                 <w:noProof/>
                 <w:webHidden/>
               </w:rPr>
-              <w:instrText xml:space="preserve"> PAGEREF _Toc144673495 \h </w:instrText>
+              <w:instrText xml:space="preserve"> PAGEREF _Toc147683614 \h </w:instrText>
             </w:r>
             <w:r>
               <w:rPr>
@@ -674,20 +648,17 @@
           <w:pPr>
             <w:pStyle w:val="TOC1"/>
             <w:tabs>
-              <w:tab w:val="left" w:pos="660"/>
+              <w:tab w:val="left" w:pos="720"/>
               <w:tab w:val="right" w:leader="dot" w:pos="9016"/>
             </w:tabs>
             <w:rPr>
               <w:rFonts w:eastAsiaTheme="minorEastAsia" w:cstheme="minorBidi"/>
               <w:noProof/>
               <w:kern w:val="2"/>
-              <w:sz w:val="22"/>
-              <w:szCs w:val="22"/>
-              <w:lang w:eastAsia="en-AU"/>
               <w14:ligatures w14:val="standardContextual"/>
             </w:rPr>
           </w:pPr>
-          <w:hyperlink w:anchor="_Toc144673496" w:history="1">
+          <w:hyperlink w:anchor="_Toc147683615" w:history="1">
             <w:r>
               <w:rPr>
                 <w:rStyle w:val="Hyperlink"/>
@@ -700,9 +671,6 @@
                 <w:rFonts w:eastAsiaTheme="minorEastAsia" w:cstheme="minorBidi"/>
                 <w:noProof/>
                 <w:kern w:val="2"/>
-                <w:sz w:val="22"/>
-                <w:szCs w:val="22"/>
-                <w:lang w:eastAsia="en-AU"/>
                 <w14:ligatures w14:val="standardContextual"/>
               </w:rPr>
               <w:tab/>
@@ -733,7 +701,7 @@
                 <w:noProof/>
                 <w:webHidden/>
               </w:rPr>
-              <w:instrText xml:space="preserve"> PAGEREF _Toc144673496 \h </w:instrText>
+              <w:instrText xml:space="preserve"> PAGEREF _Toc147683615 \h </w:instrText>
             </w:r>
             <w:r>
               <w:rPr>
@@ -754,6 +722,94 @@
                 <w:webHidden/>
               </w:rPr>
               <w:t>8</w:t>
+            </w:r>
+            <w:r>
+              <w:rPr>
+                <w:noProof/>
+                <w:webHidden/>
+              </w:rPr>
+              <w:fldChar w:fldCharType="end"/>
+            </w:r>
+          </w:hyperlink>
+        </w:p>
+        <w:p>
+          <w:pPr>
+            <w:pStyle w:val="TOC1"/>
+            <w:tabs>
+              <w:tab w:val="left" w:pos="720"/>
+              <w:tab w:val="right" w:leader="dot" w:pos="9016"/>
+            </w:tabs>
+            <w:rPr>
+              <w:rFonts w:eastAsiaTheme="minorEastAsia" w:cstheme="minorBidi"/>
+              <w:noProof/>
+              <w:kern w:val="2"/>
+              <w14:ligatures w14:val="standardContextual"/>
+            </w:rPr>
+          </w:pPr>
+          <w:hyperlink w:anchor="_Toc147683616" w:history="1">
+            <w:r>
+              <w:rPr>
+                <w:rStyle w:val="Hyperlink"/>
+                <w:noProof/>
+              </w:rPr>
+              <w:t>4.1</w:t>
+            </w:r>
+            <w:r>
+              <w:rPr>
+                <w:rFonts w:eastAsiaTheme="minorEastAsia" w:cstheme="minorBidi"/>
+                <w:noProof/>
+                <w:kern w:val="2"/>
+                <w14:ligatures w14:val="standardContextual"/>
+              </w:rPr>
+              <w:tab/>
+            </w:r>
+            <w:r>
+              <w:rPr>
+                <w:rStyle w:val="Hyperlink"/>
+                <w:noProof/>
+              </w:rPr>
+              <w:t>Updated Gantt Chart</w:t>
+            </w:r>
+            <w:r>
+              <w:rPr>
+                <w:noProof/>
+                <w:webHidden/>
+              </w:rPr>
+              <w:tab/>
+            </w:r>
+            <w:r>
+              <w:rPr>
+                <w:noProof/>
+                <w:webHidden/>
+              </w:rPr>
+              <w:fldChar w:fldCharType="begin"/>
+            </w:r>
+            <w:r>
+              <w:rPr>
+                <w:noProof/>
+                <w:webHidden/>
+              </w:rPr>
+              <w:instrText xml:space="preserve"> PAGEREF _Toc147683616 \h </w:instrText>
+            </w:r>
+            <w:r>
+              <w:rPr>
+                <w:noProof/>
+                <w:webHidden/>
+              </w:rPr>
+            </w:r>
+            <w:r>
+              <w:rPr>
+                <w:noProof/>
+                <w:webHidden/>
+              </w:rPr>
+              <w:fldChar w:fldCharType="separate"/>
+            </w:r>
+            <w:r>
+              <w:rPr>
+                <w:noProof/>
+                <w:webHidden/>
+              </w:rPr>
+              <w:t>9</w:t>
             </w:r>
             <w:r>
               <w:rPr>
@@ -792,7 +848,7 @@
           <w:numId w:val="2"/>
         </w:numPr>
       </w:pPr>
-      <w:bookmarkStart w:id="0" w:name="_Toc144673490"/>
+      <w:bookmarkStart w:id="0" w:name="_Toc147683609"/>
       <w:r>
         <w:lastRenderedPageBreak/>
         <w:t>Introduction</w:t>
@@ -807,7 +863,7 @@
           <w:numId w:val="2"/>
         </w:numPr>
       </w:pPr>
-      <w:bookmarkStart w:id="1" w:name="_Toc144673491"/>
+      <w:bookmarkStart w:id="1" w:name="_Toc147683610"/>
       <w:r>
         <w:t>Background</w:t>
       </w:r>
@@ -846,7 +902,7 @@
           <w:numId w:val="2"/>
         </w:numPr>
       </w:pPr>
-      <w:bookmarkStart w:id="2" w:name="_Toc144673492"/>
+      <w:bookmarkStart w:id="2" w:name="_Toc147683611"/>
       <w:r>
         <w:t>Scope</w:t>
       </w:r>
@@ -882,7 +938,15 @@
         <w:t xml:space="preserve">5.    </w:t>
       </w:r>
       <w:r>
-        <w:t>The user can pull the 100 places with the best improvement over the last year per boro.</w:t>
+        <w:t xml:space="preserve">The user can pull the 100 places with the best improvement over the last year per </w:t>
+      </w:r>
+      <w:proofErr w:type="spellStart"/>
+      <w:r>
+        <w:t>boro</w:t>
+      </w:r>
+      <w:proofErr w:type="spellEnd"/>
+      <w:r>
+        <w:t>.</w:t>
       </w:r>
     </w:p>
     <w:p/>
@@ -894,7 +958,7 @@
           <w:numId w:val="2"/>
         </w:numPr>
       </w:pPr>
-      <w:bookmarkStart w:id="3" w:name="_Toc144673493"/>
+      <w:bookmarkStart w:id="3" w:name="_Toc147683612"/>
       <w:r>
         <w:t>Document contents</w:t>
       </w:r>
@@ -931,7 +995,7 @@
           <w:numId w:val="2"/>
         </w:numPr>
       </w:pPr>
-      <w:bookmarkStart w:id="4" w:name="_Toc144673494"/>
+      <w:bookmarkStart w:id="4" w:name="_Toc147683613"/>
       <w:r>
         <w:lastRenderedPageBreak/>
         <w:t>Work Breakdown Structure</w:t>
@@ -1001,7 +1065,7 @@
         <w:lastRenderedPageBreak/>
         <w:t xml:space="preserve"> </w:t>
       </w:r>
-      <w:bookmarkStart w:id="5" w:name="_Toc144673495"/>
+      <w:bookmarkStart w:id="5" w:name="_Toc147683614"/>
       <w:r>
         <w:t>A</w:t>
       </w:r>
@@ -5236,8 +5300,20 @@
                 <w:sz w:val="20"/>
                 <w:szCs w:val="20"/>
               </w:rPr>
-              <w:t>Gather user feedback during UAT and testing phases</w:t>
-            </w:r>
+              <w:t xml:space="preserve">Gather user feedback during UAT and testing </w:t>
+            </w:r>
+            <w:proofErr w:type="gramStart"/>
+            <w:r>
+              <w:rPr>
+                <w:rFonts w:cstheme="minorHAnsi"/>
+                <w:i/>
+                <w:iCs/>
+                <w:sz w:val="20"/>
+                <w:szCs w:val="20"/>
+              </w:rPr>
+              <w:t>phases</w:t>
+            </w:r>
+            <w:proofErr w:type="gramEnd"/>
           </w:p>
           <w:p>
             <w:pPr>
@@ -5365,8 +5441,20 @@
                 <w:sz w:val="20"/>
                 <w:szCs w:val="20"/>
               </w:rPr>
-              <w:t>Obtain stakeholder and user approval for the tested and refined tool</w:t>
-            </w:r>
+              <w:t xml:space="preserve">Obtain stakeholder and user approval for the tested and refined </w:t>
+            </w:r>
+            <w:proofErr w:type="gramStart"/>
+            <w:r>
+              <w:rPr>
+                <w:rFonts w:cstheme="minorHAnsi"/>
+                <w:i/>
+                <w:iCs/>
+                <w:sz w:val="20"/>
+                <w:szCs w:val="20"/>
+              </w:rPr>
+              <w:t>tool</w:t>
+            </w:r>
+            <w:proofErr w:type="gramEnd"/>
           </w:p>
           <w:p>
             <w:pPr>
@@ -6431,25 +6519,30 @@
           <w:ilvl w:val="0"/>
           <w:numId w:val="73"/>
         </w:numPr>
+        <w:spacing w:before="0"/>
       </w:pPr>
       <w:r>
         <w:lastRenderedPageBreak/>
         <w:t xml:space="preserve"> </w:t>
       </w:r>
-      <w:bookmarkStart w:id="6" w:name="_Toc144673496"/>
+      <w:bookmarkStart w:id="6" w:name="_Toc147683615"/>
       <w:r>
         <w:t>Gantt Chart</w:t>
       </w:r>
       <w:bookmarkEnd w:id="6"/>
     </w:p>
     <w:p/>
+    <w:p/>
     <w:p>
+      <w:pPr>
+        <w:jc w:val="center"/>
+      </w:pPr>
       <w:r>
         <w:rPr>
           <w:noProof/>
         </w:rPr>
         <w:drawing>
-          <wp:inline distT="0" distB="0" distL="0" distR="0" wp14:anchorId="07B75124" wp14:editId="3C5951B9">
+          <wp:inline distT="0" distB="0" distL="0" distR="0" wp14:anchorId="07B75124" wp14:editId="1DE38FA1">
             <wp:extent cx="8394700" cy="4648200"/>
             <wp:effectExtent l="0" t="0" r="6350" b="0"/>
             <wp:docPr id="2024441988" name="Picture 1"/>
@@ -6490,6 +6583,77 @@
                     <a:ln>
                       <a:noFill/>
                     </a:ln>
+                  </pic:spPr>
+                </pic:pic>
+              </a:graphicData>
+            </a:graphic>
+          </wp:inline>
+        </w:drawing>
+      </w:r>
+    </w:p>
+    <w:p/>
+    <w:p>
+      <w:pPr>
+        <w:pStyle w:val="Heading1"/>
+        <w:numPr>
+          <w:ilvl w:val="1"/>
+          <w:numId w:val="73"/>
+        </w:numPr>
+      </w:pPr>
+      <w:bookmarkStart w:id="7" w:name="_Toc147683616"/>
+      <w:r>
+        <w:lastRenderedPageBreak/>
+        <w:t xml:space="preserve">Updated </w:t>
+      </w:r>
+      <w:r>
+        <w:t>Gantt Chart</w:t>
+      </w:r>
+      <w:bookmarkEnd w:id="7"/>
+    </w:p>
+    <w:p/>
+    <w:p>
+      <w:pPr>
+        <w:jc w:val="center"/>
+      </w:pPr>
+      <w:r>
+        <w:rPr>
+          <w:noProof/>
+        </w:rPr>
+        <w:drawing>
+          <wp:inline distT="0" distB="0" distL="0" distR="0" wp14:anchorId="0203B36C" wp14:editId="5585D63A">
+            <wp:extent cx="7489371" cy="5266775"/>
+            <wp:effectExtent l="0" t="0" r="3810" b="3810"/>
+            <wp:docPr id="1851350647" name="Picture 1"/>
+            <wp:cNvGraphicFramePr>
+              <a:graphicFrameLocks xmlns:a="http://schemas.openxmlformats.org/drawingml/2006/main" noChangeAspect="1"/>
+            </wp:cNvGraphicFramePr>
+            <a:graphic xmlns:a="http://schemas.openxmlformats.org/drawingml/2006/main">
+              <a:graphicData uri="http://schemas.openxmlformats.org/drawingml/2006/picture">
+                <pic:pic xmlns:pic="http://schemas.openxmlformats.org/drawingml/2006/picture">
+                  <pic:nvPicPr>
+                    <pic:cNvPr id="1851350647" name="Picture 1851350647"/>
+                    <pic:cNvPicPr/>
+                  </pic:nvPicPr>
+                  <pic:blipFill>
+                    <a:blip r:embed="rId8">
+                      <a:extLst>
+                        <a:ext uri="{28A0092B-C50C-407E-A947-70E740481C1C}">
+                          <a14:useLocalDpi xmlns:a14="http://schemas.microsoft.com/office/drawing/2010/main" val="0"/>
+                        </a:ext>
+                      </a:extLst>
+                    </a:blip>
+                    <a:stretch>
+                      <a:fillRect/>
+                    </a:stretch>
+                  </pic:blipFill>
+                  <pic:spPr>
+                    <a:xfrm>
+                      <a:off x="0" y="0"/>
+                      <a:ext cx="7489371" cy="5266775"/>
+                    </a:xfrm>
+                    <a:prstGeom prst="rect">
+                      <a:avLst/>
+                    </a:prstGeom>
                   </pic:spPr>
                 </pic:pic>
               </a:graphicData>

</xml_diff>